<commit_message>
vault backup: 2024-04-25 22:10:14
</commit_message>
<xml_diff>
--- a/UNI 2024/SEM 1/PHYS2010/Resonance and Q in Electric Circuits.docx
+++ b/UNI 2024/SEM 1/PHYS2010/Resonance and Q in Electric Circuits.docx
@@ -19,20 +19,43 @@
         <w:t>Resonance and Q in Electric Circuits</w:t>
       </w:r>
     </w:p>
-    <w:p/>
+    <w:p>
+      <w:pPr>
+        <w:rPr>
+          <w:sz w:val="28"/>
+          <w:szCs w:val="28"/>
+        </w:rPr>
+      </w:pPr>
+    </w:p>
     <w:p>
       <w:pPr>
         <w:jc w:val="center"/>
-      </w:pPr>
-      <w:r>
+        <w:rPr>
+          <w:sz w:val="28"/>
+          <w:szCs w:val="28"/>
+        </w:rPr>
+      </w:pPr>
+      <w:r>
+        <w:rPr>
+          <w:sz w:val="28"/>
+          <w:szCs w:val="28"/>
+        </w:rPr>
         <w:t>Tyler Johnson</w:t>
       </w:r>
     </w:p>
     <w:p>
       <w:pPr>
         <w:jc w:val="center"/>
-      </w:pPr>
-      <w:r>
+        <w:rPr>
+          <w:sz w:val="28"/>
+          <w:szCs w:val="28"/>
+        </w:rPr>
+      </w:pPr>
+      <w:r>
+        <w:rPr>
+          <w:sz w:val="28"/>
+          <w:szCs w:val="28"/>
+        </w:rPr>
         <w:t>Adam Gonzales</w:t>
       </w:r>
     </w:p>
@@ -49,17 +72,36 @@
           <w:b/>
           <w:bCs/>
         </w:rPr>
-        <w:t>Dd/mm/</w:t>
-      </w:r>
-      <w:proofErr w:type="spellStart"/>
+        <w:t>28</w:t>
+      </w:r>
       <w:r>
         <w:rPr>
           <w:b/>
           <w:bCs/>
         </w:rPr>
-        <w:t>yy</w:t>
-      </w:r>
-      <w:proofErr w:type="spellEnd"/>
+        <w:t>/</w:t>
+      </w:r>
+      <w:r>
+        <w:rPr>
+          <w:b/>
+          <w:bCs/>
+        </w:rPr>
+        <w:t>03</w:t>
+      </w:r>
+      <w:r>
+        <w:rPr>
+          <w:b/>
+          <w:bCs/>
+        </w:rPr>
+        <w:t>/</w:t>
+      </w:r>
+      <w:r>
+        <w:rPr>
+          <w:b/>
+          <w:bCs/>
+        </w:rPr>
+        <w:t>24</w:t>
+      </w:r>
     </w:p>
     <w:p>
       <w:pPr>
@@ -219,13 +261,745 @@
         <w:t>Introduction</w:t>
       </w:r>
     </w:p>
+    <w:p>
+      <w:r>
+        <w:t>Electrical r</w:t>
+      </w:r>
+      <w:r>
+        <w:t xml:space="preserve">esonance </w:t>
+      </w:r>
+      <w:r>
+        <w:t>occurs in electrical circuits at a specific input frequency</w:t>
+      </w:r>
+      <w:r>
+        <w:t xml:space="preserve"> at which the impedance is zero</w:t>
+      </w:r>
+      <w:r>
+        <w:t>.</w:t>
+      </w:r>
+      <w:r>
+        <w:t xml:space="preserve"> At this frequency, the impedance of the capacitive and inductive components of the circuit are equal in magnitude but are 180 degrees out of phase with each other. Resonating circuits </w:t>
+      </w:r>
+      <w:r>
+        <w:t>can generate</w:t>
+      </w:r>
+      <w:r>
+        <w:t xml:space="preserve"> higher peak voltages</w:t>
+      </w:r>
+      <w:r>
+        <w:t xml:space="preserve"> than the input</w:t>
+      </w:r>
+      <w:r>
+        <w:t xml:space="preserve"> and reach higher peak currents.</w:t>
+      </w:r>
+      <w:r>
+        <w:t xml:space="preserve"> Resonant RLC circuits are used commonly in </w:t>
+      </w:r>
+      <w:r>
+        <w:t>wireless communications, as they are effective at selectively “blocking” frequencies other than the resonant frequency.</w:t>
+      </w:r>
+    </w:p>
+    <w:p>
+      <w:r>
+        <w:t>This report and experiments</w:t>
+      </w:r>
+      <w:r>
+        <w:t xml:space="preserve"> will be investigating RLC series </w:t>
+      </w:r>
+      <w:r>
+        <w:t>circuits and their behaviour at different frequencies</w:t>
+      </w:r>
+      <w:r>
+        <w:t>. Our aim is to estimate the resonant frequency using known measured values</w:t>
+      </w:r>
+      <w:r>
+        <w:t xml:space="preserve"> as well as</w:t>
+      </w:r>
+      <w:r>
+        <w:t xml:space="preserve"> finding it experimentally.</w:t>
+      </w:r>
+      <w:r>
+        <w:t xml:space="preserve"> </w:t>
+      </w:r>
+    </w:p>
+    <w:p>
+      <w:pPr>
+        <w:pStyle w:val="Heading1"/>
+      </w:pPr>
+      <w:r>
+        <w:t>Theory</w:t>
+      </w:r>
+    </w:p>
+    <w:p>
+      <w:r>
+        <w:t xml:space="preserve"> </w:t>
+      </w:r>
+    </w:p>
+    <w:p>
+      <w:pPr>
+        <w:pStyle w:val="Heading1"/>
+      </w:pPr>
+      <w:r>
+        <w:t>Method</w:t>
+      </w:r>
+    </w:p>
+    <w:p>
+      <w:pPr>
+        <w:pStyle w:val="Heading1"/>
+        <w:numPr>
+          <w:ilvl w:val="1"/>
+          <w:numId w:val="1"/>
+        </w:numPr>
+      </w:pPr>
+      <w:r>
+        <w:t>Frequency response of an RLC circuit</w:t>
+      </w:r>
+    </w:p>
+    <w:p>
+      <w:pPr>
+        <w:ind w:left="426"/>
+      </w:pPr>
+      <w:r>
+        <w:t xml:space="preserve">The capacitance of the 3.3uF capacitor </w:t>
+      </w:r>
+      <w:r>
+        <w:t xml:space="preserve">and resistance of 33 ohm resistor </w:t>
+      </w:r>
+      <w:proofErr w:type="gramStart"/>
+      <w:r>
+        <w:t>are</w:t>
+      </w:r>
+      <w:proofErr w:type="gramEnd"/>
+      <w:r>
+        <w:t xml:space="preserve"> recorded with a Digital Multimeter (DMM) and are recorded for use in calculations. The resistor, capacitor, and a 0.1</w:t>
+      </w:r>
+      <w:r>
+        <w:t xml:space="preserve"> ± 0.01 H are connected in a circuit as shown below.</w:t>
+      </w:r>
+    </w:p>
+    <w:p>
+      <w:pPr>
+        <w:ind w:left="426"/>
+        <w:jc w:val="center"/>
+      </w:pPr>
+      <w:r>
+        <w:rPr>
+          <w:noProof/>
+        </w:rPr>
+        <w:drawing>
+          <wp:inline distT="0" distB="0" distL="0" distR="0" wp14:anchorId="59174ACD" wp14:editId="3B69F93F">
+            <wp:extent cx="3482340" cy="2611755"/>
+            <wp:effectExtent l="0" t="0" r="3810" b="0"/>
+            <wp:docPr id="1369843859" name="Picture 2"/>
+            <wp:cNvGraphicFramePr>
+              <a:graphicFrameLocks xmlns:a="http://schemas.openxmlformats.org/drawingml/2006/main" noChangeAspect="1"/>
+            </wp:cNvGraphicFramePr>
+            <a:graphic xmlns:a="http://schemas.openxmlformats.org/drawingml/2006/main">
+              <a:graphicData uri="http://schemas.openxmlformats.org/drawingml/2006/picture">
+                <pic:pic xmlns:pic="http://schemas.openxmlformats.org/drawingml/2006/picture">
+                  <pic:nvPicPr>
+                    <pic:cNvPr id="0" name="Picture 2"/>
+                    <pic:cNvPicPr>
+                      <a:picLocks noChangeAspect="1" noChangeArrowheads="1"/>
+                    </pic:cNvPicPr>
+                  </pic:nvPicPr>
+                  <pic:blipFill>
+                    <a:blip r:embed="rId7">
+                      <a:extLst>
+                        <a:ext uri="{28A0092B-C50C-407E-A947-70E740481C1C}">
+                          <a14:useLocalDpi xmlns:a14="http://schemas.microsoft.com/office/drawing/2010/main" val="0"/>
+                        </a:ext>
+                      </a:extLst>
+                    </a:blip>
+                    <a:srcRect/>
+                    <a:stretch>
+                      <a:fillRect/>
+                    </a:stretch>
+                  </pic:blipFill>
+                  <pic:spPr bwMode="auto">
+                    <a:xfrm>
+                      <a:off x="0" y="0"/>
+                      <a:ext cx="3482340" cy="2611755"/>
+                    </a:xfrm>
+                    <a:prstGeom prst="rect">
+                      <a:avLst/>
+                    </a:prstGeom>
+                    <a:noFill/>
+                    <a:ln>
+                      <a:noFill/>
+                    </a:ln>
+                  </pic:spPr>
+                </pic:pic>
+              </a:graphicData>
+            </a:graphic>
+          </wp:inline>
+        </w:drawing>
+      </w:r>
+    </w:p>
+    <w:p>
+      <w:pPr>
+        <w:pStyle w:val="Caption"/>
+        <w:ind w:left="426"/>
+        <w:jc w:val="center"/>
+      </w:pPr>
+      <w:r>
+        <w:t xml:space="preserve">Figure </w:t>
+      </w:r>
+      <w:r>
+        <w:fldChar w:fldCharType="begin"/>
+      </w:r>
+      <w:r>
+        <w:instrText xml:space="preserve"> SEQ Figure \* ARABIC </w:instrText>
+      </w:r>
+      <w:r>
+        <w:fldChar w:fldCharType="separate"/>
+      </w:r>
+      <w:r>
+        <w:rPr>
+          <w:noProof/>
+        </w:rPr>
+        <w:t>1</w:t>
+      </w:r>
+      <w:r>
+        <w:fldChar w:fldCharType="end"/>
+      </w:r>
+      <w:r>
+        <w:t>: Circuit</w:t>
+      </w:r>
+      <w:r>
+        <w:t xml:space="preserve"> d</w:t>
+      </w:r>
+      <w:r>
+        <w:t>iagram for frequency response experiment.</w:t>
+      </w:r>
+    </w:p>
+    <w:p>
+      <w:pPr>
+        <w:ind w:left="426"/>
+      </w:pPr>
+      <w:r>
+        <w:t xml:space="preserve">The signal generator peak voltage is set to 0.57V. A digital multimeter is connected across the terminals temporarily to verify the RMS value of the AC signal is 0.4V.  </w:t>
+      </w:r>
+      <w:r>
+        <w:t xml:space="preserve">Channels </w:t>
+      </w:r>
+      <w:r>
+        <w:t>1 and 2 are connected to points A and B respectively,</w:t>
+      </w:r>
+      <w:r>
+        <w:t xml:space="preserve"> </w:t>
+      </w:r>
+      <w:r>
+        <w:t>the oscilloscope is grounded at point E.</w:t>
+      </w:r>
+      <w:r>
+        <w:t xml:space="preserve"> To verify the setup, the frequency is quickly swept on the signal generator</w:t>
+      </w:r>
+      <w:r>
+        <w:t>. Channel A is observed to be constant while Channel B is observed to change with frequency. Two DMMs are connected to the circuit in figure 1; one between point A and point B to measure V</w:t>
+      </w:r>
+      <w:r>
+        <w:rPr>
+          <w:vertAlign w:val="subscript"/>
+        </w:rPr>
+        <w:t>R</w:t>
+      </w:r>
+      <w:r>
+        <w:t xml:space="preserve"> ; and one between A and E to measure V</w:t>
+      </w:r>
+      <w:r>
+        <w:rPr>
+          <w:vertAlign w:val="subscript"/>
+        </w:rPr>
+        <w:t>0</w:t>
+      </w:r>
+      <w:r>
+        <w:t>. Measurements are taken at a range of frequencies from 100Hz to 500Hz, including at the expected resonant frequency. Results are recorded in [REFERENCE]</w:t>
+      </w:r>
+    </w:p>
+    <w:p>
+      <w:pPr>
+        <w:pStyle w:val="Heading1"/>
+        <w:numPr>
+          <w:ilvl w:val="1"/>
+          <w:numId w:val="1"/>
+        </w:numPr>
+      </w:pPr>
+      <w:r>
+        <w:lastRenderedPageBreak/>
+        <w:t>Determining resonance using an oscilloscope</w:t>
+      </w:r>
+    </w:p>
+    <w:p>
+      <w:pPr>
+        <w:ind w:left="426"/>
+      </w:pPr>
+      <w:r>
+        <w:t xml:space="preserve">The experimental setup remains unchanged from the previous experiment. Channel A is adjusted such that the </w:t>
+      </w:r>
+      <w:r>
+        <w:t>waveform crosses zero</w:t>
+      </w:r>
+      <w:r>
+        <w:t xml:space="preserve"> on the centre line of the display, and the volts/division is turned down such that the lines appear nearly vertical.</w:t>
+      </w:r>
+      <w:r>
+        <w:t xml:space="preserve"> Channel B is shifted until the peaks of the waveform are close to the centre line. The frequency on the signal generator is adjusted until peaks of channel B line up with the points channel A crosses zero.</w:t>
+      </w:r>
+      <w:r>
+        <w:t xml:space="preserve"> This indicates a phase difference of </w:t>
+      </w:r>
+      <m:oMath>
+        <m:f>
+          <m:fPr>
+            <m:ctrlPr>
+              <w:rPr>
+                <w:rFonts w:ascii="Cambria Math" w:hAnsi="Cambria Math"/>
+              </w:rPr>
+            </m:ctrlPr>
+          </m:fPr>
+          <m:num>
+            <m:r>
+              <m:rPr>
+                <m:sty m:val="p"/>
+              </m:rPr>
+              <w:rPr>
+                <w:rFonts w:ascii="Cambria Math" w:hAnsi="Cambria Math"/>
+              </w:rPr>
+              <m:t>π</m:t>
+            </m:r>
+            <m:ctrlPr>
+              <w:rPr>
+                <w:rFonts w:ascii="Cambria Math" w:hAnsi="Cambria Math"/>
+                <w:i/>
+              </w:rPr>
+            </m:ctrlPr>
+          </m:num>
+          <m:den>
+            <m:r>
+              <w:rPr>
+                <w:rFonts w:ascii="Cambria Math" w:hAnsi="Cambria Math"/>
+              </w:rPr>
+              <m:t>2</m:t>
+            </m:r>
+            <m:ctrlPr>
+              <w:rPr>
+                <w:rFonts w:ascii="Cambria Math" w:hAnsi="Cambria Math"/>
+                <w:i/>
+              </w:rPr>
+            </m:ctrlPr>
+          </m:den>
+        </m:f>
+      </m:oMath>
+      <w:r>
+        <w:t xml:space="preserve"> </w:t>
+      </w:r>
+      <w:r>
+        <w:t xml:space="preserve">between the voltage at the input and the voltage over the inductor. </w:t>
+      </w:r>
+      <w:r>
+        <w:t>The frequency on the signal generator is recorded and contributes to the previous exercise. Results are recorded [REFERENCE]</w:t>
+      </w:r>
+    </w:p>
+    <w:p>
+      <w:pPr>
+        <w:pStyle w:val="Heading1"/>
+        <w:numPr>
+          <w:ilvl w:val="1"/>
+          <w:numId w:val="1"/>
+        </w:numPr>
+      </w:pPr>
+      <w:r>
+        <w:t xml:space="preserve">Measuring Quality Factor </w:t>
+      </w:r>
+      <m:oMath>
+        <m:r>
+          <m:rPr>
+            <m:sty m:val="bi"/>
+          </m:rPr>
+          <w:rPr>
+            <w:rFonts w:ascii="Cambria Math" w:hAnsi="Cambria Math"/>
+          </w:rPr>
+          <m:t>(Q)</m:t>
+        </m:r>
+      </m:oMath>
+    </w:p>
+    <w:p>
+      <w:pPr>
+        <w:ind w:left="426"/>
+      </w:pPr>
+      <w:r>
+        <w:t xml:space="preserve">The </w:t>
+      </w:r>
+      <w:proofErr w:type="gramStart"/>
+      <w:r>
+        <w:t>33 ohm</w:t>
+      </w:r>
+      <w:proofErr w:type="gramEnd"/>
+      <w:r>
+        <w:t xml:space="preserve"> resistor is removed from the circuit, the new circuit is set up as below.</w:t>
+      </w:r>
+    </w:p>
+    <w:p>
+      <w:pPr>
+        <w:keepNext/>
+        <w:ind w:left="426"/>
+        <w:jc w:val="center"/>
+      </w:pPr>
+      <w:r>
+        <w:rPr>
+          <w:noProof/>
+        </w:rPr>
+        <w:drawing>
+          <wp:inline distT="0" distB="0" distL="0" distR="0" wp14:anchorId="1A6583FC" wp14:editId="4B98E939">
+            <wp:extent cx="2636520" cy="1803934"/>
+            <wp:effectExtent l="0" t="0" r="0" b="6350"/>
+            <wp:docPr id="81935700" name="Picture 3"/>
+            <wp:cNvGraphicFramePr>
+              <a:graphicFrameLocks xmlns:a="http://schemas.openxmlformats.org/drawingml/2006/main" noChangeAspect="1"/>
+            </wp:cNvGraphicFramePr>
+            <a:graphic xmlns:a="http://schemas.openxmlformats.org/drawingml/2006/main">
+              <a:graphicData uri="http://schemas.openxmlformats.org/drawingml/2006/picture">
+                <pic:pic xmlns:pic="http://schemas.openxmlformats.org/drawingml/2006/picture">
+                  <pic:nvPicPr>
+                    <pic:cNvPr id="0" name="Picture 3"/>
+                    <pic:cNvPicPr>
+                      <a:picLocks noChangeAspect="1" noChangeArrowheads="1"/>
+                    </pic:cNvPicPr>
+                  </pic:nvPicPr>
+                  <pic:blipFill>
+                    <a:blip r:embed="rId8">
+                      <a:extLst>
+                        <a:ext uri="{28A0092B-C50C-407E-A947-70E740481C1C}">
+                          <a14:useLocalDpi xmlns:a14="http://schemas.microsoft.com/office/drawing/2010/main" val="0"/>
+                        </a:ext>
+                      </a:extLst>
+                    </a:blip>
+                    <a:srcRect/>
+                    <a:stretch>
+                      <a:fillRect/>
+                    </a:stretch>
+                  </pic:blipFill>
+                  <pic:spPr bwMode="auto">
+                    <a:xfrm>
+                      <a:off x="0" y="0"/>
+                      <a:ext cx="2648754" cy="1812304"/>
+                    </a:xfrm>
+                    <a:prstGeom prst="rect">
+                      <a:avLst/>
+                    </a:prstGeom>
+                    <a:noFill/>
+                    <a:ln>
+                      <a:noFill/>
+                    </a:ln>
+                  </pic:spPr>
+                </pic:pic>
+              </a:graphicData>
+            </a:graphic>
+          </wp:inline>
+        </w:drawing>
+      </w:r>
+    </w:p>
+    <w:p>
+      <w:pPr>
+        <w:pStyle w:val="Caption"/>
+        <w:jc w:val="center"/>
+      </w:pPr>
+      <w:r>
+        <w:t xml:space="preserve">Figure </w:t>
+      </w:r>
+      <w:r>
+        <w:fldChar w:fldCharType="begin"/>
+      </w:r>
+      <w:r>
+        <w:instrText xml:space="preserve"> SEQ Figure \* ARABIC </w:instrText>
+      </w:r>
+      <w:r>
+        <w:fldChar w:fldCharType="separate"/>
+      </w:r>
+      <w:r>
+        <w:rPr>
+          <w:noProof/>
+        </w:rPr>
+        <w:t>2</w:t>
+      </w:r>
+      <w:r>
+        <w:fldChar w:fldCharType="end"/>
+      </w:r>
+      <w:r>
+        <w:t>: Circuit diagram for Quality Factor experiment.</w:t>
+      </w:r>
+    </w:p>
+    <w:p>
+      <w:pPr>
+        <w:ind w:left="426"/>
+      </w:pPr>
+      <w:r>
+        <w:t xml:space="preserve">Using the oscilloscope </w:t>
+      </w:r>
+      <w:r>
+        <w:t xml:space="preserve">method </w:t>
+      </w:r>
+      <w:r>
+        <w:t>described above</w:t>
+      </w:r>
+      <w:r>
+        <w:t xml:space="preserve">, the resonant frequency of the circuit was measured and recorded. </w:t>
+      </w:r>
+      <w:r>
+        <w:t xml:space="preserve">Voltage measurements were taken </w:t>
+      </w:r>
+      <w:r>
+        <w:t xml:space="preserve">using a DMM across the capacitor, inductor, and signal generator </w:t>
+      </w:r>
+      <w:r>
+        <w:t xml:space="preserve">at the resonant frequency and recorded. The frequency on the signal generator is lowered until </w:t>
+      </w:r>
+      <m:oMath>
+        <m:sSub>
+          <m:sSubPr>
+            <m:ctrlPr>
+              <w:rPr>
+                <w:rFonts w:ascii="Cambria Math" w:hAnsi="Cambria Math"/>
+                <w:i/>
+              </w:rPr>
+            </m:ctrlPr>
+          </m:sSubPr>
+          <m:e>
+            <m:r>
+              <m:rPr>
+                <m:sty m:val="p"/>
+              </m:rPr>
+              <w:rPr>
+                <w:rFonts w:ascii="Cambria Math" w:hAnsi="Cambria Math"/>
+              </w:rPr>
+              <m:t>V</m:t>
+            </m:r>
+            <m:ctrlPr>
+              <w:rPr>
+                <w:rFonts w:ascii="Cambria Math" w:hAnsi="Cambria Math"/>
+              </w:rPr>
+            </m:ctrlPr>
+          </m:e>
+          <m:sub>
+            <m:r>
+              <m:rPr>
+                <m:sty m:val="p"/>
+              </m:rPr>
+              <w:rPr>
+                <w:rFonts w:ascii="Cambria Math" w:hAnsi="Cambria Math"/>
+              </w:rPr>
+              <m:t>L</m:t>
+            </m:r>
+          </m:sub>
+        </m:sSub>
+        <m:d>
+          <m:dPr>
+            <m:ctrlPr>
+              <w:rPr>
+                <w:rFonts w:ascii="Cambria Math" w:hAnsi="Cambria Math"/>
+                <w:i/>
+              </w:rPr>
+            </m:ctrlPr>
+          </m:dPr>
+          <m:e>
+            <m:r>
+              <m:rPr>
+                <m:sty m:val="p"/>
+              </m:rPr>
+              <w:rPr>
+                <w:rFonts w:ascii="Cambria Math" w:hAnsi="Cambria Math"/>
+              </w:rPr>
+              <m:t>f</m:t>
+            </m:r>
+          </m:e>
+        </m:d>
+        <m:r>
+          <w:rPr>
+            <w:rFonts w:ascii="Cambria Math" w:hAnsi="Cambria Math"/>
+          </w:rPr>
+          <m:t> = 0.707 </m:t>
+        </m:r>
+        <m:sSub>
+          <m:sSubPr>
+            <m:ctrlPr>
+              <w:rPr>
+                <w:rFonts w:ascii="Cambria Math" w:hAnsi="Cambria Math"/>
+                <w:i/>
+              </w:rPr>
+            </m:ctrlPr>
+          </m:sSubPr>
+          <m:e>
+            <m:r>
+              <m:rPr>
+                <m:sty m:val="p"/>
+              </m:rPr>
+              <w:rPr>
+                <w:rFonts w:ascii="Cambria Math" w:hAnsi="Cambria Math"/>
+              </w:rPr>
+              <m:t>V</m:t>
+            </m:r>
+          </m:e>
+          <m:sub>
+            <m:r>
+              <m:rPr>
+                <m:sty m:val="p"/>
+              </m:rPr>
+              <w:rPr>
+                <w:rFonts w:ascii="Cambria Math" w:hAnsi="Cambria Math"/>
+              </w:rPr>
+              <m:t>m</m:t>
+            </m:r>
+          </m:sub>
+        </m:sSub>
+      </m:oMath>
+      <w:r>
+        <w:rPr>
+          <w:rFonts w:eastAsiaTheme="minorEastAsia"/>
+        </w:rPr>
+        <w:t xml:space="preserve">. This frequency is recorded as </w:t>
+      </w:r>
+      <m:oMath>
+        <m:sSub>
+          <m:sSubPr>
+            <m:ctrlPr>
+              <w:rPr>
+                <w:rFonts w:ascii="Cambria Math" w:eastAsiaTheme="minorEastAsia" w:hAnsi="Cambria Math"/>
+                <w:i/>
+              </w:rPr>
+            </m:ctrlPr>
+          </m:sSubPr>
+          <m:e>
+            <m:r>
+              <w:rPr>
+                <w:rFonts w:ascii="Cambria Math" w:eastAsiaTheme="minorEastAsia" w:hAnsi="Cambria Math"/>
+              </w:rPr>
+              <m:t>f</m:t>
+            </m:r>
+          </m:e>
+          <m:sub>
+            <m:r>
+              <w:rPr>
+                <w:rFonts w:ascii="Cambria Math" w:eastAsiaTheme="minorEastAsia" w:hAnsi="Cambria Math"/>
+              </w:rPr>
+              <m:t>-</m:t>
+            </m:r>
+          </m:sub>
+        </m:sSub>
+      </m:oMath>
+      <w:r>
+        <w:rPr>
+          <w:rFonts w:eastAsiaTheme="minorEastAsia"/>
+        </w:rPr>
+        <w:t xml:space="preserve">. </w:t>
+      </w:r>
+      <w:r>
+        <w:rPr>
+          <w:rFonts w:eastAsiaTheme="minorEastAsia"/>
+        </w:rPr>
+        <w:t xml:space="preserve">The frequency is raised until the same relationship is true, this frequency is recorded as </w:t>
+      </w:r>
+      <m:oMath>
+        <m:sSub>
+          <m:sSubPr>
+            <m:ctrlPr>
+              <w:rPr>
+                <w:rFonts w:ascii="Cambria Math" w:eastAsiaTheme="minorEastAsia" w:hAnsi="Cambria Math"/>
+                <w:i/>
+              </w:rPr>
+            </m:ctrlPr>
+          </m:sSubPr>
+          <m:e>
+            <m:r>
+              <w:rPr>
+                <w:rFonts w:ascii="Cambria Math" w:eastAsiaTheme="minorEastAsia" w:hAnsi="Cambria Math"/>
+              </w:rPr>
+              <m:t>f</m:t>
+            </m:r>
+          </m:e>
+          <m:sub>
+            <m:r>
+              <w:rPr>
+                <w:rFonts w:ascii="Cambria Math" w:eastAsiaTheme="minorEastAsia" w:hAnsi="Cambria Math"/>
+              </w:rPr>
+              <m:t>+</m:t>
+            </m:r>
+          </m:sub>
+        </m:sSub>
+      </m:oMath>
+      <w:r>
+        <w:rPr>
+          <w:rFonts w:eastAsiaTheme="minorEastAsia"/>
+        </w:rPr>
+        <w:t xml:space="preserve">. </w:t>
+      </w:r>
+    </w:p>
+    <w:p>
+      <w:pPr>
+        <w:pStyle w:val="Heading1"/>
+        <w:numPr>
+          <w:ilvl w:val="1"/>
+          <w:numId w:val="1"/>
+        </w:numPr>
+      </w:pPr>
+      <w:r>
+        <w:t xml:space="preserve">Measurement of Equivalent Resistance </w:t>
+      </w:r>
+      <m:oMath>
+        <m:sSub>
+          <m:sSubPr>
+            <m:ctrlPr>
+              <w:rPr>
+                <w:rFonts w:ascii="Cambria Math" w:hAnsi="Cambria Math"/>
+              </w:rPr>
+            </m:ctrlPr>
+          </m:sSubPr>
+          <m:e>
+            <m:r>
+              <m:rPr>
+                <m:sty m:val="bi"/>
+              </m:rPr>
+              <w:rPr>
+                <w:rFonts w:ascii="Cambria Math" w:hAnsi="Cambria Math"/>
+              </w:rPr>
+              <m:t>(R</m:t>
+            </m:r>
+          </m:e>
+          <m:sub>
+            <m:r>
+              <m:rPr>
+                <m:sty m:val="bi"/>
+              </m:rPr>
+              <w:rPr>
+                <w:rFonts w:ascii="Cambria Math" w:hAnsi="Cambria Math"/>
+              </w:rPr>
+              <m:t>e</m:t>
+            </m:r>
+          </m:sub>
+        </m:sSub>
+        <m:r>
+          <m:rPr>
+            <m:sty m:val="bi"/>
+          </m:rPr>
+          <w:rPr>
+            <w:rFonts w:ascii="Cambria Math" w:hAnsi="Cambria Math"/>
+          </w:rPr>
+          <m:t>)</m:t>
+        </m:r>
+      </m:oMath>
+    </w:p>
+    <w:p>
+      <w:pPr>
+        <w:ind w:left="360"/>
+      </w:pPr>
+    </w:p>
     <w:p/>
     <w:p>
       <w:pPr>
         <w:pStyle w:val="Heading1"/>
       </w:pPr>
       <w:r>
-        <w:t>Theory</w:t>
+        <w:t>Results and Uncertainties</w:t>
       </w:r>
     </w:p>
     <w:p/>
@@ -234,7 +1008,7 @@
         <w:pStyle w:val="Heading1"/>
       </w:pPr>
       <w:r>
-        <w:t>Method</w:t>
+        <w:t>Analysis of Results</w:t>
       </w:r>
     </w:p>
     <w:p/>
@@ -243,7 +1017,7 @@
         <w:pStyle w:val="Heading1"/>
       </w:pPr>
       <w:r>
-        <w:t>Results and Uncertainties</w:t>
+        <w:t>Conclusion</w:t>
       </w:r>
     </w:p>
     <w:p/>
@@ -252,7 +1026,7 @@
         <w:pStyle w:val="Heading1"/>
       </w:pPr>
       <w:r>
-        <w:t>Analysis of Results</w:t>
+        <w:t>Acknowledgements</w:t>
       </w:r>
     </w:p>
     <w:p/>
@@ -261,24 +1035,6 @@
         <w:pStyle w:val="Heading1"/>
       </w:pPr>
       <w:r>
-        <w:t>Conclusion</w:t>
-      </w:r>
-    </w:p>
-    <w:p/>
-    <w:p>
-      <w:pPr>
-        <w:pStyle w:val="Heading1"/>
-      </w:pPr>
-      <w:r>
-        <w:t>Acknowledgements</w:t>
-      </w:r>
-    </w:p>
-    <w:p/>
-    <w:p>
-      <w:pPr>
-        <w:pStyle w:val="Heading1"/>
-      </w:pPr>
-      <w:r>
         <w:t>References</w:t>
       </w:r>
     </w:p>
@@ -288,10 +1044,10 @@
       </w:pPr>
     </w:p>
     <w:sectPr>
-      <w:headerReference w:type="default" r:id="rId7"/>
-      <w:footerReference w:type="default" r:id="rId8"/>
+      <w:headerReference w:type="default" r:id="rId9"/>
+      <w:footerReference w:type="default" r:id="rId10"/>
       <w:pgSz w:w="11906" w:h="16838"/>
-      <w:pgMar w:top="1440" w:right="1440" w:bottom="1440" w:left="1440" w:header="708" w:footer="708" w:gutter="0"/>
+      <w:pgMar w:top="720" w:right="720" w:bottom="720" w:left="720" w:header="708" w:footer="708" w:gutter="0"/>
       <w:pgNumType w:start="1"/>
       <w:cols w:space="708"/>
       <w:docGrid w:linePitch="360"/>
@@ -329,120 +1085,45 @@
 <w:ftr xmlns:wpc="http://schemas.microsoft.com/office/word/2010/wordprocessingCanvas" xmlns:cx="http://schemas.microsoft.com/office/drawing/2014/chartex" xmlns:cx1="http://schemas.microsoft.com/office/drawing/2015/9/8/chartex" xmlns:cx2="http://schemas.microsoft.com/office/drawing/2015/10/21/chartex" xmlns:cx3="http://schemas.microsoft.com/office/drawing/2016/5/9/chartex" xmlns:cx4="http://schemas.microsoft.com/office/drawing/2016/5/10/chartex" xmlns:cx5="http://schemas.microsoft.com/office/drawing/2016/5/11/chartex" xmlns:cx6="http://schemas.microsoft.com/office/drawing/2016/5/12/chartex" xmlns:cx7="http://schemas.microsoft.com/office/drawing/2016/5/13/chartex" xmlns:cx8="http://schemas.microsoft.com/office/drawing/2016/5/14/chartex" xmlns:mc="http://schemas.openxmlformats.org/markup-compatibility/2006" xmlns:aink="http://schemas.microsoft.com/office/drawing/2016/ink" xmlns:am3d="http://schemas.microsoft.com/office/drawing/2017/model3d" xmlns:o="urn:schemas-microsoft-com:office:office" xmlns:oel="http://schemas.microsoft.com/office/2019/extlst" xmlns:r="http://schemas.openxmlformats.org/officeDocument/2006/relationships" xmlns:m="http://schemas.openxmlformats.org/officeDocument/2006/math" xmlns:v="urn:schemas-microsoft-com:vml" xmlns:wp14="http://schemas.microsoft.com/office/word/2010/wordprocessingDrawing" xmlns:wp="http://schemas.openxmlformats.org/drawingml/2006/wordprocessingDrawing" xmlns:w10="urn:schemas-microsoft-com:office:word" xmlns:w="http://schemas.openxmlformats.org/wordprocessingml/2006/main" xmlns:w14="http://schemas.microsoft.com/office/word/2010/wordml" xmlns:w15="http://schemas.microsoft.com/office/word/2012/wordml" xmlns:w16cex="http://schemas.microsoft.com/office/word/2018/wordml/cex" xmlns:w16cid="http://schemas.microsoft.com/office/word/2016/wordml/cid" xmlns:w16="http://schemas.microsoft.com/office/word/2018/wordml" xmlns:w16du="http://schemas.microsoft.com/office/word/2023/wordml/word16du" xmlns:w16sdtdh="http://schemas.microsoft.com/office/word/2020/wordml/sdtdatahash" xmlns:w16se="http://schemas.microsoft.com/office/word/2015/wordml/symex" xmlns:wpg="http://schemas.microsoft.com/office/word/2010/wordprocessingGroup" xmlns:wpi="http://schemas.microsoft.com/office/word/2010/wordprocessingInk" xmlns:wne="http://schemas.microsoft.com/office/word/2006/wordml" xmlns:wps="http://schemas.microsoft.com/office/word/2010/wordprocessingShape" mc:Ignorable="w14 w15 w16se w16cid w16 w16cex w16sdtdh w16du wp14">
   <w:sdt>
     <w:sdtPr>
-      <w:id w:val="-360432998"/>
+      <w:id w:val="-65036162"/>
       <w:docPartObj>
         <w:docPartGallery w:val="Page Numbers (Bottom of Page)"/>
         <w:docPartUnique/>
       </w:docPartObj>
     </w:sdtPr>
+    <w:sdtEndPr>
+      <w:rPr>
+        <w:noProof/>
+      </w:rPr>
+    </w:sdtEndPr>
     <w:sdtContent>
-      <w:sdt>
-        <w:sdtPr>
-          <w:id w:val="-1769616900"/>
-          <w:docPartObj>
-            <w:docPartGallery w:val="Page Numbers (Top of Page)"/>
-            <w:docPartUnique/>
-          </w:docPartObj>
-        </w:sdtPr>
-        <w:sdtContent>
-          <w:p>
-            <w:pPr>
-              <w:pStyle w:val="Footer"/>
-              <w:jc w:val="right"/>
-            </w:pPr>
-            <w:r>
-              <w:t xml:space="preserve">Page </w:t>
-            </w:r>
-            <w:r>
-              <w:rPr>
-                <w:b/>
-                <w:bCs/>
-                <w:sz w:val="24"/>
-                <w:szCs w:val="24"/>
-              </w:rPr>
-              <w:fldChar w:fldCharType="begin"/>
-            </w:r>
-            <w:r>
-              <w:rPr>
-                <w:b/>
-                <w:bCs/>
-              </w:rPr>
-              <w:instrText xml:space="preserve"> PAGE </w:instrText>
-            </w:r>
-            <w:r>
-              <w:rPr>
-                <w:b/>
-                <w:bCs/>
-                <w:sz w:val="24"/>
-                <w:szCs w:val="24"/>
-              </w:rPr>
-              <w:fldChar w:fldCharType="separate"/>
-            </w:r>
-            <w:r>
-              <w:rPr>
-                <w:b/>
-                <w:bCs/>
-                <w:noProof/>
-              </w:rPr>
-              <w:t>2</w:t>
-            </w:r>
-            <w:r>
-              <w:rPr>
-                <w:b/>
-                <w:bCs/>
-                <w:sz w:val="24"/>
-                <w:szCs w:val="24"/>
-              </w:rPr>
-              <w:fldChar w:fldCharType="end"/>
-            </w:r>
-            <w:r>
-              <w:t xml:space="preserve"> of </w:t>
-            </w:r>
-            <w:r>
-              <w:rPr>
-                <w:b/>
-                <w:bCs/>
-                <w:sz w:val="24"/>
-                <w:szCs w:val="24"/>
-              </w:rPr>
-              <w:fldChar w:fldCharType="begin"/>
-            </w:r>
-            <w:r>
-              <w:rPr>
-                <w:b/>
-                <w:bCs/>
-              </w:rPr>
-              <w:instrText xml:space="preserve"> NUMPAGES  </w:instrText>
-            </w:r>
-            <w:r>
-              <w:rPr>
-                <w:b/>
-                <w:bCs/>
-                <w:sz w:val="24"/>
-                <w:szCs w:val="24"/>
-              </w:rPr>
-              <w:fldChar w:fldCharType="separate"/>
-            </w:r>
-            <w:r>
-              <w:rPr>
-                <w:b/>
-                <w:bCs/>
-                <w:noProof/>
-              </w:rPr>
-              <w:t>2</w:t>
-            </w:r>
-            <w:r>
-              <w:rPr>
-                <w:b/>
-                <w:bCs/>
-                <w:sz w:val="24"/>
-                <w:szCs w:val="24"/>
-              </w:rPr>
-              <w:fldChar w:fldCharType="end"/>
-            </w:r>
-          </w:p>
-        </w:sdtContent>
-      </w:sdt>
+      <w:p>
+        <w:pPr>
+          <w:pStyle w:val="Footer"/>
+          <w:jc w:val="right"/>
+        </w:pPr>
+        <w:r>
+          <w:fldChar w:fldCharType="begin"/>
+        </w:r>
+        <w:r>
+          <w:instrText xml:space="preserve"> PAGE   \* MERGEFORMAT </w:instrText>
+        </w:r>
+        <w:r>
+          <w:fldChar w:fldCharType="separate"/>
+        </w:r>
+        <w:r>
+          <w:rPr>
+            <w:noProof/>
+          </w:rPr>
+          <w:t>2</w:t>
+        </w:r>
+        <w:r>
+          <w:rPr>
+            <w:noProof/>
+          </w:rPr>
+          <w:fldChar w:fldCharType="end"/>
+        </w:r>
+      </w:p>
     </w:sdtContent>
   </w:sdt>
   <w:p>
@@ -483,7 +1164,33 @@
   <w:p>
     <w:pPr>
       <w:pStyle w:val="Header"/>
+      <w:tabs>
+        <w:tab w:val="clear" w:pos="9026"/>
+        <w:tab w:val="right" w:pos="10466"/>
+      </w:tabs>
+      <w:rPr>
+        <w:lang w:val="en-GB"/>
+      </w:rPr>
     </w:pPr>
+    <w:r>
+      <w:rPr>
+        <w:lang w:val="en-GB"/>
+      </w:rPr>
+      <w:t>Tyler Johnson</w:t>
+    </w:r>
+    <w:r>
+      <w:rPr>
+        <w:lang w:val="en-GB"/>
+      </w:rPr>
+      <w:tab/>
+    </w:r>
+    <w:r>
+      <w:rPr>
+        <w:lang w:val="en-GB"/>
+      </w:rPr>
+      <w:tab/>
+      <w:t>MQID: 46978518</w:t>
+    </w:r>
   </w:p>
 </w:hdr>
 </file>
@@ -1566,6 +2273,35 @@
       <w:rFonts w:ascii="Roboto" w:hAnsi="Roboto"/>
     </w:rPr>
   </w:style>
+  <w:style w:type="character" w:styleId="PlaceholderText">
+    <w:name w:val="Placeholder Text"/>
+    <w:basedOn w:val="DefaultParagraphFont"/>
+    <w:uiPriority w:val="99"/>
+    <w:semiHidden/>
+    <w:rsid w:val="00116DFE"/>
+    <w:rPr>
+      <w:color w:val="666666"/>
+    </w:rPr>
+  </w:style>
+  <w:style w:type="paragraph" w:styleId="Caption">
+    <w:name w:val="caption"/>
+    <w:basedOn w:val="Normal"/>
+    <w:next w:val="Normal"/>
+    <w:uiPriority w:val="35"/>
+    <w:unhideWhenUsed/>
+    <w:qFormat/>
+    <w:rsid w:val="00F33210"/>
+    <w:pPr>
+      <w:spacing w:after="200" w:line="240" w:lineRule="auto"/>
+    </w:pPr>
+    <w:rPr>
+      <w:i/>
+      <w:iCs/>
+      <w:color w:val="0E2841" w:themeColor="text2"/>
+      <w:sz w:val="18"/>
+      <w:szCs w:val="18"/>
+    </w:rPr>
+  </w:style>
 </w:styles>
 </file>
 

</xml_diff>

<commit_message>
vault backup: 2024-05-20 20:07:59
</commit_message>
<xml_diff>
--- a/UNI 2024/SEM 1/PHYS2010/Resonance and Q in Electric Circuits.docx
+++ b/UNI 2024/SEM 1/PHYS2010/Resonance and Q in Electric Circuits.docx
@@ -297,7 +297,10 @@
         <w:t>occurs in electrical circuits at a specific input frequency</w:t>
       </w:r>
       <w:r>
-        <w:t xml:space="preserve"> at which the impedance is zero</w:t>
+        <w:t xml:space="preserve"> at which the impedance is </w:t>
+      </w:r>
+      <w:r>
+        <w:t>minimum</w:t>
       </w:r>
       <w:r>
         <w:t>.</w:t>
@@ -364,11 +367,989 @@
         </w:numPr>
       </w:pPr>
       <w:r>
+        <w:rPr>
+          <w:noProof/>
+        </w:rPr>
+        <w:pict w14:anchorId="1602CE0B">
+          <v:shapetype id="_x0000_t202" coordsize="21600,21600" o:spt="202" path="m,l,21600r21600,l21600,xe">
+            <v:stroke joinstyle="miter"/>
+            <v:path gradientshapeok="t" o:connecttype="rect"/>
+          </v:shapetype>
+          <v:shape id="_x0000_s2050" type="#_x0000_t202" style="position:absolute;left:0;text-align:left;margin-left:126.5pt;margin-top:161.5pt;width:270pt;height:20.8pt;z-index:251660288;mso-position-horizontal-relative:text;mso-position-vertical-relative:text" stroked="f">
+            <v:textbox style="mso-fit-shape-to-text:t" inset="0,0,0,0">
+              <w:txbxContent>
+                <w:p>
+                  <w:pPr>
+                    <w:pStyle w:val="Caption"/>
+                    <w:jc w:val="center"/>
+                    <w:rPr>
+                      <w:b/>
+                      <w:noProof/>
+                      <w:color w:val="000000" w:themeColor="text1"/>
+                      <w:sz w:val="32"/>
+                      <w:szCs w:val="32"/>
+                    </w:rPr>
+                  </w:pPr>
+                  <w:r>
+                    <w:t xml:space="preserve">Figure </w:t>
+                  </w:r>
+                  <w:r>
+                    <w:fldChar w:fldCharType="begin"/>
+                  </w:r>
+                  <w:r>
+                    <w:instrText xml:space="preserve"> SEQ Figure \* ARABIC </w:instrText>
+                  </w:r>
+                  <w:r>
+                    <w:fldChar w:fldCharType="separate"/>
+                  </w:r>
+                  <w:r>
+                    <w:rPr>
+                      <w:noProof/>
+                    </w:rPr>
+                    <w:t>1</w:t>
+                  </w:r>
+                  <w:r>
+                    <w:fldChar w:fldCharType="end"/>
+                  </w:r>
+                  <w:r>
+                    <w:t>:</w:t>
+                  </w:r>
+                  <w:r>
+                    <w:t xml:space="preserve"> Simple</w:t>
+                  </w:r>
+                  <w:r>
+                    <w:t xml:space="preserve"> RLC Circuit</w:t>
+                  </w:r>
+                </w:p>
+              </w:txbxContent>
+            </v:textbox>
+            <w10:wrap type="topAndBottom"/>
+          </v:shape>
+        </w:pict>
+      </w:r>
+      <w:r>
+        <w:rPr>
+          <w:noProof/>
+        </w:rPr>
+        <w:drawing>
+          <wp:anchor distT="0" distB="0" distL="114300" distR="114300" simplePos="0" relativeHeight="251659264" behindDoc="0" locked="0" layoutInCell="1" allowOverlap="1" wp14:anchorId="56D06F17" wp14:editId="7F62D393">
+            <wp:simplePos x="0" y="0"/>
+            <wp:positionH relativeFrom="column">
+              <wp:posOffset>1606550</wp:posOffset>
+            </wp:positionH>
+            <wp:positionV relativeFrom="paragraph">
+              <wp:posOffset>517525</wp:posOffset>
+            </wp:positionV>
+            <wp:extent cx="3429000" cy="1717675"/>
+            <wp:effectExtent l="0" t="0" r="0" b="0"/>
+            <wp:wrapTopAndBottom/>
+            <wp:docPr id="1584410853" name="Picture 1" descr="A diagram of a circuit&#10;&#10;Description automatically generated"/>
+            <wp:cNvGraphicFramePr>
+              <a:graphicFrameLocks xmlns:a="http://schemas.openxmlformats.org/drawingml/2006/main" noChangeAspect="1"/>
+            </wp:cNvGraphicFramePr>
+            <a:graphic xmlns:a="http://schemas.openxmlformats.org/drawingml/2006/main">
+              <a:graphicData uri="http://schemas.openxmlformats.org/drawingml/2006/picture">
+                <pic:pic xmlns:pic="http://schemas.openxmlformats.org/drawingml/2006/picture">
+                  <pic:nvPicPr>
+                    <pic:cNvPr id="1584410853" name="Picture 1" descr="A diagram of a circuit&#10;&#10;Description automatically generated"/>
+                    <pic:cNvPicPr>
+                      <a:picLocks noChangeAspect="1" noChangeArrowheads="1"/>
+                    </pic:cNvPicPr>
+                  </pic:nvPicPr>
+                  <pic:blipFill>
+                    <a:blip r:embed="rId8">
+                      <a:extLst>
+                        <a:ext uri="{28A0092B-C50C-407E-A947-70E740481C1C}">
+                          <a14:useLocalDpi xmlns:a14="http://schemas.microsoft.com/office/drawing/2010/main" val="0"/>
+                        </a:ext>
+                      </a:extLst>
+                    </a:blip>
+                    <a:srcRect/>
+                    <a:stretch>
+                      <a:fillRect/>
+                    </a:stretch>
+                  </pic:blipFill>
+                  <pic:spPr bwMode="auto">
+                    <a:xfrm>
+                      <a:off x="0" y="0"/>
+                      <a:ext cx="3429000" cy="1717675"/>
+                    </a:xfrm>
+                    <a:prstGeom prst="rect">
+                      <a:avLst/>
+                    </a:prstGeom>
+                    <a:noFill/>
+                    <a:ln>
+                      <a:noFill/>
+                    </a:ln>
+                  </pic:spPr>
+                </pic:pic>
+              </a:graphicData>
+            </a:graphic>
+          </wp:anchor>
+        </w:drawing>
+      </w:r>
+      <w:r>
+        <w:t>AC circuits and impedance</w:t>
+      </w:r>
+    </w:p>
+    <w:p>
+      <w:pPr>
+        <w:ind w:left="284"/>
+      </w:pPr>
+      <w:r>
+        <w:t>Components in an AC circuit will have a corresponding impedance</w:t>
+      </w:r>
+      <w:r>
+        <w:t xml:space="preserve"> Z</w:t>
+      </w:r>
+      <w:r>
+        <w:t>, which is a measure of opposition to an alternating current. For a resistor, the impedance is simply the value of R and is constant regardless of the frequency of AC signal passing through it.</w:t>
+      </w:r>
+    </w:p>
+    <w:p>
+      <w:pPr>
+        <w:ind w:left="284"/>
+      </w:pPr>
+      <m:oMathPara>
+        <m:oMath>
+          <m:sSub>
+            <m:sSubPr>
+              <m:ctrlPr>
+                <w:rPr>
+                  <w:rFonts w:ascii="Cambria Math" w:hAnsi="Cambria Math"/>
+                  <w:i/>
+                </w:rPr>
+              </m:ctrlPr>
+            </m:sSubPr>
+            <m:e>
+              <m:r>
+                <w:rPr>
+                  <w:rFonts w:ascii="Cambria Math" w:hAnsi="Cambria Math"/>
+                </w:rPr>
+                <m:t>Z</m:t>
+              </m:r>
+            </m:e>
+            <m:sub>
+              <m:r>
+                <w:rPr>
+                  <w:rFonts w:ascii="Cambria Math" w:hAnsi="Cambria Math"/>
+                </w:rPr>
+                <m:t>R</m:t>
+              </m:r>
+            </m:sub>
+          </m:sSub>
+          <m:r>
+            <w:rPr>
+              <w:rFonts w:ascii="Cambria Math" w:hAnsi="Cambria Math"/>
+            </w:rPr>
+            <m:t>=R</m:t>
+          </m:r>
+        </m:oMath>
+      </m:oMathPara>
+    </w:p>
+    <w:p>
+      <w:pPr>
+        <w:ind w:left="284"/>
+        <w:rPr>
+          <w:rFonts w:eastAsiaTheme="minorEastAsia"/>
+        </w:rPr>
+      </w:pPr>
+      <w:r>
+        <w:t xml:space="preserve"> For inductors and capacitors, their impedance changes as the frequency</w:t>
+      </w:r>
+      <w:r>
         <w:t xml:space="preserve"> </w:t>
       </w:r>
       <w:r>
-        <w:t>Resonance in RLC Circuits</w:t>
-      </w:r>
+        <w:t>ω</w:t>
+      </w:r>
+      <w:r>
+        <w:t xml:space="preserve"> changes. These are represented as imaginary quantities on the complex plane.</w:t>
+      </w:r>
+      <w:r>
+        <w:t xml:space="preserve"> The imaginary portion </w:t>
+      </w:r>
+      <m:oMath>
+        <m:r>
+          <w:rPr>
+            <w:rFonts w:ascii="Cambria Math" w:hAnsi="Cambria Math"/>
+          </w:rPr>
+          <m:t>i=</m:t>
+        </m:r>
+        <m:rad>
+          <m:radPr>
+            <m:degHide m:val="1"/>
+            <m:ctrlPr>
+              <w:rPr>
+                <w:rFonts w:ascii="Cambria Math" w:hAnsi="Cambria Math"/>
+              </w:rPr>
+            </m:ctrlPr>
+          </m:radPr>
+          <m:deg>
+            <m:ctrlPr>
+              <w:rPr>
+                <w:rFonts w:ascii="Cambria Math" w:hAnsi="Cambria Math"/>
+                <w:i/>
+              </w:rPr>
+            </m:ctrlPr>
+          </m:deg>
+          <m:e>
+            <m:r>
+              <w:rPr>
+                <w:rFonts w:ascii="Cambria Math" w:hAnsi="Cambria Math"/>
+              </w:rPr>
+              <m:t>-1</m:t>
+            </m:r>
+          </m:e>
+        </m:rad>
+      </m:oMath>
+      <w:r>
+        <w:rPr>
+          <w:rFonts w:eastAsiaTheme="minorEastAsia"/>
+        </w:rPr>
+        <w:t xml:space="preserve"> implies a phase shift, a capacitor contributes negative phase shift while an inductor contributes positive phase shift.</w:t>
+      </w:r>
+    </w:p>
+    <w:p>
+      <w:pPr>
+        <w:ind w:left="284"/>
+        <w:jc w:val="center"/>
+        <w:rPr>
+          <w:rFonts w:eastAsiaTheme="minorEastAsia"/>
+        </w:rPr>
+      </w:pPr>
+      <m:oMath>
+        <m:sSub>
+          <m:sSubPr>
+            <m:ctrlPr>
+              <w:rPr>
+                <w:rFonts w:ascii="Cambria Math" w:hAnsi="Cambria Math"/>
+                <w:i/>
+              </w:rPr>
+            </m:ctrlPr>
+          </m:sSubPr>
+          <m:e>
+            <m:r>
+              <w:rPr>
+                <w:rFonts w:ascii="Cambria Math" w:hAnsi="Cambria Math"/>
+              </w:rPr>
+              <m:t>Z</m:t>
+            </m:r>
+          </m:e>
+          <m:sub>
+            <m:r>
+              <w:rPr>
+                <w:rFonts w:ascii="Cambria Math" w:hAnsi="Cambria Math"/>
+              </w:rPr>
+              <m:t>C</m:t>
+            </m:r>
+          </m:sub>
+        </m:sSub>
+        <m:r>
+          <w:rPr>
+            <w:rFonts w:ascii="Cambria Math" w:hAnsi="Cambria Math"/>
+          </w:rPr>
+          <m:t>=</m:t>
+        </m:r>
+        <m:f>
+          <m:fPr>
+            <m:ctrlPr>
+              <w:rPr>
+                <w:rFonts w:ascii="Cambria Math" w:hAnsi="Cambria Math"/>
+              </w:rPr>
+            </m:ctrlPr>
+          </m:fPr>
+          <m:num>
+            <m:r>
+              <w:rPr>
+                <w:rFonts w:ascii="Cambria Math" w:hAnsi="Cambria Math"/>
+              </w:rPr>
+              <m:t>1</m:t>
+            </m:r>
+            <m:ctrlPr>
+              <w:rPr>
+                <w:rFonts w:ascii="Cambria Math" w:hAnsi="Cambria Math"/>
+                <w:i/>
+              </w:rPr>
+            </m:ctrlPr>
+          </m:num>
+          <m:den>
+            <m:r>
+              <w:rPr>
+                <w:rFonts w:ascii="Cambria Math" w:hAnsi="Cambria Math"/>
+              </w:rPr>
+              <m:t>iωC</m:t>
+            </m:r>
+            <m:ctrlPr>
+              <w:rPr>
+                <w:rFonts w:ascii="Cambria Math" w:hAnsi="Cambria Math"/>
+                <w:i/>
+              </w:rPr>
+            </m:ctrlPr>
+          </m:den>
+        </m:f>
+        <m:r>
+          <w:rPr>
+            <w:rFonts w:ascii="Cambria Math" w:hAnsi="Cambria Math"/>
+          </w:rPr>
+          <m:t xml:space="preserve"> </m:t>
+        </m:r>
+      </m:oMath>
+      <w:r>
+        <w:rPr>
+          <w:rFonts w:eastAsiaTheme="minorEastAsia"/>
+        </w:rPr>
+        <w:t xml:space="preserve">         </w:t>
+      </w:r>
+      <m:oMath>
+        <m:sSub>
+          <m:sSubPr>
+            <m:ctrlPr>
+              <w:rPr>
+                <w:rFonts w:ascii="Cambria Math" w:hAnsi="Cambria Math"/>
+                <w:i/>
+              </w:rPr>
+            </m:ctrlPr>
+          </m:sSubPr>
+          <m:e>
+            <m:r>
+              <w:rPr>
+                <w:rFonts w:ascii="Cambria Math" w:hAnsi="Cambria Math"/>
+              </w:rPr>
+              <m:t>Z</m:t>
+            </m:r>
+          </m:e>
+          <m:sub>
+            <m:r>
+              <w:rPr>
+                <w:rFonts w:ascii="Cambria Math" w:hAnsi="Cambria Math"/>
+              </w:rPr>
+              <m:t>L</m:t>
+            </m:r>
+          </m:sub>
+        </m:sSub>
+        <m:r>
+          <w:rPr>
+            <w:rFonts w:ascii="Cambria Math" w:hAnsi="Cambria Math"/>
+          </w:rPr>
+          <m:t>=iωL</m:t>
+        </m:r>
+      </m:oMath>
+    </w:p>
+    <w:p>
+      <w:pPr>
+        <w:ind w:left="284"/>
+        <w:rPr>
+          <w:rFonts w:eastAsiaTheme="minorEastAsia"/>
+        </w:rPr>
+      </w:pPr>
+      <w:r>
+        <w:rPr>
+          <w:rFonts w:eastAsiaTheme="minorEastAsia"/>
+        </w:rPr>
+        <w:t xml:space="preserve">Resonance occurs in RLC circuits when the </w:t>
+      </w:r>
+      <w:r>
+        <w:rPr>
+          <w:rFonts w:eastAsiaTheme="minorEastAsia"/>
+        </w:rPr>
+        <w:t>imaginary terms of the circuit’s total impedance cancel out</w:t>
+      </w:r>
+      <w:r>
+        <w:rPr>
+          <w:rFonts w:eastAsiaTheme="minorEastAsia"/>
+        </w:rPr>
+        <w:t>.</w:t>
+      </w:r>
+      <w:r>
+        <w:rPr>
+          <w:rFonts w:eastAsiaTheme="minorEastAsia"/>
+        </w:rPr>
+        <w:t xml:space="preserve"> The total impedance</w:t>
+      </w:r>
+      <w:r>
+        <w:rPr>
+          <w:rFonts w:eastAsiaTheme="minorEastAsia"/>
+        </w:rPr>
+        <w:t xml:space="preserve"> Z(</w:t>
+      </w:r>
+      <m:oMath>
+        <m:r>
+          <w:rPr>
+            <w:rFonts w:ascii="Cambria Math" w:hAnsi="Cambria Math"/>
+          </w:rPr>
+          <m:t>ω</m:t>
+        </m:r>
+      </m:oMath>
+      <w:r>
+        <w:rPr>
+          <w:rFonts w:eastAsiaTheme="minorEastAsia"/>
+        </w:rPr>
+        <w:t>)</w:t>
+      </w:r>
+      <w:r>
+        <w:rPr>
+          <w:rFonts w:eastAsiaTheme="minorEastAsia"/>
+        </w:rPr>
+        <w:t xml:space="preserve"> of the circuit shown in Figure 1 can be found.</w:t>
+      </w:r>
+    </w:p>
+    <w:p>
+      <w:pPr>
+        <w:ind w:left="284"/>
+        <w:rPr>
+          <w:rFonts w:eastAsiaTheme="minorEastAsia"/>
+        </w:rPr>
+      </w:pPr>
+      <m:oMathPara>
+        <m:oMath>
+          <m:r>
+            <w:rPr>
+              <w:rFonts w:ascii="Cambria Math" w:eastAsiaTheme="minorEastAsia" w:hAnsi="Cambria Math"/>
+            </w:rPr>
+            <m:t>Z</m:t>
+          </m:r>
+          <m:d>
+            <m:dPr>
+              <m:ctrlPr>
+                <w:rPr>
+                  <w:rFonts w:ascii="Cambria Math" w:eastAsiaTheme="minorEastAsia" w:hAnsi="Cambria Math"/>
+                  <w:i/>
+                </w:rPr>
+              </m:ctrlPr>
+            </m:dPr>
+            <m:e>
+              <m:r>
+                <w:rPr>
+                  <w:rFonts w:ascii="Cambria Math" w:hAnsi="Cambria Math"/>
+                </w:rPr>
+                <m:t>ω</m:t>
+              </m:r>
+              <m:ctrlPr>
+                <w:rPr>
+                  <w:rFonts w:ascii="Cambria Math" w:hAnsi="Cambria Math"/>
+                  <w:i/>
+                </w:rPr>
+              </m:ctrlPr>
+            </m:e>
+          </m:d>
+          <m:r>
+            <w:rPr>
+              <w:rFonts w:ascii="Cambria Math" w:hAnsi="Cambria Math"/>
+            </w:rPr>
+            <m:t>=R+i</m:t>
+          </m:r>
+          <m:d>
+            <m:dPr>
+              <m:ctrlPr>
+                <w:rPr>
+                  <w:rFonts w:ascii="Cambria Math" w:hAnsi="Cambria Math"/>
+                  <w:i/>
+                </w:rPr>
+              </m:ctrlPr>
+            </m:dPr>
+            <m:e>
+              <m:r>
+                <w:rPr>
+                  <w:rFonts w:ascii="Cambria Math" w:hAnsi="Cambria Math"/>
+                </w:rPr>
+                <m:t>ωL-</m:t>
+              </m:r>
+              <m:f>
+                <m:fPr>
+                  <m:ctrlPr>
+                    <w:rPr>
+                      <w:rFonts w:ascii="Cambria Math" w:hAnsi="Cambria Math"/>
+                    </w:rPr>
+                  </m:ctrlPr>
+                </m:fPr>
+                <m:num>
+                  <m:r>
+                    <w:rPr>
+                      <w:rFonts w:ascii="Cambria Math" w:hAnsi="Cambria Math"/>
+                    </w:rPr>
+                    <m:t>1</m:t>
+                  </m:r>
+                  <m:ctrlPr>
+                    <w:rPr>
+                      <w:rFonts w:ascii="Cambria Math" w:hAnsi="Cambria Math"/>
+                      <w:i/>
+                    </w:rPr>
+                  </m:ctrlPr>
+                </m:num>
+                <m:den>
+                  <m:r>
+                    <w:rPr>
+                      <w:rFonts w:ascii="Cambria Math" w:hAnsi="Cambria Math"/>
+                    </w:rPr>
+                    <m:t>ωC</m:t>
+                  </m:r>
+                  <m:ctrlPr>
+                    <w:rPr>
+                      <w:rFonts w:ascii="Cambria Math" w:hAnsi="Cambria Math"/>
+                      <w:i/>
+                    </w:rPr>
+                  </m:ctrlPr>
+                </m:den>
+              </m:f>
+            </m:e>
+          </m:d>
+        </m:oMath>
+      </m:oMathPara>
+    </w:p>
+    <w:p>
+      <w:pPr>
+        <w:ind w:left="284"/>
+        <w:rPr>
+          <w:rFonts w:eastAsiaTheme="minorEastAsia"/>
+        </w:rPr>
+      </w:pPr>
+      <w:r>
+        <w:rPr>
+          <w:rFonts w:eastAsiaTheme="minorEastAsia"/>
+        </w:rPr>
+        <w:t xml:space="preserve">At the point where </w:t>
+      </w:r>
+      <m:oMath>
+        <m:r>
+          <w:rPr>
+            <w:rFonts w:ascii="Cambria Math" w:hAnsi="Cambria Math"/>
+          </w:rPr>
+          <m:t>ωL-</m:t>
+        </m:r>
+        <m:f>
+          <m:fPr>
+            <m:ctrlPr>
+              <w:rPr>
+                <w:rFonts w:ascii="Cambria Math" w:hAnsi="Cambria Math"/>
+              </w:rPr>
+            </m:ctrlPr>
+          </m:fPr>
+          <m:num>
+            <m:r>
+              <w:rPr>
+                <w:rFonts w:ascii="Cambria Math" w:hAnsi="Cambria Math"/>
+              </w:rPr>
+              <m:t>1</m:t>
+            </m:r>
+            <m:ctrlPr>
+              <w:rPr>
+                <w:rFonts w:ascii="Cambria Math" w:hAnsi="Cambria Math"/>
+                <w:i/>
+              </w:rPr>
+            </m:ctrlPr>
+          </m:num>
+          <m:den>
+            <m:r>
+              <w:rPr>
+                <w:rFonts w:ascii="Cambria Math" w:hAnsi="Cambria Math"/>
+              </w:rPr>
+              <m:t>ωC</m:t>
+            </m:r>
+            <m:ctrlPr>
+              <w:rPr>
+                <w:rFonts w:ascii="Cambria Math" w:hAnsi="Cambria Math"/>
+                <w:i/>
+              </w:rPr>
+            </m:ctrlPr>
+          </m:den>
+        </m:f>
+        <m:r>
+          <w:rPr>
+            <w:rFonts w:ascii="Cambria Math" w:hAnsi="Cambria Math"/>
+          </w:rPr>
+          <m:t xml:space="preserve"> =0</m:t>
+        </m:r>
+      </m:oMath>
+      <w:r>
+        <w:rPr>
+          <w:rFonts w:eastAsiaTheme="minorEastAsia"/>
+        </w:rPr>
+        <w:t>,</w:t>
+      </w:r>
+      <w:r>
+        <w:rPr>
+          <w:rFonts w:eastAsiaTheme="minorEastAsia"/>
+        </w:rPr>
+        <w:t xml:space="preserve"> resonance occurs</w:t>
+      </w:r>
+      <w:r>
+        <w:rPr>
+          <w:rFonts w:eastAsiaTheme="minorEastAsia"/>
+        </w:rPr>
+        <w:t>.</w:t>
+      </w:r>
+      <w:r>
+        <w:rPr>
+          <w:rFonts w:eastAsiaTheme="minorEastAsia"/>
+        </w:rPr>
+        <w:t xml:space="preserve"> </w:t>
+      </w:r>
+      <w:r>
+        <w:rPr>
+          <w:rFonts w:eastAsiaTheme="minorEastAsia"/>
+        </w:rPr>
+        <w:t>T</w:t>
+      </w:r>
+      <w:r>
+        <w:rPr>
+          <w:rFonts w:eastAsiaTheme="minorEastAsia"/>
+        </w:rPr>
+        <w:t>he impedance of the circuit is purely real and independent of frequency</w:t>
+      </w:r>
+      <w:r>
+        <w:rPr>
+          <w:rFonts w:eastAsiaTheme="minorEastAsia"/>
+        </w:rPr>
+        <w:t xml:space="preserve">. The resonant frequency can be calculated by solving for angular </w:t>
+      </w:r>
+      <w:r>
+        <w:rPr>
+          <w:rFonts w:eastAsiaTheme="minorEastAsia"/>
+        </w:rPr>
+        <w:t>frequency</w:t>
+      </w:r>
+      <w:r>
+        <w:rPr>
+          <w:rFonts w:eastAsiaTheme="minorEastAsia"/>
+        </w:rPr>
+        <w:t xml:space="preserve"> </w:t>
+      </w:r>
+      <m:oMath>
+        <m:r>
+          <w:rPr>
+            <w:rFonts w:ascii="Cambria Math" w:hAnsi="Cambria Math"/>
+          </w:rPr>
+          <m:t>ω</m:t>
+        </m:r>
+      </m:oMath>
+      <w:r>
+        <w:rPr>
+          <w:rFonts w:eastAsiaTheme="minorEastAsia"/>
+        </w:rPr>
+        <w:t>.</w:t>
+      </w:r>
+    </w:p>
+    <w:p>
+      <w:pPr>
+        <w:ind w:left="284"/>
+        <w:jc w:val="center"/>
+        <w:rPr>
+          <w:rFonts w:eastAsiaTheme="minorEastAsia"/>
+          <w:sz w:val="28"/>
+          <w:szCs w:val="28"/>
+        </w:rPr>
+      </w:pPr>
+      <w:r>
+        <w:rPr>
+          <w:rFonts w:eastAsiaTheme="minorEastAsia"/>
+        </w:rPr>
+        <w:t>Eq</w:t>
+      </w:r>
+      <w:r>
+        <w:rPr>
+          <w:rFonts w:eastAsiaTheme="minorEastAsia"/>
+        </w:rPr>
+        <w:t xml:space="preserve"> </w:t>
+      </w:r>
+      <w:r>
+        <w:rPr>
+          <w:rFonts w:eastAsiaTheme="minorEastAsia"/>
+        </w:rPr>
+        <w:t xml:space="preserve">(1)  </w:t>
+      </w:r>
+      <m:oMath>
+        <m:sSub>
+          <m:sSubPr>
+            <m:ctrlPr>
+              <w:rPr>
+                <w:rFonts w:ascii="Cambria Math" w:hAnsi="Cambria Math"/>
+                <w:i/>
+                <w:sz w:val="28"/>
+                <w:szCs w:val="28"/>
+              </w:rPr>
+            </m:ctrlPr>
+          </m:sSubPr>
+          <m:e>
+            <m:r>
+              <w:rPr>
+                <w:rFonts w:ascii="Cambria Math" w:hAnsi="Cambria Math"/>
+                <w:sz w:val="28"/>
+                <w:szCs w:val="28"/>
+              </w:rPr>
+              <m:t>ω</m:t>
+            </m:r>
+          </m:e>
+          <m:sub>
+            <m:r>
+              <w:rPr>
+                <w:rFonts w:ascii="Cambria Math" w:hAnsi="Cambria Math"/>
+                <w:sz w:val="28"/>
+                <w:szCs w:val="28"/>
+              </w:rPr>
+              <m:t>0</m:t>
+            </m:r>
+          </m:sub>
+        </m:sSub>
+        <m:r>
+          <w:rPr>
+            <w:rFonts w:ascii="Cambria Math" w:hAnsi="Cambria Math"/>
+            <w:sz w:val="28"/>
+            <w:szCs w:val="28"/>
+          </w:rPr>
+          <m:t>=</m:t>
+        </m:r>
+        <m:f>
+          <m:fPr>
+            <m:ctrlPr>
+              <w:rPr>
+                <w:rFonts w:ascii="Cambria Math" w:hAnsi="Cambria Math"/>
+                <w:sz w:val="28"/>
+                <w:szCs w:val="28"/>
+              </w:rPr>
+            </m:ctrlPr>
+          </m:fPr>
+          <m:num>
+            <m:r>
+              <w:rPr>
+                <w:rFonts w:ascii="Cambria Math" w:hAnsi="Cambria Math"/>
+                <w:sz w:val="28"/>
+                <w:szCs w:val="28"/>
+              </w:rPr>
+              <m:t>1</m:t>
+            </m:r>
+            <m:ctrlPr>
+              <w:rPr>
+                <w:rFonts w:ascii="Cambria Math" w:hAnsi="Cambria Math"/>
+                <w:i/>
+                <w:sz w:val="28"/>
+                <w:szCs w:val="28"/>
+              </w:rPr>
+            </m:ctrlPr>
+          </m:num>
+          <m:den>
+            <m:rad>
+              <m:radPr>
+                <m:degHide m:val="1"/>
+                <m:ctrlPr>
+                  <w:rPr>
+                    <w:rFonts w:ascii="Cambria Math" w:hAnsi="Cambria Math"/>
+                    <w:sz w:val="28"/>
+                    <w:szCs w:val="28"/>
+                  </w:rPr>
+                </m:ctrlPr>
+              </m:radPr>
+              <m:deg>
+                <m:ctrlPr>
+                  <w:rPr>
+                    <w:rFonts w:ascii="Cambria Math" w:hAnsi="Cambria Math"/>
+                    <w:i/>
+                    <w:sz w:val="28"/>
+                    <w:szCs w:val="28"/>
+                  </w:rPr>
+                </m:ctrlPr>
+              </m:deg>
+              <m:e>
+                <m:r>
+                  <w:rPr>
+                    <w:rFonts w:ascii="Cambria Math" w:hAnsi="Cambria Math"/>
+                    <w:sz w:val="28"/>
+                    <w:szCs w:val="28"/>
+                  </w:rPr>
+                  <m:t>LC</m:t>
+                </m:r>
+              </m:e>
+            </m:rad>
+            <m:ctrlPr>
+              <w:rPr>
+                <w:rFonts w:ascii="Cambria Math" w:hAnsi="Cambria Math"/>
+                <w:i/>
+                <w:sz w:val="28"/>
+                <w:szCs w:val="28"/>
+              </w:rPr>
+            </m:ctrlPr>
+          </m:den>
+        </m:f>
+      </m:oMath>
+    </w:p>
+    <w:p>
+      <w:pPr>
+        <w:ind w:left="284"/>
+        <w:rPr>
+          <w:rFonts w:eastAsiaTheme="minorEastAsia"/>
+        </w:rPr>
+      </w:pPr>
+      <w:r>
+        <w:rPr>
+          <w:rFonts w:eastAsiaTheme="minorEastAsia"/>
+        </w:rPr>
+        <w:lastRenderedPageBreak/>
+        <w:t>Our maximum current can also be calculated simply at resonance, as Z(</w:t>
+      </w:r>
+      <m:oMath>
+        <m:r>
+          <w:rPr>
+            <w:rFonts w:ascii="Cambria Math" w:hAnsi="Cambria Math"/>
+          </w:rPr>
+          <m:t>ω</m:t>
+        </m:r>
+      </m:oMath>
+      <w:r>
+        <w:rPr>
+          <w:rFonts w:eastAsiaTheme="minorEastAsia"/>
+        </w:rPr>
+        <w:t>) = R.</w:t>
+      </w:r>
+    </w:p>
+    <w:p>
+      <w:pPr>
+        <w:ind w:left="284"/>
+        <w:jc w:val="center"/>
+        <w:rPr>
+          <w:rFonts w:eastAsiaTheme="minorEastAsia"/>
+          <w:sz w:val="28"/>
+          <w:szCs w:val="28"/>
+        </w:rPr>
+      </w:pPr>
+      <w:r>
+        <w:rPr>
+          <w:rFonts w:eastAsiaTheme="minorEastAsia"/>
+        </w:rPr>
+        <w:t>Eq</w:t>
+      </w:r>
+      <w:r>
+        <w:rPr>
+          <w:rFonts w:eastAsiaTheme="minorEastAsia"/>
+        </w:rPr>
+        <w:t xml:space="preserve"> </w:t>
+      </w:r>
+      <w:r>
+        <w:rPr>
+          <w:rFonts w:eastAsiaTheme="minorEastAsia"/>
+        </w:rPr>
+        <w:t xml:space="preserve">(2) </w:t>
+      </w:r>
+      <m:oMath>
+        <m:sSub>
+          <m:sSubPr>
+            <m:ctrlPr>
+              <w:rPr>
+                <w:rFonts w:ascii="Cambria Math" w:eastAsiaTheme="minorEastAsia" w:hAnsi="Cambria Math"/>
+                <w:i/>
+                <w:sz w:val="28"/>
+                <w:szCs w:val="28"/>
+              </w:rPr>
+            </m:ctrlPr>
+          </m:sSubPr>
+          <m:e>
+            <m:r>
+              <w:rPr>
+                <w:rFonts w:ascii="Cambria Math" w:eastAsiaTheme="minorEastAsia" w:hAnsi="Cambria Math"/>
+                <w:sz w:val="28"/>
+                <w:szCs w:val="28"/>
+              </w:rPr>
+              <m:t>I</m:t>
+            </m:r>
+          </m:e>
+          <m:sub>
+            <m:r>
+              <w:rPr>
+                <w:rFonts w:ascii="Cambria Math" w:eastAsiaTheme="minorEastAsia" w:hAnsi="Cambria Math"/>
+                <w:sz w:val="28"/>
+                <w:szCs w:val="28"/>
+              </w:rPr>
+              <m:t>max</m:t>
+            </m:r>
+          </m:sub>
+        </m:sSub>
+        <m:r>
+          <w:rPr>
+            <w:rFonts w:ascii="Cambria Math" w:eastAsiaTheme="minorEastAsia" w:hAnsi="Cambria Math"/>
+            <w:sz w:val="28"/>
+            <w:szCs w:val="28"/>
+          </w:rPr>
+          <m:t>=</m:t>
+        </m:r>
+        <m:f>
+          <m:fPr>
+            <m:ctrlPr>
+              <w:rPr>
+                <w:rFonts w:ascii="Cambria Math" w:eastAsiaTheme="minorEastAsia" w:hAnsi="Cambria Math"/>
+                <w:sz w:val="28"/>
+                <w:szCs w:val="28"/>
+              </w:rPr>
+            </m:ctrlPr>
+          </m:fPr>
+          <m:num>
+            <m:sSub>
+              <m:sSubPr>
+                <m:ctrlPr>
+                  <w:rPr>
+                    <w:rFonts w:ascii="Cambria Math" w:eastAsiaTheme="minorEastAsia" w:hAnsi="Cambria Math"/>
+                    <w:i/>
+                    <w:sz w:val="28"/>
+                    <w:szCs w:val="28"/>
+                  </w:rPr>
+                </m:ctrlPr>
+              </m:sSubPr>
+              <m:e>
+                <m:r>
+                  <w:rPr>
+                    <w:rFonts w:ascii="Cambria Math" w:eastAsiaTheme="minorEastAsia" w:hAnsi="Cambria Math"/>
+                    <w:sz w:val="28"/>
+                    <w:szCs w:val="28"/>
+                  </w:rPr>
+                  <m:t>V</m:t>
+                </m:r>
+              </m:e>
+              <m:sub>
+                <m:r>
+                  <w:rPr>
+                    <w:rFonts w:ascii="Cambria Math" w:eastAsiaTheme="minorEastAsia" w:hAnsi="Cambria Math"/>
+                    <w:sz w:val="28"/>
+                    <w:szCs w:val="28"/>
+                  </w:rPr>
+                  <m:t>0</m:t>
+                </m:r>
+              </m:sub>
+            </m:sSub>
+            <m:ctrlPr>
+              <w:rPr>
+                <w:rFonts w:ascii="Cambria Math" w:eastAsiaTheme="minorEastAsia" w:hAnsi="Cambria Math"/>
+                <w:i/>
+                <w:sz w:val="28"/>
+                <w:szCs w:val="28"/>
+              </w:rPr>
+            </m:ctrlPr>
+          </m:num>
+          <m:den>
+            <m:r>
+              <w:rPr>
+                <w:rFonts w:ascii="Cambria Math" w:eastAsiaTheme="minorEastAsia" w:hAnsi="Cambria Math"/>
+                <w:sz w:val="28"/>
+                <w:szCs w:val="28"/>
+              </w:rPr>
+              <m:t>R</m:t>
+            </m:r>
+            <m:ctrlPr>
+              <w:rPr>
+                <w:rFonts w:ascii="Cambria Math" w:eastAsiaTheme="minorEastAsia" w:hAnsi="Cambria Math"/>
+                <w:i/>
+                <w:sz w:val="28"/>
+                <w:szCs w:val="28"/>
+              </w:rPr>
+            </m:ctrlPr>
+          </m:den>
+        </m:f>
+      </m:oMath>
+    </w:p>
+    <w:p>
+      <w:pPr>
+        <w:ind w:left="284"/>
+        <w:rPr>
+          <w:rFonts w:eastAsiaTheme="minorEastAsia"/>
+        </w:rPr>
+      </w:pPr>
     </w:p>
     <w:p>
       <w:pPr>
@@ -379,7 +1360,829 @@
         </w:numPr>
       </w:pPr>
       <w:r>
-        <w:t>AC circuits and impedance</w:t>
+        <w:rPr>
+          <w:noProof/>
+        </w:rPr>
+        <w:pict w14:anchorId="025DA28E">
+          <v:shapetype id="_x0000_t32" coordsize="21600,21600" o:spt="32" o:oned="t" path="m,l21600,21600e" filled="f">
+            <v:path arrowok="t" fillok="f" o:connecttype="none"/>
+            <o:lock v:ext="edit" shapetype="t"/>
+          </v:shapetype>
+          <v:shape id="_x0000_s2061" type="#_x0000_t32" style="position:absolute;left:0;text-align:left;margin-left:261.05pt;margin-top:22.8pt;width:.65pt;height:138.25pt;flip:y;z-index:251668480" o:connectortype="straight" strokecolor="#83caeb [1300]"/>
+        </w:pict>
+      </w:r>
+      <w:r>
+        <w:rPr>
+          <w:noProof/>
+        </w:rPr>
+        <w:pict w14:anchorId="025DA28E">
+          <v:shape id="_x0000_s2054" type="#_x0000_t32" style="position:absolute;left:0;text-align:left;margin-left:170pt;margin-top:24.6pt;width:.65pt;height:138.25pt;flip:y;z-index:251662336" o:connectortype="straight" strokecolor="black [3213]"/>
+        </w:pict>
+      </w:r>
+      <w:r>
+        <w:t>Q Factor</w:t>
+      </w:r>
+      <w:r>
+        <w:t xml:space="preserve">, </w:t>
+      </w:r>
+      <w:r>
+        <w:t>Magnification,</w:t>
+      </w:r>
+      <w:r>
+        <w:t xml:space="preserve"> and resonance </w:t>
+      </w:r>
+      <w:r>
+        <w:t>bandwidth</w:t>
+      </w:r>
+    </w:p>
+    <w:p>
+      <w:pPr>
+        <w:keepNext/>
+        <w:jc w:val="center"/>
+      </w:pPr>
+      <w:r>
+        <w:rPr>
+          <w:noProof/>
+        </w:rPr>
+        <w:pict w14:anchorId="5937B155">
+          <v:shape id="_x0000_s2055" type="#_x0000_t202" style="position:absolute;left:0;text-align:left;margin-left:124.25pt;margin-top:.65pt;width:44.15pt;height:24.75pt;z-index:251663360" stroked="f">
+            <v:textbox style="mso-next-textbox:#_x0000_s2055">
+              <w:txbxContent>
+                <w:p>
+                  <w:pPr>
+                    <w:rPr>
+                      <w:rFonts w:eastAsiaTheme="minorEastAsia"/>
+                      <w:lang w:val="en-GB"/>
+                    </w:rPr>
+                  </w:pPr>
+                  <m:oMathPara>
+                    <m:oMath>
+                      <m:sSub>
+                        <m:sSubPr>
+                          <m:ctrlPr>
+                            <w:rPr>
+                              <w:rFonts w:ascii="Cambria Math" w:hAnsi="Cambria Math"/>
+                              <w:i/>
+                              <w:lang w:val="en-GB"/>
+                            </w:rPr>
+                          </m:ctrlPr>
+                        </m:sSubPr>
+                        <m:e>
+                          <m:r>
+                            <w:rPr>
+                              <w:rFonts w:ascii="Cambria Math" w:hAnsi="Cambria Math"/>
+                              <w:lang w:val="en-GB"/>
+                            </w:rPr>
+                            <m:t>V</m:t>
+                          </m:r>
+                        </m:e>
+                        <m:sub>
+                          <m:r>
+                            <w:rPr>
+                              <w:rFonts w:ascii="Cambria Math" w:hAnsi="Cambria Math"/>
+                              <w:lang w:val="en-GB"/>
+                            </w:rPr>
+                            <m:t>L</m:t>
+                          </m:r>
+                        </m:sub>
+                      </m:sSub>
+                      <m:r>
+                        <w:rPr>
+                          <w:rFonts w:ascii="Cambria Math" w:hAnsi="Cambria Math"/>
+                          <w:lang w:val="en-GB"/>
+                        </w:rPr>
+                        <m:t>(V)</m:t>
+                      </m:r>
+                    </m:oMath>
+                  </m:oMathPara>
+                </w:p>
+                <w:p>
+                  <w:pPr>
+                    <w:rPr>
+                      <w:rFonts w:eastAsiaTheme="minorEastAsia"/>
+                      <w:lang w:val="en-GB"/>
+                    </w:rPr>
+                  </w:pPr>
+                </w:p>
+                <w:p>
+                  <w:pPr>
+                    <w:rPr>
+                      <w:rFonts w:eastAsiaTheme="minorEastAsia"/>
+                      <w:lang w:val="en-GB"/>
+                    </w:rPr>
+                  </w:pPr>
+                </w:p>
+              </w:txbxContent>
+            </v:textbox>
+          </v:shape>
+        </w:pict>
+      </w:r>
+      <w:r>
+        <w:rPr>
+          <w:noProof/>
+        </w:rPr>
+        <w:pict w14:anchorId="3D95CF0C">
+          <v:shape id="_x0000_s2062" type="#_x0000_t202" style="position:absolute;left:0;text-align:left;margin-left:259.45pt;margin-top:114.45pt;width:20.55pt;height:21pt;z-index:251669504" filled="f" stroked="f">
+            <v:textbox>
+              <w:txbxContent>
+                <w:p>
+                  <w:pPr>
+                    <w:rPr>
+                      <w:rFonts w:eastAsiaTheme="minorEastAsia"/>
+                    </w:rPr>
+                  </w:pPr>
+                  <m:oMathPara>
+                    <m:oMathParaPr>
+                      <m:jc m:val="left"/>
+                    </m:oMathParaPr>
+                    <m:oMath>
+                      <m:sSub>
+                        <m:sSubPr>
+                          <m:ctrlPr>
+                            <w:rPr>
+                              <w:rFonts w:ascii="Cambria Math" w:eastAsiaTheme="minorEastAsia" w:hAnsi="Cambria Math"/>
+                              <w:i/>
+                            </w:rPr>
+                          </m:ctrlPr>
+                        </m:sSubPr>
+                        <m:e>
+                          <m:r>
+                            <m:rPr>
+                              <m:sty m:val="p"/>
+                            </m:rPr>
+                            <w:rPr>
+                              <w:rFonts w:ascii="Cambria Math" w:eastAsiaTheme="minorEastAsia" w:hAnsi="Cambria Math"/>
+                            </w:rPr>
+                            <m:t>ω</m:t>
+                          </m:r>
+                          <m:ctrlPr>
+                            <w:rPr>
+                              <w:rFonts w:ascii="Cambria Math" w:eastAsiaTheme="minorEastAsia" w:hAnsi="Cambria Math"/>
+                            </w:rPr>
+                          </m:ctrlPr>
+                        </m:e>
+                        <m:sub>
+                          <m:r>
+                            <w:rPr>
+                              <w:rFonts w:ascii="Cambria Math" w:eastAsiaTheme="minorEastAsia" w:hAnsi="Cambria Math"/>
+                            </w:rPr>
+                            <m:t>0</m:t>
+                          </m:r>
+                        </m:sub>
+                      </m:sSub>
+                    </m:oMath>
+                  </m:oMathPara>
+                </w:p>
+                <w:p>
+                  <w:pPr>
+                    <w:rPr>
+                      <w:rFonts w:eastAsiaTheme="minorEastAsia"/>
+                    </w:rPr>
+                  </w:pPr>
+                </w:p>
+              </w:txbxContent>
+            </v:textbox>
+          </v:shape>
+        </w:pict>
+      </w:r>
+      <w:r>
+        <w:rPr>
+          <w:noProof/>
+        </w:rPr>
+        <w:pict w14:anchorId="3D95CF0C">
+          <v:shape id="_x0000_s2052" type="#_x0000_t202" style="position:absolute;left:0;text-align:left;margin-left:353.85pt;margin-top:118.4pt;width:60pt;height:21pt;z-index:251661312" stroked="f">
+            <v:textbox>
+              <w:txbxContent>
+                <w:p>
+                  <m:oMath>
+                    <m:r>
+                      <m:rPr>
+                        <m:sty m:val="p"/>
+                      </m:rPr>
+                      <w:rPr>
+                        <w:rFonts w:ascii="Cambria Math" w:eastAsiaTheme="minorEastAsia" w:hAnsi="Cambria Math"/>
+                      </w:rPr>
+                      <m:t>ω</m:t>
+                    </m:r>
+                  </m:oMath>
+                  <w:r>
+                    <w:rPr>
+                      <w:rFonts w:eastAsiaTheme="minorEastAsia"/>
+                    </w:rPr>
+                    <w:t xml:space="preserve"> </w:t>
+                  </w:r>
+                  <w:r>
+                    <w:rPr>
+                      <w:rFonts w:eastAsiaTheme="minorEastAsia"/>
+                      <w:sz w:val="18"/>
+                      <w:szCs w:val="18"/>
+                    </w:rPr>
+                    <w:t>(rad/s)</w:t>
+                  </w:r>
+                </w:p>
+              </w:txbxContent>
+            </v:textbox>
+          </v:shape>
+        </w:pict>
+      </w:r>
+      <w:r>
+        <w:rPr>
+          <w:noProof/>
+        </w:rPr>
+        <w:pict w14:anchorId="3087E6B7">
+          <v:shape id="_x0000_s2057" type="#_x0000_t32" style="position:absolute;left:0;text-align:left;margin-left:260.65pt;margin-top:22.1pt;width:131.55pt;height:0;z-index:251664384" o:connectortype="straight">
+            <v:stroke dashstyle="1 1"/>
+          </v:shape>
+        </w:pict>
+      </w:r>
+      <w:r>
+        <w:rPr>
+          <w:noProof/>
+        </w:rPr>
+        <w:pict w14:anchorId="5937B155">
+          <v:shape id="_x0000_s2058" type="#_x0000_t202" style="position:absolute;left:0;text-align:left;margin-left:353.85pt;margin-top:5.9pt;width:50.15pt;height:23pt;z-index:251665408" stroked="f">
+            <v:textbox style="mso-next-textbox:#_x0000_s2058">
+              <w:txbxContent>
+                <w:p>
+                  <w:pPr>
+                    <w:rPr>
+                      <w:rFonts w:eastAsiaTheme="minorEastAsia"/>
+                      <w:lang w:val="en-GB"/>
+                    </w:rPr>
+                  </w:pPr>
+                  <m:oMathPara>
+                    <m:oMath>
+                      <m:sSub>
+                        <m:sSubPr>
+                          <m:ctrlPr>
+                            <w:rPr>
+                              <w:rFonts w:ascii="Cambria Math" w:hAnsi="Cambria Math"/>
+                              <w:i/>
+                              <w:lang w:val="en-GB"/>
+                            </w:rPr>
+                          </m:ctrlPr>
+                        </m:sSubPr>
+                        <m:e>
+                          <m:r>
+                            <w:rPr>
+                              <w:rFonts w:ascii="Cambria Math" w:hAnsi="Cambria Math"/>
+                              <w:lang w:val="en-GB"/>
+                            </w:rPr>
+                            <m:t>V</m:t>
+                          </m:r>
+                        </m:e>
+                        <m:sub>
+                          <m:r>
+                            <w:rPr>
+                              <w:rFonts w:ascii="Cambria Math" w:hAnsi="Cambria Math"/>
+                              <w:lang w:val="en-GB"/>
+                            </w:rPr>
+                            <m:t>L,</m:t>
+                          </m:r>
+                          <m:r>
+                            <w:rPr>
+                              <w:rFonts w:ascii="Cambria Math" w:hAnsi="Cambria Math"/>
+                              <w:lang w:val="en-GB"/>
+                            </w:rPr>
+                            <m:t>max</m:t>
+                          </m:r>
+                        </m:sub>
+                      </m:sSub>
+                    </m:oMath>
+                  </m:oMathPara>
+                </w:p>
+                <w:p>
+                  <w:pPr>
+                    <w:rPr>
+                      <w:rFonts w:eastAsiaTheme="minorEastAsia"/>
+                      <w:lang w:val="en-GB"/>
+                    </w:rPr>
+                  </w:pPr>
+                </w:p>
+                <w:p>
+                  <w:pPr>
+                    <w:rPr>
+                      <w:rFonts w:eastAsiaTheme="minorEastAsia"/>
+                      <w:lang w:val="en-GB"/>
+                    </w:rPr>
+                  </w:pPr>
+                </w:p>
+              </w:txbxContent>
+            </v:textbox>
+          </v:shape>
+        </w:pict>
+      </w:r>
+      <w:r>
+        <w:drawing>
+          <wp:inline distT="0" distB="0" distL="0" distR="0" wp14:anchorId="0EF2F03A" wp14:editId="3F1997CE">
+            <wp:extent cx="2311356" cy="1738265"/>
+            <wp:effectExtent l="0" t="0" r="0" b="0"/>
+            <wp:docPr id="352547295" name="Picture 1" descr="A graph of a red line&#10;&#10;Description automatically generated"/>
+            <wp:cNvGraphicFramePr>
+              <a:graphicFrameLocks xmlns:a="http://schemas.openxmlformats.org/drawingml/2006/main" noChangeAspect="1"/>
+            </wp:cNvGraphicFramePr>
+            <a:graphic xmlns:a="http://schemas.openxmlformats.org/drawingml/2006/main">
+              <a:graphicData uri="http://schemas.openxmlformats.org/drawingml/2006/picture">
+                <pic:pic xmlns:pic="http://schemas.openxmlformats.org/drawingml/2006/picture">
+                  <pic:nvPicPr>
+                    <pic:cNvPr id="352547295" name="Picture 1" descr="A graph of a red line&#10;&#10;Description automatically generated"/>
+                    <pic:cNvPicPr/>
+                  </pic:nvPicPr>
+                  <pic:blipFill>
+                    <a:blip r:embed="rId9"/>
+                    <a:stretch>
+                      <a:fillRect/>
+                    </a:stretch>
+                  </pic:blipFill>
+                  <pic:spPr>
+                    <a:xfrm>
+                      <a:off x="0" y="0"/>
+                      <a:ext cx="2343355" cy="1762330"/>
+                    </a:xfrm>
+                    <a:prstGeom prst="rect">
+                      <a:avLst/>
+                    </a:prstGeom>
+                  </pic:spPr>
+                </pic:pic>
+              </a:graphicData>
+            </a:graphic>
+          </wp:inline>
+        </w:drawing>
+      </w:r>
+    </w:p>
+    <w:p>
+      <w:pPr>
+        <w:pStyle w:val="Caption"/>
+        <w:jc w:val="center"/>
+      </w:pPr>
+      <w:r>
+        <w:t xml:space="preserve">Figure </w:t>
+      </w:r>
+      <w:r>
+        <w:fldChar w:fldCharType="begin"/>
+      </w:r>
+      <w:r>
+        <w:instrText xml:space="preserve"> SEQ Figure \* ARABIC </w:instrText>
+      </w:r>
+      <w:r>
+        <w:fldChar w:fldCharType="separate"/>
+      </w:r>
+      <w:r>
+        <w:rPr>
+          <w:noProof/>
+        </w:rPr>
+        <w:t>2</w:t>
+      </w:r>
+      <w:r>
+        <w:fldChar w:fldCharType="end"/>
+      </w:r>
+      <w:r>
+        <w:t xml:space="preserve">: Frequency-Voltage response of an RLC </w:t>
+      </w:r>
+      <w:proofErr w:type="gramStart"/>
+      <w:r>
+        <w:t>circuit</w:t>
+      </w:r>
+      <w:proofErr w:type="gramEnd"/>
+    </w:p>
+    <w:p>
+      <w:pPr>
+        <w:ind w:left="426"/>
+      </w:pPr>
+      <w:r>
+        <w:t>Q factor, or “quality” factor, is a measure of the bandwid</w:t>
+      </w:r>
+      <w:r>
+        <w:t>th of the resonant frequency</w:t>
+      </w:r>
+      <w:r>
+        <w:t xml:space="preserve"> </w:t>
+      </w:r>
+      <m:oMath>
+        <m:sSub>
+          <m:sSubPr>
+            <m:ctrlPr>
+              <w:rPr>
+                <w:rFonts w:ascii="Cambria Math" w:hAnsi="Cambria Math"/>
+                <w:i/>
+              </w:rPr>
+            </m:ctrlPr>
+          </m:sSubPr>
+          <m:e>
+            <m:r>
+              <w:rPr>
+                <w:rFonts w:ascii="Cambria Math" w:hAnsi="Cambria Math"/>
+              </w:rPr>
+              <m:t>Q</m:t>
+            </m:r>
+          </m:e>
+          <m:sub>
+            <m:r>
+              <w:rPr>
+                <w:rFonts w:ascii="Cambria Math" w:hAnsi="Cambria Math"/>
+              </w:rPr>
+              <m:t>W</m:t>
+            </m:r>
+          </m:sub>
+        </m:sSub>
+      </m:oMath>
+      <w:r>
+        <w:t xml:space="preserve"> and </w:t>
+      </w:r>
+      <w:r>
+        <w:t xml:space="preserve">the magnification </w:t>
+      </w:r>
+      <m:oMath>
+        <m:sSub>
+          <m:sSubPr>
+            <m:ctrlPr>
+              <w:rPr>
+                <w:rFonts w:ascii="Cambria Math" w:hAnsi="Cambria Math"/>
+                <w:i/>
+              </w:rPr>
+            </m:ctrlPr>
+          </m:sSubPr>
+          <m:e>
+            <m:r>
+              <w:rPr>
+                <w:rFonts w:ascii="Cambria Math" w:hAnsi="Cambria Math"/>
+              </w:rPr>
+              <m:t>Q</m:t>
+            </m:r>
+          </m:e>
+          <m:sub>
+            <m:r>
+              <w:rPr>
+                <w:rFonts w:ascii="Cambria Math" w:hAnsi="Cambria Math"/>
+              </w:rPr>
+              <m:t>M</m:t>
+            </m:r>
+          </m:sub>
+        </m:sSub>
+      </m:oMath>
+      <w:r>
+        <w:t xml:space="preserve"> of the input voltage at resonance.</w:t>
+      </w:r>
+    </w:p>
+    <w:p>
+      <w:pPr>
+        <w:ind w:left="426"/>
+        <w:rPr>
+          <w:rFonts w:eastAsiaTheme="minorEastAsia"/>
+        </w:rPr>
+      </w:pPr>
+      <m:oMath>
+        <m:sSub>
+          <m:sSubPr>
+            <m:ctrlPr>
+              <w:rPr>
+                <w:rFonts w:ascii="Cambria Math" w:hAnsi="Cambria Math"/>
+                <w:i/>
+              </w:rPr>
+            </m:ctrlPr>
+          </m:sSubPr>
+          <m:e>
+            <m:r>
+              <w:rPr>
+                <w:rFonts w:ascii="Cambria Math" w:hAnsi="Cambria Math"/>
+              </w:rPr>
+              <m:t>Q</m:t>
+            </m:r>
+          </m:e>
+          <m:sub>
+            <m:r>
+              <w:rPr>
+                <w:rFonts w:ascii="Cambria Math" w:hAnsi="Cambria Math"/>
+              </w:rPr>
+              <m:t>M</m:t>
+            </m:r>
+          </m:sub>
+        </m:sSub>
+      </m:oMath>
+      <w:r>
+        <w:rPr>
+          <w:rFonts w:eastAsiaTheme="minorEastAsia"/>
+        </w:rPr>
+        <w:t xml:space="preserve"> is the ratio between the input voltage and the peak voltage across the inductor at resonance.</w:t>
+      </w:r>
+    </w:p>
+    <w:p>
+      <w:pPr>
+        <w:ind w:left="426"/>
+        <w:jc w:val="center"/>
+        <w:rPr>
+          <w:rFonts w:eastAsiaTheme="minorEastAsia"/>
+        </w:rPr>
+      </w:pPr>
+      <w:r>
+        <w:rPr>
+          <w:rFonts w:eastAsiaTheme="minorEastAsia"/>
+        </w:rPr>
+        <w:t xml:space="preserve">Eq(3) </w:t>
+      </w:r>
+      <m:oMath>
+        <m:sSub>
+          <m:sSubPr>
+            <m:ctrlPr>
+              <w:rPr>
+                <w:rFonts w:ascii="Cambria Math" w:eastAsiaTheme="minorEastAsia" w:hAnsi="Cambria Math"/>
+                <w:i/>
+              </w:rPr>
+            </m:ctrlPr>
+          </m:sSubPr>
+          <m:e>
+            <m:r>
+              <w:rPr>
+                <w:rFonts w:ascii="Cambria Math" w:eastAsiaTheme="minorEastAsia" w:hAnsi="Cambria Math"/>
+              </w:rPr>
+              <m:t>Q</m:t>
+            </m:r>
+          </m:e>
+          <m:sub>
+            <m:r>
+              <w:rPr>
+                <w:rFonts w:ascii="Cambria Math" w:eastAsiaTheme="minorEastAsia" w:hAnsi="Cambria Math"/>
+              </w:rPr>
+              <m:t>M</m:t>
+            </m:r>
+          </m:sub>
+        </m:sSub>
+        <m:r>
+          <w:rPr>
+            <w:rFonts w:ascii="Cambria Math" w:eastAsiaTheme="minorEastAsia" w:hAnsi="Cambria Math"/>
+          </w:rPr>
+          <m:t>=</m:t>
+        </m:r>
+        <m:f>
+          <m:fPr>
+            <m:ctrlPr>
+              <w:rPr>
+                <w:rFonts w:ascii="Cambria Math" w:eastAsiaTheme="minorEastAsia" w:hAnsi="Cambria Math"/>
+              </w:rPr>
+            </m:ctrlPr>
+          </m:fPr>
+          <m:num>
+            <m:sSub>
+              <m:sSubPr>
+                <m:ctrlPr>
+                  <w:rPr>
+                    <w:rFonts w:ascii="Cambria Math" w:eastAsiaTheme="minorEastAsia" w:hAnsi="Cambria Math"/>
+                    <w:i/>
+                  </w:rPr>
+                </m:ctrlPr>
+              </m:sSubPr>
+              <m:e>
+                <m:r>
+                  <w:rPr>
+                    <w:rFonts w:ascii="Cambria Math" w:eastAsiaTheme="minorEastAsia" w:hAnsi="Cambria Math"/>
+                  </w:rPr>
+                  <m:t>V</m:t>
+                </m:r>
+              </m:e>
+              <m:sub>
+                <m:r>
+                  <w:rPr>
+                    <w:rFonts w:ascii="Cambria Math" w:eastAsiaTheme="minorEastAsia" w:hAnsi="Cambria Math"/>
+                  </w:rPr>
+                  <m:t>L,max</m:t>
+                </m:r>
+              </m:sub>
+            </m:sSub>
+            <m:ctrlPr>
+              <w:rPr>
+                <w:rFonts w:ascii="Cambria Math" w:eastAsiaTheme="minorEastAsia" w:hAnsi="Cambria Math"/>
+                <w:i/>
+              </w:rPr>
+            </m:ctrlPr>
+          </m:num>
+          <m:den>
+            <m:sSub>
+              <m:sSubPr>
+                <m:ctrlPr>
+                  <w:rPr>
+                    <w:rFonts w:ascii="Cambria Math" w:eastAsiaTheme="minorEastAsia" w:hAnsi="Cambria Math"/>
+                    <w:i/>
+                  </w:rPr>
+                </m:ctrlPr>
+              </m:sSubPr>
+              <m:e>
+                <m:r>
+                  <w:rPr>
+                    <w:rFonts w:ascii="Cambria Math" w:eastAsiaTheme="minorEastAsia" w:hAnsi="Cambria Math"/>
+                  </w:rPr>
+                  <m:t>V</m:t>
+                </m:r>
+              </m:e>
+              <m:sub>
+                <m:r>
+                  <w:rPr>
+                    <w:rFonts w:ascii="Cambria Math" w:eastAsiaTheme="minorEastAsia" w:hAnsi="Cambria Math"/>
+                  </w:rPr>
+                  <m:t>0</m:t>
+                </m:r>
+              </m:sub>
+            </m:sSub>
+            <m:ctrlPr>
+              <w:rPr>
+                <w:rFonts w:ascii="Cambria Math" w:eastAsiaTheme="minorEastAsia" w:hAnsi="Cambria Math"/>
+                <w:i/>
+              </w:rPr>
+            </m:ctrlPr>
+          </m:den>
+        </m:f>
+        <m:r>
+          <w:rPr>
+            <w:rFonts w:ascii="Cambria Math" w:eastAsiaTheme="minorEastAsia" w:hAnsi="Cambria Math"/>
+          </w:rPr>
+          <m:t>=</m:t>
+        </m:r>
+        <m:f>
+          <m:fPr>
+            <m:ctrlPr>
+              <w:rPr>
+                <w:rFonts w:ascii="Cambria Math" w:eastAsiaTheme="minorEastAsia" w:hAnsi="Cambria Math"/>
+              </w:rPr>
+            </m:ctrlPr>
+          </m:fPr>
+          <m:num>
+            <m:sSub>
+              <m:sSubPr>
+                <m:ctrlPr>
+                  <w:rPr>
+                    <w:rFonts w:ascii="Cambria Math" w:eastAsiaTheme="minorEastAsia" w:hAnsi="Cambria Math"/>
+                    <w:i/>
+                  </w:rPr>
+                </m:ctrlPr>
+              </m:sSubPr>
+              <m:e>
+                <m:r>
+                  <m:rPr>
+                    <m:sty m:val="p"/>
+                  </m:rPr>
+                  <w:rPr>
+                    <w:rFonts w:ascii="Cambria Math" w:eastAsiaTheme="minorEastAsia" w:hAnsi="Cambria Math"/>
+                  </w:rPr>
+                  <m:t>ω</m:t>
+                </m:r>
+              </m:e>
+              <m:sub>
+                <m:r>
+                  <w:rPr>
+                    <w:rFonts w:ascii="Cambria Math" w:eastAsiaTheme="minorEastAsia" w:hAnsi="Cambria Math"/>
+                  </w:rPr>
+                  <m:t>0</m:t>
+                </m:r>
+              </m:sub>
+            </m:sSub>
+            <m:r>
+              <w:rPr>
+                <w:rFonts w:ascii="Cambria Math" w:eastAsiaTheme="minorEastAsia" w:hAnsi="Cambria Math"/>
+              </w:rPr>
+              <m:t>L</m:t>
+            </m:r>
+            <m:ctrlPr>
+              <w:rPr>
+                <w:rFonts w:ascii="Cambria Math" w:eastAsiaTheme="minorEastAsia" w:hAnsi="Cambria Math"/>
+                <w:i/>
+              </w:rPr>
+            </m:ctrlPr>
+          </m:num>
+          <m:den>
+            <m:sSup>
+              <m:sSupPr>
+                <m:ctrlPr>
+                  <w:rPr>
+                    <w:rFonts w:ascii="Cambria Math" w:eastAsiaTheme="minorEastAsia" w:hAnsi="Cambria Math"/>
+                    <w:i/>
+                  </w:rPr>
+                </m:ctrlPr>
+              </m:sSupPr>
+              <m:e>
+                <m:r>
+                  <w:rPr>
+                    <w:rFonts w:ascii="Cambria Math" w:eastAsiaTheme="minorEastAsia" w:hAnsi="Cambria Math"/>
+                  </w:rPr>
+                  <m:t>R</m:t>
+                </m:r>
+              </m:e>
+              <m:sup>
+                <m:r>
+                  <w:rPr>
+                    <w:rFonts w:ascii="Cambria Math" w:eastAsiaTheme="minorEastAsia" w:hAnsi="Cambria Math"/>
+                  </w:rPr>
+                  <m:t>'</m:t>
+                </m:r>
+              </m:sup>
+            </m:sSup>
+            <m:ctrlPr>
+              <w:rPr>
+                <w:rFonts w:ascii="Cambria Math" w:eastAsiaTheme="minorEastAsia" w:hAnsi="Cambria Math"/>
+                <w:i/>
+              </w:rPr>
+            </m:ctrlPr>
+          </m:den>
+        </m:f>
+        <m:r>
+          <w:rPr>
+            <w:rFonts w:ascii="Cambria Math" w:eastAsiaTheme="minorEastAsia" w:hAnsi="Cambria Math"/>
+          </w:rPr>
+          <m:t>=</m:t>
+        </m:r>
+        <m:sSub>
+          <m:sSubPr>
+            <m:ctrlPr>
+              <w:rPr>
+                <w:rFonts w:ascii="Cambria Math" w:eastAsiaTheme="minorEastAsia" w:hAnsi="Cambria Math"/>
+                <w:i/>
+              </w:rPr>
+            </m:ctrlPr>
+          </m:sSubPr>
+          <m:e>
+            <m:r>
+              <w:rPr>
+                <w:rFonts w:ascii="Cambria Math" w:eastAsiaTheme="minorEastAsia" w:hAnsi="Cambria Math"/>
+              </w:rPr>
+              <m:t>Q</m:t>
+            </m:r>
+          </m:e>
+          <m:sub>
+            <m:r>
+              <w:rPr>
+                <w:rFonts w:ascii="Cambria Math" w:eastAsiaTheme="minorEastAsia" w:hAnsi="Cambria Math"/>
+              </w:rPr>
+              <m:t>C</m:t>
+            </m:r>
+          </m:sub>
+        </m:sSub>
+      </m:oMath>
+    </w:p>
+    <w:p>
+      <w:pPr>
+        <w:ind w:left="426"/>
+        <w:rPr>
+          <w:rFonts w:eastAsiaTheme="minorEastAsia"/>
+        </w:rPr>
+      </w:pPr>
+      <w:r>
+        <w:rPr>
+          <w:rFonts w:eastAsiaTheme="minorEastAsia"/>
+        </w:rPr>
+        <w:t>Magnification factor is important in determining the maximum voltage</w:t>
+      </w:r>
+      <w:r>
+        <w:rPr>
+          <w:rFonts w:eastAsiaTheme="minorEastAsia"/>
+        </w:rPr>
+        <w:t xml:space="preserve"> </w:t>
+      </w:r>
+      <w:r>
+        <w:rPr>
+          <w:rFonts w:eastAsiaTheme="minorEastAsia"/>
+        </w:rPr>
+        <w:t>generated in</w:t>
+      </w:r>
+      <w:r>
+        <w:rPr>
+          <w:rFonts w:eastAsiaTheme="minorEastAsia"/>
+        </w:rPr>
+        <w:t xml:space="preserve"> an RLC circuit, as this can exceed the input voltage and potentially damage hardware.</w:t>
+      </w:r>
+    </w:p>
+    <w:p>
+      <w:pPr>
+        <w:ind w:left="426"/>
+        <w:rPr>
+          <w:rFonts w:eastAsiaTheme="minorEastAsia"/>
+        </w:rPr>
+      </w:pPr>
+      <w:r>
+        <w:rPr>
+          <w:rFonts w:eastAsiaTheme="minorEastAsia"/>
+        </w:rPr>
+        <w:t>The width of the resonant peak refers to the</w:t>
+      </w:r>
+      <w:r>
+        <w:rPr>
+          <w:rFonts w:eastAsiaTheme="minorEastAsia"/>
+        </w:rPr>
+        <w:t xml:space="preserve"> </w:t>
+      </w:r>
+      <w:r>
+        <w:rPr>
+          <w:rFonts w:eastAsiaTheme="minorEastAsia"/>
+        </w:rPr>
+        <w:t xml:space="preserve">range </w:t>
+      </w:r>
+    </w:p>
+    <w:p>
+      <w:pPr>
+        <w:pStyle w:val="Heading1"/>
+      </w:pPr>
+      <w:r>
+        <w:t xml:space="preserve">Experimental </w:t>
+      </w:r>
+      <w:r>
+        <w:t>Method</w:t>
       </w:r>
     </w:p>
     <w:p>
@@ -391,26 +2194,6 @@
         </w:numPr>
       </w:pPr>
       <w:r>
-        <w:t>Q Factor</w:t>
-      </w:r>
-    </w:p>
-    <w:p>
-      <w:pPr>
-        <w:pStyle w:val="Heading1"/>
-      </w:pPr>
-      <w:r>
-        <w:t>Method</w:t>
-      </w:r>
-    </w:p>
-    <w:p>
-      <w:pPr>
-        <w:pStyle w:val="Heading1"/>
-        <w:numPr>
-          <w:ilvl w:val="1"/>
-          <w:numId w:val="1"/>
-        </w:numPr>
-      </w:pPr>
-      <w:r>
         <w:t>Frequency response of an RLC circuit</w:t>
       </w:r>
     </w:p>
@@ -422,10 +2205,27 @@
         <w:t xml:space="preserve">The capacitance of the 3.3uF capacitor </w:t>
       </w:r>
       <w:r>
-        <w:t>and resistance of 33 ohm resistor are recorded with a Digital Multimeter (DMM) and are recorded for use in calculations. The resistor, capacitor, and a 0.1</w:t>
-      </w:r>
-      <w:r>
-        <w:t xml:space="preserve"> ± 0.01 H are connected in a circuit as shown below.</w:t>
+        <w:t xml:space="preserve">and resistance of </w:t>
+      </w:r>
+      <w:proofErr w:type="gramStart"/>
+      <w:r>
+        <w:t>33 ohm</w:t>
+      </w:r>
+      <w:proofErr w:type="gramEnd"/>
+      <w:r>
+        <w:t xml:space="preserve"> resistor are recorded with a Digital Multimeter (DMM) and are recorded for use in calculations. The resistor, capacitor, and a 0.1</w:t>
+      </w:r>
+      <w:r>
+        <w:t xml:space="preserve"> ± 0.01 H are connected in a circuit as shown </w:t>
+      </w:r>
+      <w:r>
+        <w:t xml:space="preserve">in Figure </w:t>
+      </w:r>
+      <w:r>
+        <w:t>2</w:t>
+      </w:r>
+      <w:r>
+        <w:t>.</w:t>
       </w:r>
     </w:p>
     <w:p>
@@ -455,7 +2255,7 @@
                     </pic:cNvPicPr>
                   </pic:nvPicPr>
                   <pic:blipFill>
-                    <a:blip r:embed="rId7">
+                    <a:blip r:embed="rId10">
                       <a:extLst>
                         <a:ext uri="{28A0092B-C50C-407E-A947-70E740481C1C}">
                           <a14:useLocalDpi xmlns:a14="http://schemas.microsoft.com/office/drawing/2010/main" val="0"/>
@@ -494,16 +2294,30 @@
         <w:jc w:val="center"/>
       </w:pPr>
       <w:r>
+        <w:lastRenderedPageBreak/>
         <w:t xml:space="preserve">Figure </w:t>
       </w:r>
-      <w:fldSimple w:instr=" SEQ Figure \* ARABIC ">
-        <w:r>
-          <w:rPr>
-            <w:noProof/>
-          </w:rPr>
-          <w:t>1</w:t>
-        </w:r>
-      </w:fldSimple>
+      <w:r>
+        <w:fldChar w:fldCharType="begin"/>
+      </w:r>
+      <w:r>
+        <w:instrText xml:space="preserve"> SEQ Figure \* ARABIC </w:instrText>
+      </w:r>
+      <w:r>
+        <w:fldChar w:fldCharType="separate"/>
+      </w:r>
+      <w:r>
+        <w:rPr>
+          <w:noProof/>
+        </w:rPr>
+        <w:t>3</w:t>
+      </w:r>
+      <w:r>
+        <w:rPr>
+          <w:noProof/>
+        </w:rPr>
+        <w:fldChar w:fldCharType="end"/>
+      </w:r>
       <w:r>
         <w:t>: Circuit</w:t>
       </w:r>
@@ -531,17 +2345,25 @@
         <w:t>was</w:t>
       </w:r>
       <w:r>
-        <w:t xml:space="preserve"> connected across the terminals temporarily to verify the RMS value of the AC signal is 0.4V.  </w:t>
+        <w:t xml:space="preserve"> connected across the terminals temporarily to verify </w:t>
+      </w:r>
+      <w:r>
+        <w:t>an</w:t>
+      </w:r>
+      <w:r>
+        <w:t xml:space="preserve"> RMS </w:t>
+      </w:r>
+      <w:r>
+        <w:t>of</w:t>
+      </w:r>
+      <w:r>
+        <w:t xml:space="preserve"> 0.4V.  </w:t>
       </w:r>
       <w:r>
         <w:t xml:space="preserve">Channels </w:t>
       </w:r>
       <w:r>
-        <w:t xml:space="preserve">1 and 2 are connected </w:t>
-      </w:r>
-      <w:r>
-        <w:lastRenderedPageBreak/>
-        <w:t>to points A and B respectively,</w:t>
+        <w:t>1 and 2 are connected to points A and B respectively,</w:t>
       </w:r>
       <w:r>
         <w:t xml:space="preserve"> </w:t>
@@ -577,7 +2399,19 @@
         <w:t>was</w:t>
       </w:r>
       <w:r>
-        <w:t xml:space="preserve"> observed to change with frequency. Two DMMs are connected to the circuit in figure 1; one between point A and point B to measure V</w:t>
+        <w:t xml:space="preserve"> observed to change with frequency. Two DMMs are connected to the circuit </w:t>
+      </w:r>
+      <w:r>
+        <w:t>shown in</w:t>
+      </w:r>
+      <w:r>
+        <w:t xml:space="preserve"> </w:t>
+      </w:r>
+      <w:r>
+        <w:t>F</w:t>
+      </w:r>
+      <w:r>
+        <w:t>igure 1; one between point A and point B to measure V</w:t>
       </w:r>
       <w:r>
         <w:rPr>
@@ -739,7 +2573,15 @@
         <w:ind w:left="426"/>
       </w:pPr>
       <w:r>
-        <w:t xml:space="preserve">The 33 ohm resistor </w:t>
+        <w:t xml:space="preserve">The </w:t>
+      </w:r>
+      <w:proofErr w:type="gramStart"/>
+      <w:r>
+        <w:t>33 ohm</w:t>
+      </w:r>
+      <w:proofErr w:type="gramEnd"/>
+      <w:r>
+        <w:t xml:space="preserve"> resistor </w:t>
       </w:r>
       <w:r>
         <w:t>was</w:t>
@@ -782,7 +2624,7 @@
                     </pic:cNvPicPr>
                   </pic:nvPicPr>
                   <pic:blipFill>
-                    <a:blip r:embed="rId8">
+                    <a:blip r:embed="rId11">
                       <a:extLst>
                         <a:ext uri="{28A0092B-C50C-407E-A947-70E740481C1C}">
                           <a14:useLocalDpi xmlns:a14="http://schemas.microsoft.com/office/drawing/2010/main" val="0"/>
@@ -822,14 +2664,27 @@
       <w:r>
         <w:t xml:space="preserve">Figure </w:t>
       </w:r>
-      <w:fldSimple w:instr=" SEQ Figure \* ARABIC ">
-        <w:r>
-          <w:rPr>
-            <w:noProof/>
-          </w:rPr>
-          <w:t>2</w:t>
-        </w:r>
-      </w:fldSimple>
+      <w:r>
+        <w:fldChar w:fldCharType="begin"/>
+      </w:r>
+      <w:r>
+        <w:instrText xml:space="preserve"> SEQ Figure \* ARABIC </w:instrText>
+      </w:r>
+      <w:r>
+        <w:fldChar w:fldCharType="separate"/>
+      </w:r>
+      <w:r>
+        <w:rPr>
+          <w:noProof/>
+        </w:rPr>
+        <w:t>4</w:t>
+      </w:r>
+      <w:r>
+        <w:rPr>
+          <w:noProof/>
+        </w:rPr>
+        <w:fldChar w:fldCharType="end"/>
+      </w:r>
       <w:r>
         <w:t>: Circuit diagram for Quality Factor experiment.</w:t>
       </w:r>
@@ -1289,7 +3144,13 @@
         <w:ind w:left="360"/>
       </w:pPr>
       <w:r>
-        <w:t xml:space="preserve">Using the same experimental setup as in Figure 2, a DMM </w:t>
+        <w:t xml:space="preserve">Using the same experimental setup as in Figure </w:t>
+      </w:r>
+      <w:r>
+        <w:t>3</w:t>
+      </w:r>
+      <w:r>
+        <w:t xml:space="preserve">, a DMM </w:t>
       </w:r>
       <w:r>
         <w:t>was</w:t>
@@ -1301,18 +3162,17 @@
         <w:t>The value of each denomination of capacitor</w:t>
       </w:r>
       <w:r>
-        <w:t xml:space="preserve"> was measured using the DMM and recorded. Using the signal generator and oscilloscope method described previously, the resonant frequency was found for each denomination of capacitor. Due to time constraints, the remainder of tasks for this portion of the experiment were left unfinished. </w:t>
-      </w:r>
-    </w:p>
-    <w:p>
-      <w:pPr>
-        <w:ind w:left="360"/>
-      </w:pPr>
-    </w:p>
-    <w:p>
-      <w:pPr>
-        <w:ind w:left="360"/>
-      </w:pPr>
+        <w:t xml:space="preserve"> was measured using the DMM and recorded. Using the signal generator and oscilloscope method described previously, the resonant frequency was </w:t>
+      </w:r>
+      <w:r>
+        <w:t>predicted then measured</w:t>
+      </w:r>
+      <w:r>
+        <w:t xml:space="preserve"> for each denomination of capacitor.</w:t>
+      </w:r>
+      <w:r>
+        <w:t xml:space="preserve"> At the resonant frequency for each capacitor denomination, voltage measurements were taken across the signal generator, inductor, and capacitor using a DMM.</w:t>
+      </w:r>
     </w:p>
     <w:p>
       <w:pPr>
@@ -1350,6 +3210,11 @@
     </w:p>
     <w:p>
       <w:pPr>
+        <w:ind w:left="426"/>
+      </w:pPr>
+    </w:p>
+    <w:p>
+      <w:pPr>
         <w:pStyle w:val="Heading1"/>
         <w:numPr>
           <w:ilvl w:val="1"/>
@@ -1359,6 +3224,11 @@
       <w:r>
         <w:t>Determining resonance using an oscilloscope</w:t>
       </w:r>
+    </w:p>
+    <w:p>
+      <w:pPr>
+        <w:ind w:left="426"/>
+      </w:pPr>
     </w:p>
     <w:p>
       <w:pPr>
@@ -1469,7 +3339,7 @@
         <w:pStyle w:val="Heading1"/>
       </w:pPr>
       <w:r>
-        <w:t>References</w:t>
+        <w:t>Appendices</w:t>
       </w:r>
     </w:p>
     <w:p>
@@ -1478,8 +3348,8 @@
       </w:pPr>
     </w:p>
     <w:sectPr>
-      <w:headerReference w:type="default" r:id="rId9"/>
-      <w:footerReference w:type="default" r:id="rId10"/>
+      <w:headerReference w:type="default" r:id="rId12"/>
+      <w:footerReference w:type="default" r:id="rId13"/>
       <w:pgSz w:w="11906" w:h="16838"/>
       <w:pgMar w:top="720" w:right="720" w:bottom="720" w:left="720" w:header="708" w:footer="708" w:gutter="0"/>
       <w:pgNumType w:start="1"/>
@@ -1718,8 +3588,354 @@
       </w:pPr>
     </w:lvl>
   </w:abstractNum>
+  <w:abstractNum w:abstractNumId="1" w15:restartNumberingAfterBreak="0">
+    <w:nsid w:val="3B3052A4"/>
+    <w:multiLevelType w:val="hybridMultilevel"/>
+    <w:tmpl w:val="5ABE9246"/>
+    <w:lvl w:ilvl="0" w:tplc="0C090001">
+      <w:start w:val="1"/>
+      <w:numFmt w:val="bullet"/>
+      <w:lvlText w:val=""/>
+      <w:lvlJc w:val="left"/>
+      <w:pPr>
+        <w:ind w:left="720" w:hanging="360"/>
+      </w:pPr>
+      <w:rPr>
+        <w:rFonts w:ascii="Symbol" w:hAnsi="Symbol" w:hint="default"/>
+      </w:rPr>
+    </w:lvl>
+    <w:lvl w:ilvl="1" w:tplc="0C090003" w:tentative="1">
+      <w:start w:val="1"/>
+      <w:numFmt w:val="bullet"/>
+      <w:lvlText w:val="o"/>
+      <w:lvlJc w:val="left"/>
+      <w:pPr>
+        <w:ind w:left="1440" w:hanging="360"/>
+      </w:pPr>
+      <w:rPr>
+        <w:rFonts w:ascii="Courier New" w:hAnsi="Courier New" w:cs="Courier New" w:hint="default"/>
+      </w:rPr>
+    </w:lvl>
+    <w:lvl w:ilvl="2" w:tplc="0C090005" w:tentative="1">
+      <w:start w:val="1"/>
+      <w:numFmt w:val="bullet"/>
+      <w:lvlText w:val=""/>
+      <w:lvlJc w:val="left"/>
+      <w:pPr>
+        <w:ind w:left="2160" w:hanging="360"/>
+      </w:pPr>
+      <w:rPr>
+        <w:rFonts w:ascii="Wingdings" w:hAnsi="Wingdings" w:hint="default"/>
+      </w:rPr>
+    </w:lvl>
+    <w:lvl w:ilvl="3" w:tplc="0C090001" w:tentative="1">
+      <w:start w:val="1"/>
+      <w:numFmt w:val="bullet"/>
+      <w:lvlText w:val=""/>
+      <w:lvlJc w:val="left"/>
+      <w:pPr>
+        <w:ind w:left="2880" w:hanging="360"/>
+      </w:pPr>
+      <w:rPr>
+        <w:rFonts w:ascii="Symbol" w:hAnsi="Symbol" w:hint="default"/>
+      </w:rPr>
+    </w:lvl>
+    <w:lvl w:ilvl="4" w:tplc="0C090003" w:tentative="1">
+      <w:start w:val="1"/>
+      <w:numFmt w:val="bullet"/>
+      <w:lvlText w:val="o"/>
+      <w:lvlJc w:val="left"/>
+      <w:pPr>
+        <w:ind w:left="3600" w:hanging="360"/>
+      </w:pPr>
+      <w:rPr>
+        <w:rFonts w:ascii="Courier New" w:hAnsi="Courier New" w:cs="Courier New" w:hint="default"/>
+      </w:rPr>
+    </w:lvl>
+    <w:lvl w:ilvl="5" w:tplc="0C090005" w:tentative="1">
+      <w:start w:val="1"/>
+      <w:numFmt w:val="bullet"/>
+      <w:lvlText w:val=""/>
+      <w:lvlJc w:val="left"/>
+      <w:pPr>
+        <w:ind w:left="4320" w:hanging="360"/>
+      </w:pPr>
+      <w:rPr>
+        <w:rFonts w:ascii="Wingdings" w:hAnsi="Wingdings" w:hint="default"/>
+      </w:rPr>
+    </w:lvl>
+    <w:lvl w:ilvl="6" w:tplc="0C090001" w:tentative="1">
+      <w:start w:val="1"/>
+      <w:numFmt w:val="bullet"/>
+      <w:lvlText w:val=""/>
+      <w:lvlJc w:val="left"/>
+      <w:pPr>
+        <w:ind w:left="5040" w:hanging="360"/>
+      </w:pPr>
+      <w:rPr>
+        <w:rFonts w:ascii="Symbol" w:hAnsi="Symbol" w:hint="default"/>
+      </w:rPr>
+    </w:lvl>
+    <w:lvl w:ilvl="7" w:tplc="0C090003" w:tentative="1">
+      <w:start w:val="1"/>
+      <w:numFmt w:val="bullet"/>
+      <w:lvlText w:val="o"/>
+      <w:lvlJc w:val="left"/>
+      <w:pPr>
+        <w:ind w:left="5760" w:hanging="360"/>
+      </w:pPr>
+      <w:rPr>
+        <w:rFonts w:ascii="Courier New" w:hAnsi="Courier New" w:cs="Courier New" w:hint="default"/>
+      </w:rPr>
+    </w:lvl>
+    <w:lvl w:ilvl="8" w:tplc="0C090005" w:tentative="1">
+      <w:start w:val="1"/>
+      <w:numFmt w:val="bullet"/>
+      <w:lvlText w:val=""/>
+      <w:lvlJc w:val="left"/>
+      <w:pPr>
+        <w:ind w:left="6480" w:hanging="360"/>
+      </w:pPr>
+      <w:rPr>
+        <w:rFonts w:ascii="Wingdings" w:hAnsi="Wingdings" w:hint="default"/>
+      </w:rPr>
+    </w:lvl>
+  </w:abstractNum>
+  <w:abstractNum w:abstractNumId="2" w15:restartNumberingAfterBreak="0">
+    <w:nsid w:val="49DF3F60"/>
+    <w:multiLevelType w:val="hybridMultilevel"/>
+    <w:tmpl w:val="F472623A"/>
+    <w:lvl w:ilvl="0" w:tplc="9970C526">
+      <w:numFmt w:val="bullet"/>
+      <w:lvlText w:val="-"/>
+      <w:lvlJc w:val="left"/>
+      <w:pPr>
+        <w:ind w:left="720" w:hanging="360"/>
+      </w:pPr>
+      <w:rPr>
+        <w:rFonts w:ascii="Roboto" w:eastAsiaTheme="minorHAnsi" w:hAnsi="Roboto" w:cstheme="minorBidi" w:hint="default"/>
+      </w:rPr>
+    </w:lvl>
+    <w:lvl w:ilvl="1" w:tplc="0C090003" w:tentative="1">
+      <w:start w:val="1"/>
+      <w:numFmt w:val="bullet"/>
+      <w:lvlText w:val="o"/>
+      <w:lvlJc w:val="left"/>
+      <w:pPr>
+        <w:ind w:left="1440" w:hanging="360"/>
+      </w:pPr>
+      <w:rPr>
+        <w:rFonts w:ascii="Courier New" w:hAnsi="Courier New" w:cs="Courier New" w:hint="default"/>
+      </w:rPr>
+    </w:lvl>
+    <w:lvl w:ilvl="2" w:tplc="0C090005" w:tentative="1">
+      <w:start w:val="1"/>
+      <w:numFmt w:val="bullet"/>
+      <w:lvlText w:val=""/>
+      <w:lvlJc w:val="left"/>
+      <w:pPr>
+        <w:ind w:left="2160" w:hanging="360"/>
+      </w:pPr>
+      <w:rPr>
+        <w:rFonts w:ascii="Wingdings" w:hAnsi="Wingdings" w:hint="default"/>
+      </w:rPr>
+    </w:lvl>
+    <w:lvl w:ilvl="3" w:tplc="0C090001" w:tentative="1">
+      <w:start w:val="1"/>
+      <w:numFmt w:val="bullet"/>
+      <w:lvlText w:val=""/>
+      <w:lvlJc w:val="left"/>
+      <w:pPr>
+        <w:ind w:left="2880" w:hanging="360"/>
+      </w:pPr>
+      <w:rPr>
+        <w:rFonts w:ascii="Symbol" w:hAnsi="Symbol" w:hint="default"/>
+      </w:rPr>
+    </w:lvl>
+    <w:lvl w:ilvl="4" w:tplc="0C090003" w:tentative="1">
+      <w:start w:val="1"/>
+      <w:numFmt w:val="bullet"/>
+      <w:lvlText w:val="o"/>
+      <w:lvlJc w:val="left"/>
+      <w:pPr>
+        <w:ind w:left="3600" w:hanging="360"/>
+      </w:pPr>
+      <w:rPr>
+        <w:rFonts w:ascii="Courier New" w:hAnsi="Courier New" w:cs="Courier New" w:hint="default"/>
+      </w:rPr>
+    </w:lvl>
+    <w:lvl w:ilvl="5" w:tplc="0C090005" w:tentative="1">
+      <w:start w:val="1"/>
+      <w:numFmt w:val="bullet"/>
+      <w:lvlText w:val=""/>
+      <w:lvlJc w:val="left"/>
+      <w:pPr>
+        <w:ind w:left="4320" w:hanging="360"/>
+      </w:pPr>
+      <w:rPr>
+        <w:rFonts w:ascii="Wingdings" w:hAnsi="Wingdings" w:hint="default"/>
+      </w:rPr>
+    </w:lvl>
+    <w:lvl w:ilvl="6" w:tplc="0C090001" w:tentative="1">
+      <w:start w:val="1"/>
+      <w:numFmt w:val="bullet"/>
+      <w:lvlText w:val=""/>
+      <w:lvlJc w:val="left"/>
+      <w:pPr>
+        <w:ind w:left="5040" w:hanging="360"/>
+      </w:pPr>
+      <w:rPr>
+        <w:rFonts w:ascii="Symbol" w:hAnsi="Symbol" w:hint="default"/>
+      </w:rPr>
+    </w:lvl>
+    <w:lvl w:ilvl="7" w:tplc="0C090003" w:tentative="1">
+      <w:start w:val="1"/>
+      <w:numFmt w:val="bullet"/>
+      <w:lvlText w:val="o"/>
+      <w:lvlJc w:val="left"/>
+      <w:pPr>
+        <w:ind w:left="5760" w:hanging="360"/>
+      </w:pPr>
+      <w:rPr>
+        <w:rFonts w:ascii="Courier New" w:hAnsi="Courier New" w:cs="Courier New" w:hint="default"/>
+      </w:rPr>
+    </w:lvl>
+    <w:lvl w:ilvl="8" w:tplc="0C090005" w:tentative="1">
+      <w:start w:val="1"/>
+      <w:numFmt w:val="bullet"/>
+      <w:lvlText w:val=""/>
+      <w:lvlJc w:val="left"/>
+      <w:pPr>
+        <w:ind w:left="6480" w:hanging="360"/>
+      </w:pPr>
+      <w:rPr>
+        <w:rFonts w:ascii="Wingdings" w:hAnsi="Wingdings" w:hint="default"/>
+      </w:rPr>
+    </w:lvl>
+  </w:abstractNum>
+  <w:abstractNum w:abstractNumId="3" w15:restartNumberingAfterBreak="0">
+    <w:nsid w:val="6F490D86"/>
+    <w:multiLevelType w:val="hybridMultilevel"/>
+    <w:tmpl w:val="F5D8E87E"/>
+    <w:lvl w:ilvl="0" w:tplc="9970C526">
+      <w:numFmt w:val="bullet"/>
+      <w:lvlText w:val="-"/>
+      <w:lvlJc w:val="left"/>
+      <w:pPr>
+        <w:ind w:left="720" w:hanging="360"/>
+      </w:pPr>
+      <w:rPr>
+        <w:rFonts w:ascii="Roboto" w:eastAsiaTheme="minorHAnsi" w:hAnsi="Roboto" w:cstheme="minorBidi" w:hint="default"/>
+      </w:rPr>
+    </w:lvl>
+    <w:lvl w:ilvl="1" w:tplc="0C090003" w:tentative="1">
+      <w:start w:val="1"/>
+      <w:numFmt w:val="bullet"/>
+      <w:lvlText w:val="o"/>
+      <w:lvlJc w:val="left"/>
+      <w:pPr>
+        <w:ind w:left="1440" w:hanging="360"/>
+      </w:pPr>
+      <w:rPr>
+        <w:rFonts w:ascii="Courier New" w:hAnsi="Courier New" w:cs="Courier New" w:hint="default"/>
+      </w:rPr>
+    </w:lvl>
+    <w:lvl w:ilvl="2" w:tplc="0C090005" w:tentative="1">
+      <w:start w:val="1"/>
+      <w:numFmt w:val="bullet"/>
+      <w:lvlText w:val=""/>
+      <w:lvlJc w:val="left"/>
+      <w:pPr>
+        <w:ind w:left="2160" w:hanging="360"/>
+      </w:pPr>
+      <w:rPr>
+        <w:rFonts w:ascii="Wingdings" w:hAnsi="Wingdings" w:hint="default"/>
+      </w:rPr>
+    </w:lvl>
+    <w:lvl w:ilvl="3" w:tplc="0C090001" w:tentative="1">
+      <w:start w:val="1"/>
+      <w:numFmt w:val="bullet"/>
+      <w:lvlText w:val=""/>
+      <w:lvlJc w:val="left"/>
+      <w:pPr>
+        <w:ind w:left="2880" w:hanging="360"/>
+      </w:pPr>
+      <w:rPr>
+        <w:rFonts w:ascii="Symbol" w:hAnsi="Symbol" w:hint="default"/>
+      </w:rPr>
+    </w:lvl>
+    <w:lvl w:ilvl="4" w:tplc="0C090003" w:tentative="1">
+      <w:start w:val="1"/>
+      <w:numFmt w:val="bullet"/>
+      <w:lvlText w:val="o"/>
+      <w:lvlJc w:val="left"/>
+      <w:pPr>
+        <w:ind w:left="3600" w:hanging="360"/>
+      </w:pPr>
+      <w:rPr>
+        <w:rFonts w:ascii="Courier New" w:hAnsi="Courier New" w:cs="Courier New" w:hint="default"/>
+      </w:rPr>
+    </w:lvl>
+    <w:lvl w:ilvl="5" w:tplc="0C090005" w:tentative="1">
+      <w:start w:val="1"/>
+      <w:numFmt w:val="bullet"/>
+      <w:lvlText w:val=""/>
+      <w:lvlJc w:val="left"/>
+      <w:pPr>
+        <w:ind w:left="4320" w:hanging="360"/>
+      </w:pPr>
+      <w:rPr>
+        <w:rFonts w:ascii="Wingdings" w:hAnsi="Wingdings" w:hint="default"/>
+      </w:rPr>
+    </w:lvl>
+    <w:lvl w:ilvl="6" w:tplc="0C090001" w:tentative="1">
+      <w:start w:val="1"/>
+      <w:numFmt w:val="bullet"/>
+      <w:lvlText w:val=""/>
+      <w:lvlJc w:val="left"/>
+      <w:pPr>
+        <w:ind w:left="5040" w:hanging="360"/>
+      </w:pPr>
+      <w:rPr>
+        <w:rFonts w:ascii="Symbol" w:hAnsi="Symbol" w:hint="default"/>
+      </w:rPr>
+    </w:lvl>
+    <w:lvl w:ilvl="7" w:tplc="0C090003" w:tentative="1">
+      <w:start w:val="1"/>
+      <w:numFmt w:val="bullet"/>
+      <w:lvlText w:val="o"/>
+      <w:lvlJc w:val="left"/>
+      <w:pPr>
+        <w:ind w:left="5760" w:hanging="360"/>
+      </w:pPr>
+      <w:rPr>
+        <w:rFonts w:ascii="Courier New" w:hAnsi="Courier New" w:cs="Courier New" w:hint="default"/>
+      </w:rPr>
+    </w:lvl>
+    <w:lvl w:ilvl="8" w:tplc="0C090005" w:tentative="1">
+      <w:start w:val="1"/>
+      <w:numFmt w:val="bullet"/>
+      <w:lvlText w:val=""/>
+      <w:lvlJc w:val="left"/>
+      <w:pPr>
+        <w:ind w:left="6480" w:hanging="360"/>
+      </w:pPr>
+      <w:rPr>
+        <w:rFonts w:ascii="Wingdings" w:hAnsi="Wingdings" w:hint="default"/>
+      </w:rPr>
+    </w:lvl>
+  </w:abstractNum>
   <w:num w:numId="1" w16cid:durableId="176165942">
     <w:abstractNumId w:val="0"/>
+  </w:num>
+  <w:num w:numId="2" w16cid:durableId="1464810311">
+    <w:abstractNumId w:val="2"/>
+  </w:num>
+  <w:num w:numId="3" w16cid:durableId="1543054517">
+    <w:abstractNumId w:val="3"/>
+  </w:num>
+  <w:num w:numId="4" w16cid:durableId="62215398">
+    <w:abstractNumId w:val="1"/>
   </w:num>
 </w:numbering>
 </file>
@@ -3032,4 +5248,16 @@
     </a:ext>
   </a:extLst>
 </a:theme>
+</file>
+
+<file path=customXml/item1.xml><?xml version="1.0" encoding="utf-8"?>
+<b:Sources xmlns:b="http://schemas.openxmlformats.org/officeDocument/2006/bibliography" xmlns="http://schemas.openxmlformats.org/officeDocument/2006/bibliography" SelectedStyle="\APASixthEditionOfficeOnline.xsl" StyleName="APA" Version="6"/>
+</file>
+
+<file path=customXml/itemProps1.xml><?xml version="1.0" encoding="utf-8"?>
+<ds:datastoreItem xmlns:ds="http://schemas.openxmlformats.org/officeDocument/2006/customXml" ds:itemID="{4866CD73-AD43-4296-ABC0-7B494206ED65}">
+  <ds:schemaRefs>
+    <ds:schemaRef ds:uri="http://schemas.openxmlformats.org/officeDocument/2006/bibliography"/>
+  </ds:schemaRefs>
+</ds:datastoreItem>
 </file>
</xml_diff>

<commit_message>
vault backup: 2024-05-30 14:19:13
</commit_message>
<xml_diff>
--- a/UNI 2024/SEM 1/PHYS2010/Resonance and Q in Electric Circuits.docx
+++ b/UNI 2024/SEM 1/PHYS2010/Resonance and Q in Electric Circuits.docx
@@ -288,6 +288,145 @@
     </w:p>
     <w:p>
       <w:pPr>
+        <w:rPr>
+          <w:rFonts w:eastAsiaTheme="minorEastAsia"/>
+          <w:b/>
+          <w:bCs/>
+        </w:rPr>
+      </w:pPr>
+      <w:r>
+        <w:t xml:space="preserve">Experiments performed investigate resonance in RLC circuits, and their properties in response to different frequencies. It is shown that expected resonant behaviour is observed in </w:t>
+      </w:r>
+      <w:r>
+        <w:t xml:space="preserve">RLC circuits with predicted resonant driving frequencies corresponding with experimentally measured resonant frequencies. </w:t>
+      </w:r>
+      <w:r>
+        <w:t>RLC resonance</w:t>
+      </w:r>
+      <w:r>
+        <w:t xml:space="preserve"> demonstrated a magnification</w:t>
+      </w:r>
+      <w:r>
+        <w:t xml:space="preserve"> factor</w:t>
+      </w:r>
+      <w:r>
+        <w:t xml:space="preserve"> (</w:t>
+      </w:r>
+      <m:oMath>
+        <m:sSub>
+          <m:sSubPr>
+            <m:ctrlPr>
+              <w:rPr>
+                <w:rFonts w:ascii="Cambria Math" w:hAnsi="Cambria Math"/>
+                <w:i/>
+              </w:rPr>
+            </m:ctrlPr>
+          </m:sSubPr>
+          <m:e>
+            <m:r>
+              <w:rPr>
+                <w:rFonts w:ascii="Cambria Math" w:hAnsi="Cambria Math"/>
+              </w:rPr>
+              <m:t>Q</m:t>
+            </m:r>
+          </m:e>
+          <m:sub>
+            <m:r>
+              <w:rPr>
+                <w:rFonts w:ascii="Cambria Math" w:hAnsi="Cambria Math"/>
+              </w:rPr>
+              <m:t>M</m:t>
+            </m:r>
+          </m:sub>
+        </m:sSub>
+        <m:r>
+          <w:rPr>
+            <w:rFonts w:ascii="Cambria Math" w:hAnsi="Cambria Math"/>
+          </w:rPr>
+          <m:t>)</m:t>
+        </m:r>
+      </m:oMath>
+      <w:r>
+        <w:rPr>
+          <w:rFonts w:eastAsiaTheme="minorEastAsia"/>
+        </w:rPr>
+        <w:t xml:space="preserve"> = </w:t>
+      </w:r>
+      <m:oMath>
+        <m:r>
+          <w:rPr>
+            <w:rFonts w:ascii="Cambria Math" w:hAnsi="Cambria Math"/>
+          </w:rPr>
+          <m:t>13.075±0.002</m:t>
+        </m:r>
+      </m:oMath>
+      <w:r>
+        <w:t xml:space="preserve"> and a quality factor of </w:t>
+      </w:r>
+      <w:r>
+        <w:t>(</w:t>
+      </w:r>
+      <m:oMath>
+        <m:sSub>
+          <m:sSubPr>
+            <m:ctrlPr>
+              <w:rPr>
+                <w:rFonts w:ascii="Cambria Math" w:hAnsi="Cambria Math"/>
+                <w:i/>
+              </w:rPr>
+            </m:ctrlPr>
+          </m:sSubPr>
+          <m:e>
+            <m:r>
+              <w:rPr>
+                <w:rFonts w:ascii="Cambria Math" w:hAnsi="Cambria Math"/>
+              </w:rPr>
+              <m:t>Q</m:t>
+            </m:r>
+          </m:e>
+          <m:sub>
+            <m:r>
+              <w:rPr>
+                <w:rFonts w:ascii="Cambria Math" w:hAnsi="Cambria Math"/>
+              </w:rPr>
+              <m:t>M</m:t>
+            </m:r>
+          </m:sub>
+        </m:sSub>
+        <m:r>
+          <w:rPr>
+            <w:rFonts w:ascii="Cambria Math" w:hAnsi="Cambria Math"/>
+          </w:rPr>
+          <m:t>)</m:t>
+        </m:r>
+      </m:oMath>
+      <w:r>
+        <w:rPr>
+          <w:rFonts w:eastAsiaTheme="minorEastAsia"/>
+        </w:rPr>
+        <w:t xml:space="preserve"> = </w:t>
+      </w:r>
+      <w:r>
+        <w:rPr>
+          <w:rFonts w:eastAsiaTheme="minorEastAsia"/>
+        </w:rPr>
+        <w:t>11.125±0.04</w:t>
+      </w:r>
+      <w:r>
+        <w:rPr>
+          <w:rFonts w:eastAsiaTheme="minorEastAsia"/>
+        </w:rPr>
+        <w:t>. These are close but not within error.</w:t>
+      </w:r>
+      <w:r>
+        <w:rPr>
+          <w:rFonts w:eastAsiaTheme="minorEastAsia"/>
+        </w:rPr>
+        <w:t xml:space="preserve"> Measurements for equivalent resistance were not completed, further experimentation is required to verify expected results.</w:t>
+      </w:r>
+    </w:p>
+    <w:p>
+      <w:pPr>
         <w:pStyle w:val="Heading1"/>
       </w:pPr>
       <w:r>
@@ -334,28 +473,61 @@
       <w:r>
         <w:t>wireless communications, as they are effective at selectively “blocking” frequencies other than the resonant frequency.</w:t>
       </w:r>
-    </w:p>
-    <w:p>
-      <w:r>
-        <w:t>This report and experiments</w:t>
-      </w:r>
-      <w:r>
-        <w:t xml:space="preserve"> will be investigating RLC series </w:t>
+      <w:r>
+        <w:t xml:space="preserve"> </w:t>
+      </w:r>
+      <w:r>
+        <w:t xml:space="preserve">Understanding resonance is important for circuits containing reactive elements such as capacitors and inductors. The frequency response of a circuit </w:t>
+      </w:r>
+      <w:r>
+        <w:t>is used in electronics design including power supplies, control systems, music</w:t>
+      </w:r>
+      <w:r>
+        <w:t>,</w:t>
+      </w:r>
+      <w:r>
+        <w:t xml:space="preserve"> and communications equipment.   </w:t>
+      </w:r>
+    </w:p>
+    <w:p>
+      <w:r>
+        <w:t>This r</w:t>
+      </w:r>
+      <w:r>
+        <w:t xml:space="preserve">eport </w:t>
+      </w:r>
+      <w:r>
+        <w:t xml:space="preserve">will be investigating RLC series </w:t>
       </w:r>
       <w:r>
         <w:t>circuits and their behaviour at different frequencies</w:t>
       </w:r>
       <w:r>
-        <w:t>. Our aim is to estimate the resonant frequency using known measured values</w:t>
+        <w:t xml:space="preserve">. Our aim is to estimate the resonant frequency using known </w:t>
+      </w:r>
+      <w:r>
+        <w:t xml:space="preserve">and </w:t>
+      </w:r>
+      <w:r>
+        <w:t>measured values</w:t>
       </w:r>
       <w:r>
         <w:t xml:space="preserve"> as well as</w:t>
       </w:r>
       <w:r>
-        <w:t xml:space="preserve"> finding it experimentally.</w:t>
-      </w:r>
-      <w:r>
-        <w:t xml:space="preserve"> </w:t>
+        <w:t xml:space="preserve"> find it experimentally.</w:t>
+      </w:r>
+      <w:r>
+        <w:t xml:space="preserve"> The experiments described aim to </w:t>
+      </w:r>
+      <w:r>
+        <w:t>determine</w:t>
+      </w:r>
+      <w:r>
+        <w:t xml:space="preserve"> the frequency response of an RLC circuit</w:t>
+      </w:r>
+      <w:r>
+        <w:t xml:space="preserve"> and find it’s quality characteristics, as well as investigate how frequency affects reactive circuit elements.</w:t>
       </w:r>
     </w:p>
     <w:p>
@@ -375,6 +547,14 @@
         </w:numPr>
       </w:pPr>
       <w:r>
+        <w:t>AC circuits and impedance</w:t>
+      </w:r>
+    </w:p>
+    <w:p>
+      <w:pPr>
+        <w:ind w:left="284"/>
+      </w:pPr>
+      <w:r>
         <w:rPr>
           <w:noProof/>
         </w:rPr>
@@ -383,7 +563,7 @@
             <v:stroke joinstyle="miter"/>
             <v:path gradientshapeok="t" o:connecttype="rect"/>
           </v:shapetype>
-          <v:shape id="_x0000_s2050" type="#_x0000_t202" style="position:absolute;left:0;text-align:left;margin-left:126.5pt;margin-top:161.5pt;width:270pt;height:20.8pt;z-index:251660288;mso-position-horizontal-relative:text;mso-position-vertical-relative:text" stroked="f">
+          <v:shape id="_x0000_s2050" type="#_x0000_t202" style="position:absolute;left:0;text-align:left;margin-left:125.1pt;margin-top:116.35pt;width:270pt;height:20.8pt;z-index:251660288;mso-position-horizontal-relative:text;mso-position-vertical-relative:text" stroked="f">
             <v:textbox style="mso-fit-shape-to-text:t" inset="0,0,0,0">
               <w:txbxContent>
                 <w:p>
@@ -436,27 +616,19 @@
         </w:pict>
       </w:r>
       <w:r>
-        <w:t>AC circuits and impedance</w:t>
-      </w:r>
-    </w:p>
-    <w:p>
-      <w:pPr>
-        <w:ind w:left="284"/>
-      </w:pPr>
-      <w:r>
         <w:rPr>
           <w:noProof/>
         </w:rPr>
         <w:drawing>
-          <wp:anchor distT="0" distB="0" distL="114300" distR="114300" simplePos="0" relativeHeight="251656704" behindDoc="0" locked="0" layoutInCell="1" allowOverlap="1" wp14:anchorId="56D06F17" wp14:editId="4CD7DBD4">
+          <wp:anchor distT="0" distB="0" distL="114300" distR="114300" simplePos="0" relativeHeight="251656704" behindDoc="0" locked="0" layoutInCell="1" allowOverlap="1" wp14:anchorId="56D06F17" wp14:editId="4A621621">
             <wp:simplePos x="0" y="0"/>
             <wp:positionH relativeFrom="column">
-              <wp:posOffset>1729105</wp:posOffset>
+              <wp:posOffset>1929130</wp:posOffset>
             </wp:positionH>
             <wp:positionV relativeFrom="paragraph">
-              <wp:posOffset>216535</wp:posOffset>
+              <wp:posOffset>217170</wp:posOffset>
             </wp:positionV>
-            <wp:extent cx="2954020" cy="1421765"/>
+            <wp:extent cx="2690495" cy="1294130"/>
             <wp:effectExtent l="0" t="0" r="0" b="0"/>
             <wp:wrapTopAndBottom/>
             <wp:docPr id="1584410853" name="Picture 1" descr="A diagram of a circuit&#10;&#10;Description automatically generated"/>
@@ -486,7 +658,7 @@
                   <pic:spPr bwMode="auto">
                     <a:xfrm>
                       <a:off x="0" y="0"/>
-                      <a:ext cx="2954020" cy="1421765"/>
+                      <a:ext cx="2690495" cy="1294130"/>
                     </a:xfrm>
                     <a:prstGeom prst="rect">
                       <a:avLst/>
@@ -824,6 +996,7 @@
             <w:rPr>
               <w:rFonts w:ascii="Cambria Math" w:eastAsiaTheme="minorEastAsia" w:hAnsi="Cambria Math"/>
             </w:rPr>
+            <w:lastRenderedPageBreak/>
             <m:t>Z</m:t>
           </m:r>
           <m:d>
@@ -1243,7 +1416,6 @@
         <w:rPr>
           <w:rFonts w:eastAsiaTheme="minorEastAsia"/>
         </w:rPr>
-        <w:lastRenderedPageBreak/>
         <w:t>Eq</w:t>
       </w:r>
       <w:r>
@@ -1769,13 +1941,8 @@
         <w:fldChar w:fldCharType="end"/>
       </w:r>
       <w:r>
-        <w:t xml:space="preserve">: Frequency-Voltage response of an RLC </w:t>
-      </w:r>
-      <w:proofErr w:type="gramStart"/>
-      <w:r>
-        <w:t>circuit</w:t>
-      </w:r>
-      <w:proofErr w:type="gramEnd"/>
+        <w:t>: Frequency-Voltage response of an RLC circuit</w:t>
+      </w:r>
     </w:p>
     <w:p>
       <w:pPr>
@@ -2086,15 +2253,15 @@
             </m:ctrlPr>
           </m:num>
           <m:den>
-            <m:sSup>
-              <m:sSupPr>
+            <m:sSub>
+              <m:sSubPr>
                 <m:ctrlPr>
                   <w:rPr>
                     <w:rFonts w:ascii="Cambria Math" w:eastAsiaTheme="minorEastAsia" w:hAnsi="Cambria Math"/>
                     <w:i/>
                   </w:rPr>
                 </m:ctrlPr>
-              </m:sSupPr>
+              </m:sSubPr>
               <m:e>
                 <m:r>
                   <w:rPr>
@@ -2103,15 +2270,15 @@
                   <m:t>R</m:t>
                 </m:r>
               </m:e>
-              <m:sup>
+              <m:sub>
                 <m:r>
                   <w:rPr>
                     <w:rFonts w:ascii="Cambria Math" w:eastAsiaTheme="minorEastAsia" w:hAnsi="Cambria Math"/>
                   </w:rPr>
-                  <m:t>'</m:t>
+                  <m:t>e</m:t>
                 </m:r>
-              </m:sup>
-            </m:sSup>
+              </m:sub>
+            </m:sSub>
             <m:ctrlPr>
               <w:rPr>
                 <w:rFonts w:ascii="Cambria Math" w:eastAsiaTheme="minorEastAsia" w:hAnsi="Cambria Math"/>
@@ -2289,7 +2456,74 @@
           <w:noProof/>
         </w:rPr>
         <w:pict w14:anchorId="3D95CF0C">
-          <v:shape id="_x0000_s2073" type="#_x0000_t202" style="position:absolute;left:0;text-align:left;margin-left:214.05pt;margin-top:138.1pt;width:41.15pt;height:24.7pt;z-index:251677696" filled="f" stroked="f">
+          <v:shape id="_x0000_s2071" type="#_x0000_t202" style="position:absolute;left:0;text-align:left;margin-left:269.6pt;margin-top:138.1pt;width:46.4pt;height:17.85pt;z-index:251675648" filled="f" stroked="f">
+            <v:textbox style="mso-next-textbox:#_x0000_s2071">
+              <w:txbxContent>
+                <w:p>
+                  <w:pPr>
+                    <w:rPr>
+                      <w:rFonts w:eastAsiaTheme="minorEastAsia"/>
+                      <w:sz w:val="18"/>
+                      <w:szCs w:val="18"/>
+                    </w:rPr>
+                  </w:pPr>
+                  <m:oMathPara>
+                    <m:oMath>
+                      <m:sSub>
+                        <m:sSubPr>
+                          <m:ctrlPr>
+                            <w:rPr>
+                              <w:rFonts w:ascii="Cambria Math" w:eastAsiaTheme="minorEastAsia" w:hAnsi="Cambria Math"/>
+                              <w:i/>
+                              <w:sz w:val="18"/>
+                              <w:szCs w:val="18"/>
+                            </w:rPr>
+                          </m:ctrlPr>
+                        </m:sSubPr>
+                        <m:e>
+                          <m:r>
+                            <w:rPr>
+                              <w:rFonts w:ascii="Cambria Math" w:eastAsiaTheme="minorEastAsia" w:hAnsi="Cambria Math"/>
+                              <w:sz w:val="18"/>
+                              <w:szCs w:val="18"/>
+                            </w:rPr>
+                            <m:t>f</m:t>
+                          </m:r>
+                        </m:e>
+                        <m:sub>
+                          <m:r>
+                            <w:rPr>
+                              <w:rFonts w:ascii="Cambria Math" w:eastAsiaTheme="minorEastAsia" w:hAnsi="Cambria Math"/>
+                              <w:sz w:val="18"/>
+                              <w:szCs w:val="18"/>
+                            </w:rPr>
+                            <m:t>0</m:t>
+                          </m:r>
+                        </m:sub>
+                      </m:sSub>
+                      <m:r>
+                        <w:rPr>
+                          <w:rFonts w:ascii="Cambria Math" w:eastAsiaTheme="minorEastAsia" w:hAnsi="Cambria Math"/>
+                          <w:sz w:val="18"/>
+                          <w:szCs w:val="18"/>
+                        </w:rPr>
+                        <m:t>+∆f</m:t>
+                      </m:r>
+                    </m:oMath>
+                  </m:oMathPara>
+                </w:p>
+              </w:txbxContent>
+            </v:textbox>
+          </v:shape>
+        </w:pict>
+      </w:r>
+      <w:r>
+        <w:rPr>
+          <w:rFonts w:eastAsiaTheme="minorEastAsia"/>
+          <w:noProof/>
+        </w:rPr>
+        <w:pict w14:anchorId="3D95CF0C">
+          <v:shape id="_x0000_s2073" type="#_x0000_t202" style="position:absolute;left:0;text-align:left;margin-left:207pt;margin-top:138.9pt;width:53.05pt;height:24.7pt;z-index:251677696" filled="f" stroked="f">
             <v:textbox style="mso-next-textbox:#_x0000_s2073">
               <w:txbxContent>
                 <w:p>
@@ -2340,23 +2574,7 @@
                           <w:sz w:val="18"/>
                           <w:szCs w:val="18"/>
                         </w:rPr>
-                        <m:t>-</m:t>
-                      </m:r>
-                      <m:r>
-                        <w:rPr>
-                          <w:rFonts w:ascii="Cambria Math" w:eastAsiaTheme="minorEastAsia" w:hAnsi="Cambria Math"/>
-                          <w:sz w:val="18"/>
-                          <w:szCs w:val="18"/>
-                        </w:rPr>
-                        <m:t>∆</m:t>
-                      </m:r>
-                      <m:r>
-                        <w:rPr>
-                          <w:rFonts w:ascii="Cambria Math" w:eastAsiaTheme="minorEastAsia" w:hAnsi="Cambria Math"/>
-                          <w:sz w:val="18"/>
-                          <w:szCs w:val="18"/>
-                        </w:rPr>
-                        <m:t>f</m:t>
+                        <m:t>-∆f</m:t>
                       </m:r>
                     </m:oMath>
                   </m:oMathPara>
@@ -2459,73 +2677,6 @@
           <w:noProof/>
         </w:rPr>
         <w:pict w14:anchorId="3D95CF0C">
-          <v:shape id="_x0000_s2071" type="#_x0000_t202" style="position:absolute;left:0;text-align:left;margin-left:269.6pt;margin-top:138.1pt;width:40.7pt;height:17.85pt;z-index:251675648" filled="f" stroked="f">
-            <v:textbox style="mso-next-textbox:#_x0000_s2071">
-              <w:txbxContent>
-                <w:p>
-                  <w:pPr>
-                    <w:rPr>
-                      <w:rFonts w:eastAsiaTheme="minorEastAsia"/>
-                      <w:sz w:val="18"/>
-                      <w:szCs w:val="18"/>
-                    </w:rPr>
-                  </w:pPr>
-                  <m:oMathPara>
-                    <m:oMath>
-                      <m:sSub>
-                        <m:sSubPr>
-                          <m:ctrlPr>
-                            <w:rPr>
-                              <w:rFonts w:ascii="Cambria Math" w:eastAsiaTheme="minorEastAsia" w:hAnsi="Cambria Math"/>
-                              <w:i/>
-                              <w:sz w:val="18"/>
-                              <w:szCs w:val="18"/>
-                            </w:rPr>
-                          </m:ctrlPr>
-                        </m:sSubPr>
-                        <m:e>
-                          <m:r>
-                            <w:rPr>
-                              <w:rFonts w:ascii="Cambria Math" w:eastAsiaTheme="minorEastAsia" w:hAnsi="Cambria Math"/>
-                              <w:sz w:val="18"/>
-                              <w:szCs w:val="18"/>
-                            </w:rPr>
-                            <m:t>f</m:t>
-                          </m:r>
-                        </m:e>
-                        <m:sub>
-                          <m:r>
-                            <w:rPr>
-                              <w:rFonts w:ascii="Cambria Math" w:eastAsiaTheme="minorEastAsia" w:hAnsi="Cambria Math"/>
-                              <w:sz w:val="18"/>
-                              <w:szCs w:val="18"/>
-                            </w:rPr>
-                            <m:t>0</m:t>
-                          </m:r>
-                        </m:sub>
-                      </m:sSub>
-                      <m:r>
-                        <w:rPr>
-                          <w:rFonts w:ascii="Cambria Math" w:eastAsiaTheme="minorEastAsia" w:hAnsi="Cambria Math"/>
-                          <w:sz w:val="18"/>
-                          <w:szCs w:val="18"/>
-                        </w:rPr>
-                        <m:t>+∆f</m:t>
-                      </m:r>
-                    </m:oMath>
-                  </m:oMathPara>
-                </w:p>
-              </w:txbxContent>
-            </v:textbox>
-          </v:shape>
-        </w:pict>
-      </w:r>
-      <w:r>
-        <w:rPr>
-          <w:rFonts w:eastAsiaTheme="minorEastAsia"/>
-          <w:noProof/>
-        </w:rPr>
-        <w:pict w14:anchorId="3D95CF0C">
           <v:shape id="_x0000_s2072" type="#_x0000_t202" style="position:absolute;left:0;text-align:left;margin-left:252.8pt;margin-top:137.1pt;width:20.55pt;height:21pt;z-index:251676672" filled="f" stroked="f">
             <v:textbox style="mso-next-textbox:#_x0000_s2072">
               <w:txbxContent>
@@ -2736,13 +2887,8 @@
         <w:fldChar w:fldCharType="end"/>
       </w:r>
       <w:r>
-        <w:t xml:space="preserve">: Graphical representation of resonance </w:t>
-      </w:r>
-      <w:proofErr w:type="gramStart"/>
-      <w:r>
-        <w:t>bandwidth</w:t>
-      </w:r>
-      <w:proofErr w:type="gramEnd"/>
+        <w:t>: Graphical representation of resonance bandwidth</w:t>
+      </w:r>
     </w:p>
     <w:p>
       <w:pPr>
@@ -2967,19 +3113,7 @@
           <w:rPr>
             <w:rFonts w:ascii="Cambria Math" w:eastAsiaTheme="minorEastAsia" w:hAnsi="Cambria Math"/>
           </w:rPr>
-          <m:t>∆</m:t>
-        </m:r>
-        <m:r>
-          <w:rPr>
-            <w:rFonts w:ascii="Cambria Math" w:eastAsiaTheme="minorEastAsia" w:hAnsi="Cambria Math"/>
-          </w:rPr>
-          <m:t>f</m:t>
-        </m:r>
-        <m:r>
-          <w:rPr>
-            <w:rFonts w:ascii="Cambria Math" w:eastAsiaTheme="minorEastAsia" w:hAnsi="Cambria Math"/>
-          </w:rPr>
-          <m:t xml:space="preserve"> = </m:t>
+          <m:t xml:space="preserve">∆f = </m:t>
         </m:r>
         <m:sSub>
           <m:sSubPr>
@@ -3141,7 +3275,6 @@
         <w:pStyle w:val="Heading1"/>
       </w:pPr>
       <w:r>
-        <w:lastRenderedPageBreak/>
         <w:t xml:space="preserve">Experimental </w:t>
       </w:r>
       <w:r>
@@ -3171,18 +3304,22 @@
         <w:t xml:space="preserve">The capacitance of the 3.3uF capacitor </w:t>
       </w:r>
       <w:r>
-        <w:t xml:space="preserve">and resistance of </w:t>
-      </w:r>
-      <w:proofErr w:type="gramStart"/>
-      <w:r>
-        <w:t>33 ohm</w:t>
-      </w:r>
-      <w:proofErr w:type="gramEnd"/>
-      <w:r>
-        <w:t xml:space="preserve"> resistor are recorded with a Digital Multimeter (DMM) and are recorded for use in calculations. The resistor, capacitor, and a 0.1</w:t>
-      </w:r>
-      <w:r>
-        <w:t xml:space="preserve"> ± 0.01 H are connected in a circuit as shown </w:t>
+        <w:t>and resistance of 33</w:t>
+      </w:r>
+      <w:r>
+        <w:t xml:space="preserve">Ω </w:t>
+      </w:r>
+      <w:r>
+        <w:t>resistor are recorded with a Digital Multimeter (DMM) and are recorded for use in calculations. The resistor, capacitor, and a 0.1</w:t>
+      </w:r>
+      <w:r>
+        <w:t xml:space="preserve"> ± 0.01 H</w:t>
+      </w:r>
+      <w:r>
+        <w:t xml:space="preserve"> inductor</w:t>
+      </w:r>
+      <w:r>
+        <w:t xml:space="preserve"> are connected in a circuit as shown </w:t>
       </w:r>
       <w:r>
         <w:t xml:space="preserve">in Figure </w:t>
@@ -3420,6 +3557,9 @@
         <w:ind w:left="426"/>
       </w:pPr>
       <w:r>
+        <w:t xml:space="preserve">This procedure is useful for experimentally determining the resonant frequency using an oscilloscope. </w:t>
+      </w:r>
+      <w:r>
         <w:t xml:space="preserve">The experimental setup remains unchanged from the previous experiment. Channel A </w:t>
       </w:r>
       <w:r>
@@ -3518,6 +3658,12 @@
     </w:p>
     <w:p>
       <w:pPr>
+        <w:ind w:left="426"/>
+      </w:pPr>
+    </w:p>
+    <w:p/>
+    <w:p>
+      <w:pPr>
         <w:pStyle w:val="Heading1"/>
         <w:numPr>
           <w:ilvl w:val="1"/>
@@ -3525,6 +3671,7 @@
         </w:numPr>
       </w:pPr>
       <w:r>
+        <w:lastRenderedPageBreak/>
         <w:t xml:space="preserve">Measuring Quality Factor </w:t>
       </w:r>
       <m:oMath>
@@ -3544,15 +3691,7 @@
         <w:ind w:left="426"/>
       </w:pPr>
       <w:r>
-        <w:t xml:space="preserve">The </w:t>
-      </w:r>
-      <w:proofErr w:type="gramStart"/>
-      <w:r>
-        <w:t>33 ohm</w:t>
-      </w:r>
-      <w:proofErr w:type="gramEnd"/>
-      <w:r>
-        <w:t xml:space="preserve"> resistor </w:t>
+        <w:t xml:space="preserve">The 33 ohm resistor </w:t>
       </w:r>
       <w:r>
         <w:t>was</w:t>
@@ -3578,8 +3717,8 @@
           <w:noProof/>
         </w:rPr>
         <w:drawing>
-          <wp:inline distT="0" distB="0" distL="0" distR="0" wp14:anchorId="1A6583FC" wp14:editId="7497B697">
-            <wp:extent cx="2451489" cy="1677334"/>
+          <wp:inline distT="0" distB="0" distL="0" distR="0" wp14:anchorId="1A6583FC" wp14:editId="3A2AC83D">
+            <wp:extent cx="2722056" cy="1862459"/>
             <wp:effectExtent l="0" t="0" r="0" b="0"/>
             <wp:docPr id="81935700" name="Picture 3"/>
             <wp:cNvGraphicFramePr>
@@ -3610,7 +3749,7 @@
                   <pic:spPr bwMode="auto">
                     <a:xfrm>
                       <a:off x="0" y="0"/>
-                      <a:ext cx="2468506" cy="1688977"/>
+                      <a:ext cx="2748374" cy="1880466"/>
                     </a:xfrm>
                     <a:prstGeom prst="rect">
                       <a:avLst/>
@@ -3665,7 +3804,6 @@
         <w:ind w:left="426"/>
       </w:pPr>
       <w:r>
-        <w:lastRenderedPageBreak/>
         <w:t xml:space="preserve">Using the oscilloscope </w:t>
       </w:r>
       <w:r>
@@ -3786,6 +3924,15 @@
                 <w:rFonts w:ascii="Cambria Math" w:hAnsi="Cambria Math"/>
               </w:rPr>
               <m:t>m</m:t>
+            </m:r>
+            <m:r>
+              <m:rPr>
+                <m:sty m:val="p"/>
+              </m:rPr>
+              <w:rPr>
+                <w:rFonts w:ascii="Cambria Math" w:hAnsi="Cambria Math"/>
+              </w:rPr>
+              <m:t>ax</m:t>
             </m:r>
           </m:sub>
         </m:sSub>
@@ -4313,19 +4460,7 @@
                   <w:rPr>
                     <w:rFonts w:ascii="Cambria Math" w:hAnsi="Cambria Math"/>
                   </w:rPr>
-                  <m:t>3.29</m:t>
-                </m:r>
-                <m:r>
-                  <w:rPr>
-                    <w:rFonts w:ascii="Cambria Math" w:hAnsi="Cambria Math"/>
-                  </w:rPr>
-                  <m:t>1</m:t>
-                </m:r>
-                <m:r>
-                  <w:rPr>
-                    <w:rFonts w:ascii="Cambria Math" w:hAnsi="Cambria Math"/>
-                  </w:rPr>
-                  <m:t>±0.0005)µF</m:t>
+                  <m:t>3.291±0.0005)µF</m:t>
                 </m:r>
               </m:oMath>
             </m:oMathPara>
@@ -4604,19 +4739,25 @@
                     <w:rPr>
                       <w:rFonts w:ascii="Cambria Math" w:hAnsi="Cambria Math"/>
                     </w:rPr>
-                    <m:t>3.29</m:t>
+                    <m:t>3.291</m:t>
                   </m:r>
                   <m:r>
                     <w:rPr>
                       <w:rFonts w:ascii="Cambria Math" w:hAnsi="Cambria Math"/>
                     </w:rPr>
-                    <m:t>1</m:t>
+                    <m:t>µF</m:t>
                   </m:r>
                   <m:r>
                     <w:rPr>
                       <w:rFonts w:ascii="Cambria Math" w:hAnsi="Cambria Math"/>
                     </w:rPr>
                     <m:t>*0.1</m:t>
+                  </m:r>
+                  <m:r>
+                    <w:rPr>
+                      <w:rFonts w:ascii="Cambria Math" w:hAnsi="Cambria Math"/>
+                    </w:rPr>
+                    <m:t>H</m:t>
                   </m:r>
                 </m:e>
               </m:rad>
@@ -4667,6 +4808,7 @@
         <w:rPr>
           <w:noProof/>
         </w:rPr>
+        <w:lastRenderedPageBreak/>
         <w:pict w14:anchorId="14BE4249">
           <v:shape id="_x0000_s2076" type="#_x0000_t202" style="position:absolute;left:0;text-align:left;margin-left:81.85pt;margin-top:246.45pt;width:375.85pt;height:20.8pt;z-index:251682816;mso-position-horizontal-relative:text;mso-position-vertical-relative:text" stroked="f">
             <v:textbox style="mso-fit-shape-to-text:t" inset="0,0,0,0">
@@ -4761,13 +4903,8 @@
                     </m:sSub>
                   </m:oMath>
                   <w:r>
-                    <w:t xml:space="preserve"> </w:t>
+                    <w:t xml:space="preserve"> results</w:t>
                   </w:r>
-                  <w:proofErr w:type="gramStart"/>
-                  <w:r>
-                    <w:t>results</w:t>
-                  </w:r>
-                  <w:proofErr w:type="gramEnd"/>
                 </w:p>
               </w:txbxContent>
             </v:textbox>
@@ -4985,15 +5122,7 @@
               <w:sz w:val="28"/>
               <w:szCs w:val="28"/>
             </w:rPr>
-            <m:t xml:space="preserve"> vs </m:t>
-          </m:r>
-          <m:r>
-            <w:rPr>
-              <w:rFonts w:ascii="Cambria Math" w:hAnsi="Cambria Math"/>
-              <w:sz w:val="28"/>
-              <w:szCs w:val="28"/>
-            </w:rPr>
-            <m:t>I</m:t>
+            <m:t xml:space="preserve"> vs I</m:t>
           </m:r>
         </m:oMath>
       </m:oMathPara>
@@ -5084,13 +5213,8 @@
                     </m:r>
                   </m:oMath>
                   <w:r>
-                    <w:t xml:space="preserve"> </w:t>
+                    <w:t xml:space="preserve"> results</w:t>
                   </w:r>
-                  <w:proofErr w:type="gramStart"/>
-                  <w:r>
-                    <w:t>results</w:t>
-                  </w:r>
-                  <w:proofErr w:type="gramEnd"/>
                 </w:p>
               </w:txbxContent>
             </v:textbox>
@@ -5214,13 +5338,8 @@
         <w:t>: DMM Measurement results</w:t>
       </w:r>
       <w:r>
-        <w:t xml:space="preserve"> at measured resonant </w:t>
-      </w:r>
-      <w:proofErr w:type="gramStart"/>
-      <w:r>
-        <w:t>frequency</w:t>
-      </w:r>
-      <w:proofErr w:type="gramEnd"/>
+        <w:t xml:space="preserve"> at measured resonant frequency</w:t>
+      </w:r>
     </w:p>
     <w:tbl>
       <w:tblPr>
@@ -5397,19 +5516,7 @@
                   <w:rPr>
                     <w:rFonts w:ascii="Cambria Math" w:hAnsi="Cambria Math"/>
                   </w:rPr>
-                  <m:t>(0.</m:t>
-                </m:r>
-                <m:r>
-                  <w:rPr>
-                    <w:rFonts w:ascii="Cambria Math" w:hAnsi="Cambria Math"/>
-                  </w:rPr>
-                  <m:t>3315</m:t>
-                </m:r>
-                <m:r>
-                  <w:rPr>
-                    <w:rFonts w:ascii="Cambria Math" w:hAnsi="Cambria Math"/>
-                  </w:rPr>
-                  <m:t>±0.0005)V</m:t>
+                  <m:t>(0.3315±0.0005)V</m:t>
                 </m:r>
               </m:oMath>
             </m:oMathPara>
@@ -5428,6 +5535,18 @@
             <w:pPr>
               <w:jc w:val="center"/>
             </w:pPr>
+            <w:r>
+              <w:rPr>
+                <w:rFonts w:eastAsiaTheme="minorEastAsia"/>
+              </w:rPr>
+              <w:t>Eq(2)</w:t>
+            </w:r>
+            <w:r>
+              <w:rPr>
+                <w:rFonts w:eastAsiaTheme="minorEastAsia"/>
+              </w:rPr>
+              <w:t xml:space="preserve"> </w:t>
+            </w:r>
             <m:oMath>
               <m:sSub>
                 <m:sSubPr>
@@ -5478,49 +5597,7 @@
                   <w:rPr>
                     <w:rFonts w:ascii="Cambria Math" w:hAnsi="Cambria Math"/>
                   </w:rPr>
-                  <m:t>(</m:t>
-                </m:r>
-                <m:r>
-                  <w:rPr>
-                    <w:rFonts w:ascii="Cambria Math" w:hAnsi="Cambria Math"/>
-                  </w:rPr>
-                  <m:t>0.001244</m:t>
-                </m:r>
-                <m:r>
-                  <w:rPr>
-                    <w:rFonts w:ascii="Cambria Math" w:hAnsi="Cambria Math"/>
-                  </w:rPr>
-                  <m:t>±0.0</m:t>
-                </m:r>
-                <m:r>
-                  <w:rPr>
-                    <w:rFonts w:ascii="Cambria Math" w:hAnsi="Cambria Math"/>
-                  </w:rPr>
-                  <m:t>0</m:t>
-                </m:r>
-                <m:r>
-                  <w:rPr>
-                    <w:rFonts w:ascii="Cambria Math" w:hAnsi="Cambria Math"/>
-                  </w:rPr>
-                  <m:t>00</m:t>
-                </m:r>
-                <m:r>
-                  <w:rPr>
-                    <w:rFonts w:ascii="Cambria Math" w:hAnsi="Cambria Math"/>
-                  </w:rPr>
-                  <m:t>2</m:t>
-                </m:r>
-                <m:r>
-                  <w:rPr>
-                    <w:rFonts w:ascii="Cambria Math" w:hAnsi="Cambria Math"/>
-                  </w:rPr>
-                  <m:t>)</m:t>
-                </m:r>
-                <m:r>
-                  <w:rPr>
-                    <w:rFonts w:ascii="Cambria Math" w:hAnsi="Cambria Math"/>
-                  </w:rPr>
-                  <m:t>A</m:t>
+                  <m:t>(0.001244±0.00002)A</m:t>
                 </m:r>
               </m:oMath>
             </m:oMathPara>
@@ -5529,6 +5606,8 @@
       </w:tr>
     </w:tbl>
     <w:p/>
+    <w:p/>
+    <w:p/>
     <w:p>
       <w:pPr>
         <w:pStyle w:val="Heading1"/>
@@ -5538,6 +5617,7 @@
         </w:numPr>
       </w:pPr>
       <w:r>
+        <w:lastRenderedPageBreak/>
         <w:t xml:space="preserve">Measuring Quality Factor </w:t>
       </w:r>
       <m:oMath>
@@ -5567,19 +5647,7 @@
           <w:rPr>
             <w:rFonts w:ascii="Cambria Math" w:hAnsi="Cambria Math"/>
           </w:rPr>
-          <m:t>(2</m:t>
-        </m:r>
-        <m:r>
-          <w:rPr>
-            <w:rFonts w:ascii="Cambria Math" w:hAnsi="Cambria Math"/>
-          </w:rPr>
-          <m:t>67</m:t>
-        </m:r>
-        <m:r>
-          <w:rPr>
-            <w:rFonts w:ascii="Cambria Math" w:hAnsi="Cambria Math"/>
-          </w:rPr>
-          <m:t>±0.5)Hz</m:t>
+          <m:t>(267±0.5)Hz</m:t>
         </m:r>
       </m:oMath>
     </w:p>
@@ -5719,19 +5787,7 @@
                   <w:rPr>
                     <w:rFonts w:ascii="Cambria Math" w:hAnsi="Cambria Math"/>
                   </w:rPr>
-                  <m:t>(</m:t>
-                </m:r>
-                <m:r>
-                  <w:rPr>
-                    <w:rFonts w:ascii="Cambria Math" w:hAnsi="Cambria Math"/>
-                  </w:rPr>
-                  <m:t>5.340</m:t>
-                </m:r>
-                <m:r>
-                  <w:rPr>
-                    <w:rFonts w:ascii="Cambria Math" w:hAnsi="Cambria Math"/>
-                  </w:rPr>
-                  <m:t>±0.0005)V</m:t>
+                  <m:t>(5.340±0.0005)V</m:t>
                 </m:r>
               </m:oMath>
             </m:oMathPara>
@@ -5796,19 +5852,7 @@
                   <w:rPr>
                     <w:rFonts w:ascii="Cambria Math" w:hAnsi="Cambria Math"/>
                   </w:rPr>
-                  <m:t>(</m:t>
-                </m:r>
-                <m:r>
-                  <w:rPr>
-                    <w:rFonts w:ascii="Cambria Math" w:hAnsi="Cambria Math"/>
-                  </w:rPr>
-                  <m:t>5.340</m:t>
-                </m:r>
-                <m:r>
-                  <w:rPr>
-                    <w:rFonts w:ascii="Cambria Math" w:hAnsi="Cambria Math"/>
-                  </w:rPr>
-                  <m:t>±0.0005)V</m:t>
+                  <m:t>(5.340±0.0005)V</m:t>
                 </m:r>
               </m:oMath>
             </m:oMathPara>
@@ -5817,6 +5861,7 @@
       </w:tr>
       <w:tr>
         <w:trPr>
+          <w:trHeight w:val="291"/>
           <w:jc w:val="center"/>
         </w:trPr>
         <w:tc>
@@ -5879,19 +5924,7 @@
                   <w:rPr>
                     <w:rFonts w:ascii="Cambria Math" w:hAnsi="Cambria Math"/>
                   </w:rPr>
-                  <m:t>(</m:t>
-                </m:r>
-                <m:r>
-                  <w:rPr>
-                    <w:rFonts w:ascii="Cambria Math" w:hAnsi="Cambria Math"/>
-                  </w:rPr>
-                  <m:t>0.4084</m:t>
-                </m:r>
-                <m:r>
-                  <w:rPr>
-                    <w:rFonts w:ascii="Cambria Math" w:hAnsi="Cambria Math"/>
-                  </w:rPr>
-                  <m:t>±0.0005)V</m:t>
+                  <m:t>(0.4084±0.0005)V</m:t>
                 </m:r>
               </m:oMath>
             </m:oMathPara>
@@ -6021,6 +6054,77 @@
         </m:oMath>
       </m:oMathPara>
     </w:p>
+    <w:p>
+      <w:pPr>
+        <w:pStyle w:val="Caption"/>
+        <w:keepNext/>
+        <w:jc w:val="center"/>
+        <w:rPr>
+          <w:b/>
+          <w:bCs/>
+        </w:rPr>
+      </w:pPr>
+      <w:r>
+        <w:t xml:space="preserve">Table </w:t>
+      </w:r>
+      <w:r>
+        <w:fldChar w:fldCharType="begin"/>
+      </w:r>
+      <w:r>
+        <w:instrText xml:space="preserve"> SEQ Table \* ARABIC </w:instrText>
+      </w:r>
+      <w:r>
+        <w:fldChar w:fldCharType="separate"/>
+      </w:r>
+      <w:r>
+        <w:rPr>
+          <w:noProof/>
+        </w:rPr>
+        <w:t>4</w:t>
+      </w:r>
+      <w:r>
+        <w:fldChar w:fldCharType="end"/>
+      </w:r>
+      <w:r>
+        <w:t xml:space="preserve">: </w:t>
+      </w:r>
+      <w:r>
+        <w:t xml:space="preserve">Frequency </w:t>
+      </w:r>
+      <w:r>
+        <w:t>bandwidth measurements</w:t>
+      </w:r>
+      <w:r>
+        <w:t xml:space="preserve"> at 0.707</w:t>
+      </w:r>
+      <m:oMath>
+        <m:sSub>
+          <m:sSubPr>
+            <m:ctrlPr>
+              <w:rPr>
+                <w:rFonts w:ascii="Cambria Math" w:hAnsi="Cambria Math"/>
+              </w:rPr>
+            </m:ctrlPr>
+          </m:sSubPr>
+          <m:e>
+            <m:r>
+              <w:rPr>
+                <w:rFonts w:ascii="Cambria Math" w:hAnsi="Cambria Math"/>
+              </w:rPr>
+              <m:t>V</m:t>
+            </m:r>
+          </m:e>
+          <m:sub>
+            <m:r>
+              <w:rPr>
+                <w:rFonts w:ascii="Cambria Math" w:hAnsi="Cambria Math"/>
+              </w:rPr>
+              <m:t>max</m:t>
+            </m:r>
+          </m:sub>
+        </m:sSub>
+      </m:oMath>
+    </w:p>
     <w:tbl>
       <w:tblPr>
         <w:tblStyle w:val="TableGrid"/>
@@ -6135,37 +6239,7 @@
                   <w:rPr>
                     <w:rFonts w:ascii="Cambria Math" w:hAnsi="Cambria Math"/>
                   </w:rPr>
-                  <m:t>(</m:t>
-                </m:r>
-                <m:r>
-                  <w:rPr>
-                    <w:rFonts w:ascii="Cambria Math" w:hAnsi="Cambria Math"/>
-                  </w:rPr>
-                  <m:t>280</m:t>
-                </m:r>
-                <m:r>
-                  <w:rPr>
-                    <w:rFonts w:ascii="Cambria Math" w:hAnsi="Cambria Math"/>
-                  </w:rPr>
-                  <m:t>±0.</m:t>
-                </m:r>
-                <m:r>
-                  <w:rPr>
-                    <w:rFonts w:ascii="Cambria Math" w:hAnsi="Cambria Math"/>
-                  </w:rPr>
-                  <m:t>000</m:t>
-                </m:r>
-                <m:r>
-                  <w:rPr>
-                    <w:rFonts w:ascii="Cambria Math" w:hAnsi="Cambria Math"/>
-                  </w:rPr>
-                  <m:t>5)</m:t>
-                </m:r>
-                <m:r>
-                  <w:rPr>
-                    <w:rFonts w:ascii="Cambria Math" w:hAnsi="Cambria Math"/>
-                  </w:rPr>
-                  <m:t>Hz</m:t>
+                  <m:t>(280±0.5)Hz</m:t>
                 </m:r>
               </m:oMath>
             </m:oMathPara>
@@ -6233,37 +6307,7 @@
                   <w:rPr>
                     <w:rFonts w:ascii="Cambria Math" w:hAnsi="Cambria Math"/>
                   </w:rPr>
-                  <m:t>(</m:t>
-                </m:r>
-                <m:r>
-                  <w:rPr>
-                    <w:rFonts w:ascii="Cambria Math" w:hAnsi="Cambria Math"/>
-                  </w:rPr>
-                  <m:t>256</m:t>
-                </m:r>
-                <m:r>
-                  <w:rPr>
-                    <w:rFonts w:ascii="Cambria Math" w:hAnsi="Cambria Math"/>
-                  </w:rPr>
-                  <m:t>±0.</m:t>
-                </m:r>
-                <m:r>
-                  <w:rPr>
-                    <w:rFonts w:ascii="Cambria Math" w:hAnsi="Cambria Math"/>
-                  </w:rPr>
-                  <m:t>000</m:t>
-                </m:r>
-                <m:r>
-                  <w:rPr>
-                    <w:rFonts w:ascii="Cambria Math" w:hAnsi="Cambria Math"/>
-                  </w:rPr>
-                  <m:t>5)</m:t>
-                </m:r>
-                <m:r>
-                  <w:rPr>
-                    <w:rFonts w:ascii="Cambria Math" w:hAnsi="Cambria Math"/>
-                  </w:rPr>
-                  <m:t>Hz</m:t>
+                  <m:t>(256±0.5)Hz</m:t>
                 </m:r>
               </m:oMath>
             </m:oMathPara>
@@ -6305,19 +6349,7 @@
             <w:rPr>
               <w:rFonts w:ascii="Cambria Math" w:eastAsiaTheme="minorEastAsia" w:hAnsi="Cambria Math"/>
             </w:rPr>
-            <m:t>∆</m:t>
-          </m:r>
-          <m:r>
-            <w:rPr>
-              <w:rFonts w:ascii="Cambria Math" w:eastAsiaTheme="minorEastAsia" w:hAnsi="Cambria Math"/>
-            </w:rPr>
-            <m:t>f</m:t>
-          </m:r>
-          <m:r>
-            <w:rPr>
-              <w:rFonts w:ascii="Cambria Math" w:eastAsiaTheme="minorEastAsia" w:hAnsi="Cambria Math"/>
-            </w:rPr>
-            <m:t xml:space="preserve"> = </m:t>
+            <m:t xml:space="preserve">∆f = </m:t>
           </m:r>
           <m:sSub>
             <m:sSubPr>
@@ -6381,7 +6413,19 @@
             <w:rPr>
               <w:rFonts w:ascii="Cambria Math" w:eastAsiaTheme="minorEastAsia" w:hAnsi="Cambria Math"/>
             </w:rPr>
-            <m:t xml:space="preserve"> = (24±0.001)Hz</m:t>
+            <m:t xml:space="preserve"> = (24±0.</m:t>
+          </m:r>
+          <m:r>
+            <w:rPr>
+              <w:rFonts w:ascii="Cambria Math" w:eastAsiaTheme="minorEastAsia" w:hAnsi="Cambria Math"/>
+            </w:rPr>
+            <m:t>07</m:t>
+          </m:r>
+          <m:r>
+            <w:rPr>
+              <w:rFonts w:ascii="Cambria Math" w:eastAsiaTheme="minorEastAsia" w:hAnsi="Cambria Math"/>
+            </w:rPr>
+            <m:t>)Hz</m:t>
           </m:r>
         </m:oMath>
       </m:oMathPara>
@@ -6482,7 +6526,13 @@
             <w:rPr>
               <w:rFonts w:ascii="Cambria Math" w:hAnsi="Cambria Math"/>
             </w:rPr>
-            <m:t>=11.125±0.0005</m:t>
+            <m:t>=11.125±0.0</m:t>
+          </m:r>
+          <m:r>
+            <w:rPr>
+              <w:rFonts w:ascii="Cambria Math" w:hAnsi="Cambria Math"/>
+            </w:rPr>
+            <m:t>4</m:t>
           </m:r>
         </m:oMath>
       </m:oMathPara>
@@ -6501,7 +6551,6 @@
         </w:numPr>
       </w:pPr>
       <w:r>
-        <w:lastRenderedPageBreak/>
         <w:t xml:space="preserve">Measurement of Equivalent Resistance </w:t>
       </w:r>
       <m:oMath>
@@ -6549,22 +6598,3114 @@
     </w:p>
     <w:p>
       <w:pPr>
+        <w:ind w:left="426"/>
+        <w:rPr>
+          <w:rFonts w:eastAsiaTheme="minorEastAsia"/>
+        </w:rPr>
+      </w:pPr>
+      <w:r>
+        <w:t xml:space="preserve">Predicting </w:t>
+      </w:r>
+      <m:oMath>
+        <m:sSub>
+          <m:sSubPr>
+            <m:ctrlPr>
+              <w:rPr>
+                <w:rFonts w:ascii="Cambria Math" w:hAnsi="Cambria Math"/>
+              </w:rPr>
+            </m:ctrlPr>
+          </m:sSubPr>
+          <m:e>
+            <m:r>
+              <w:rPr>
+                <w:rFonts w:ascii="Cambria Math" w:hAnsi="Cambria Math"/>
+              </w:rPr>
+              <m:t>R</m:t>
+            </m:r>
+          </m:e>
+          <m:sub>
+            <m:r>
+              <w:rPr>
+                <w:rFonts w:ascii="Cambria Math" w:hAnsi="Cambria Math"/>
+              </w:rPr>
+              <m:t>e</m:t>
+            </m:r>
+          </m:sub>
+        </m:sSub>
+      </m:oMath>
+      <w:r>
+        <w:rPr>
+          <w:rFonts w:eastAsiaTheme="minorEastAsia"/>
+        </w:rPr>
+        <w:t xml:space="preserve"> with our quality factor </w:t>
+      </w:r>
+      <m:oMath>
+        <m:sSub>
+          <m:sSubPr>
+            <m:ctrlPr>
+              <w:rPr>
+                <w:rFonts w:ascii="Cambria Math" w:eastAsiaTheme="minorEastAsia" w:hAnsi="Cambria Math"/>
+                <w:i/>
+              </w:rPr>
+            </m:ctrlPr>
+          </m:sSubPr>
+          <m:e>
+            <m:r>
+              <w:rPr>
+                <w:rFonts w:ascii="Cambria Math" w:eastAsiaTheme="minorEastAsia" w:hAnsi="Cambria Math"/>
+              </w:rPr>
+              <m:t>Q</m:t>
+            </m:r>
+          </m:e>
+          <m:sub>
+            <m:r>
+              <w:rPr>
+                <w:rFonts w:ascii="Cambria Math" w:eastAsiaTheme="minorEastAsia" w:hAnsi="Cambria Math"/>
+              </w:rPr>
+              <m:t>M</m:t>
+            </m:r>
+          </m:sub>
+        </m:sSub>
+      </m:oMath>
+      <w:r>
+        <w:rPr>
+          <w:rFonts w:eastAsiaTheme="minorEastAsia"/>
+        </w:rPr>
+        <w:t xml:space="preserve"> using Eq(3)</w:t>
+      </w:r>
+      <w:r>
+        <w:rPr>
+          <w:rFonts w:eastAsiaTheme="minorEastAsia"/>
+        </w:rPr>
+        <w:t>:</w:t>
+      </w:r>
+    </w:p>
+    <w:p>
+      <w:pPr>
+        <w:ind w:left="426"/>
+        <w:rPr>
+          <w:rFonts w:eastAsiaTheme="minorEastAsia"/>
+        </w:rPr>
+      </w:pPr>
+      <m:oMathPara>
+        <m:oMath>
+          <m:sSub>
+            <m:sSubPr>
+              <m:ctrlPr>
+                <w:rPr>
+                  <w:rFonts w:ascii="Cambria Math" w:eastAsiaTheme="minorEastAsia" w:hAnsi="Cambria Math"/>
+                  <w:i/>
+                </w:rPr>
+              </m:ctrlPr>
+            </m:sSubPr>
+            <m:e>
+              <m:r>
+                <w:rPr>
+                  <w:rFonts w:ascii="Cambria Math" w:eastAsiaTheme="minorEastAsia" w:hAnsi="Cambria Math"/>
+                </w:rPr>
+                <m:t>Q</m:t>
+              </m:r>
+            </m:e>
+            <m:sub>
+              <m:r>
+                <w:rPr>
+                  <w:rFonts w:ascii="Cambria Math" w:eastAsiaTheme="minorEastAsia" w:hAnsi="Cambria Math"/>
+                </w:rPr>
+                <m:t>M</m:t>
+              </m:r>
+            </m:sub>
+          </m:sSub>
+          <m:r>
+            <w:rPr>
+              <w:rFonts w:ascii="Cambria Math" w:eastAsiaTheme="minorEastAsia" w:hAnsi="Cambria Math"/>
+            </w:rPr>
+            <m:t>=</m:t>
+          </m:r>
+          <m:f>
+            <m:fPr>
+              <m:ctrlPr>
+                <w:rPr>
+                  <w:rFonts w:ascii="Cambria Math" w:eastAsiaTheme="minorEastAsia" w:hAnsi="Cambria Math"/>
+                </w:rPr>
+              </m:ctrlPr>
+            </m:fPr>
+            <m:num>
+              <m:sSub>
+                <m:sSubPr>
+                  <m:ctrlPr>
+                    <w:rPr>
+                      <w:rFonts w:ascii="Cambria Math" w:eastAsiaTheme="minorEastAsia" w:hAnsi="Cambria Math"/>
+                      <w:i/>
+                    </w:rPr>
+                  </m:ctrlPr>
+                </m:sSubPr>
+                <m:e>
+                  <m:r>
+                    <m:rPr>
+                      <m:sty m:val="p"/>
+                    </m:rPr>
+                    <w:rPr>
+                      <w:rFonts w:ascii="Cambria Math" w:eastAsiaTheme="minorEastAsia" w:hAnsi="Cambria Math"/>
+                    </w:rPr>
+                    <m:t>ω</m:t>
+                  </m:r>
+                </m:e>
+                <m:sub>
+                  <m:r>
+                    <w:rPr>
+                      <w:rFonts w:ascii="Cambria Math" w:eastAsiaTheme="minorEastAsia" w:hAnsi="Cambria Math"/>
+                    </w:rPr>
+                    <m:t>0</m:t>
+                  </m:r>
+                </m:sub>
+              </m:sSub>
+              <m:r>
+                <w:rPr>
+                  <w:rFonts w:ascii="Cambria Math" w:eastAsiaTheme="minorEastAsia" w:hAnsi="Cambria Math"/>
+                </w:rPr>
+                <m:t>L</m:t>
+              </m:r>
+              <m:ctrlPr>
+                <w:rPr>
+                  <w:rFonts w:ascii="Cambria Math" w:eastAsiaTheme="minorEastAsia" w:hAnsi="Cambria Math"/>
+                  <w:i/>
+                </w:rPr>
+              </m:ctrlPr>
+            </m:num>
+            <m:den>
+              <m:sSub>
+                <m:sSubPr>
+                  <m:ctrlPr>
+                    <w:rPr>
+                      <w:rFonts w:ascii="Cambria Math" w:eastAsiaTheme="minorEastAsia" w:hAnsi="Cambria Math"/>
+                      <w:i/>
+                    </w:rPr>
+                  </m:ctrlPr>
+                </m:sSubPr>
+                <m:e>
+                  <m:r>
+                    <w:rPr>
+                      <w:rFonts w:ascii="Cambria Math" w:eastAsiaTheme="minorEastAsia" w:hAnsi="Cambria Math"/>
+                    </w:rPr>
+                    <m:t>R</m:t>
+                  </m:r>
+                </m:e>
+                <m:sub>
+                  <m:r>
+                    <w:rPr>
+                      <w:rFonts w:ascii="Cambria Math" w:eastAsiaTheme="minorEastAsia" w:hAnsi="Cambria Math"/>
+                    </w:rPr>
+                    <m:t>e</m:t>
+                  </m:r>
+                </m:sub>
+              </m:sSub>
+              <m:ctrlPr>
+                <w:rPr>
+                  <w:rFonts w:ascii="Cambria Math" w:eastAsiaTheme="minorEastAsia" w:hAnsi="Cambria Math"/>
+                  <w:i/>
+                </w:rPr>
+              </m:ctrlPr>
+            </m:den>
+          </m:f>
+          <m:r>
+            <w:rPr>
+              <w:rFonts w:ascii="Cambria Math" w:eastAsiaTheme="minorEastAsia" w:hAnsi="Cambria Math"/>
+            </w:rPr>
+            <m:t xml:space="preserve"> </m:t>
+          </m:r>
+        </m:oMath>
+      </m:oMathPara>
+    </w:p>
+    <w:p>
+      <w:pPr>
+        <w:ind w:left="426"/>
+        <w:rPr>
+          <w:rFonts w:eastAsiaTheme="minorEastAsia"/>
+        </w:rPr>
+      </w:pPr>
+      <m:oMathPara>
+        <m:oMath>
+          <m:r>
+            <w:rPr>
+              <w:rFonts w:ascii="Cambria Math" w:eastAsiaTheme="minorEastAsia" w:hAnsi="Cambria Math"/>
+            </w:rPr>
+            <m:t xml:space="preserve"> </m:t>
+          </m:r>
+          <m:sSub>
+            <m:sSubPr>
+              <m:ctrlPr>
+                <w:rPr>
+                  <w:rFonts w:ascii="Cambria Math" w:eastAsiaTheme="minorEastAsia" w:hAnsi="Cambria Math"/>
+                  <w:i/>
+                </w:rPr>
+              </m:ctrlPr>
+            </m:sSubPr>
+            <m:e>
+              <m:r>
+                <w:rPr>
+                  <w:rFonts w:ascii="Cambria Math" w:eastAsiaTheme="minorEastAsia" w:hAnsi="Cambria Math"/>
+                </w:rPr>
+                <m:t>R</m:t>
+              </m:r>
+            </m:e>
+            <m:sub>
+              <m:r>
+                <w:rPr>
+                  <w:rFonts w:ascii="Cambria Math" w:eastAsiaTheme="minorEastAsia" w:hAnsi="Cambria Math"/>
+                </w:rPr>
+                <m:t>e</m:t>
+              </m:r>
+            </m:sub>
+          </m:sSub>
+          <m:r>
+            <w:rPr>
+              <w:rFonts w:ascii="Cambria Math" w:eastAsiaTheme="minorEastAsia" w:hAnsi="Cambria Math"/>
+            </w:rPr>
+            <m:t>=</m:t>
+          </m:r>
+          <m:f>
+            <m:fPr>
+              <m:ctrlPr>
+                <w:rPr>
+                  <w:rFonts w:ascii="Cambria Math" w:eastAsiaTheme="minorEastAsia" w:hAnsi="Cambria Math"/>
+                </w:rPr>
+              </m:ctrlPr>
+            </m:fPr>
+            <m:num>
+              <m:sSub>
+                <m:sSubPr>
+                  <m:ctrlPr>
+                    <w:rPr>
+                      <w:rFonts w:ascii="Cambria Math" w:eastAsiaTheme="minorEastAsia" w:hAnsi="Cambria Math"/>
+                      <w:i/>
+                    </w:rPr>
+                  </m:ctrlPr>
+                </m:sSubPr>
+                <m:e>
+                  <m:r>
+                    <m:rPr>
+                      <m:sty m:val="p"/>
+                    </m:rPr>
+                    <w:rPr>
+                      <w:rFonts w:ascii="Cambria Math" w:eastAsiaTheme="minorEastAsia" w:hAnsi="Cambria Math"/>
+                    </w:rPr>
+                    <m:t>ω</m:t>
+                  </m:r>
+                </m:e>
+                <m:sub>
+                  <m:r>
+                    <w:rPr>
+                      <w:rFonts w:ascii="Cambria Math" w:eastAsiaTheme="minorEastAsia" w:hAnsi="Cambria Math"/>
+                    </w:rPr>
+                    <m:t>0</m:t>
+                  </m:r>
+                </m:sub>
+              </m:sSub>
+              <m:r>
+                <w:rPr>
+                  <w:rFonts w:ascii="Cambria Math" w:eastAsiaTheme="minorEastAsia" w:hAnsi="Cambria Math"/>
+                </w:rPr>
+                <m:t>L</m:t>
+              </m:r>
+              <m:ctrlPr>
+                <w:rPr>
+                  <w:rFonts w:ascii="Cambria Math" w:eastAsiaTheme="minorEastAsia" w:hAnsi="Cambria Math"/>
+                  <w:i/>
+                </w:rPr>
+              </m:ctrlPr>
+            </m:num>
+            <m:den>
+              <m:sSub>
+                <m:sSubPr>
+                  <m:ctrlPr>
+                    <w:rPr>
+                      <w:rFonts w:ascii="Cambria Math" w:eastAsiaTheme="minorEastAsia" w:hAnsi="Cambria Math"/>
+                      <w:i/>
+                    </w:rPr>
+                  </m:ctrlPr>
+                </m:sSubPr>
+                <m:e>
+                  <m:r>
+                    <w:rPr>
+                      <w:rFonts w:ascii="Cambria Math" w:eastAsiaTheme="minorEastAsia" w:hAnsi="Cambria Math"/>
+                    </w:rPr>
+                    <m:t>Q</m:t>
+                  </m:r>
+                </m:e>
+                <m:sub>
+                  <m:r>
+                    <w:rPr>
+                      <w:rFonts w:ascii="Cambria Math" w:eastAsiaTheme="minorEastAsia" w:hAnsi="Cambria Math"/>
+                    </w:rPr>
+                    <m:t>M</m:t>
+                  </m:r>
+                </m:sub>
+              </m:sSub>
+              <m:ctrlPr>
+                <w:rPr>
+                  <w:rFonts w:ascii="Cambria Math" w:eastAsiaTheme="minorEastAsia" w:hAnsi="Cambria Math"/>
+                  <w:i/>
+                </w:rPr>
+              </m:ctrlPr>
+            </m:den>
+          </m:f>
+          <m:r>
+            <w:rPr>
+              <w:rFonts w:ascii="Cambria Math" w:eastAsiaTheme="minorEastAsia" w:hAnsi="Cambria Math"/>
+            </w:rPr>
+            <m:t>=(12.83±1.28)</m:t>
+          </m:r>
+          <m:r>
+            <m:rPr>
+              <m:sty m:val="p"/>
+            </m:rPr>
+            <w:rPr>
+              <w:rFonts w:ascii="Cambria Math" w:eastAsiaTheme="minorEastAsia" w:hAnsi="Cambria Math"/>
+            </w:rPr>
+            <m:t>Ω</m:t>
+          </m:r>
+        </m:oMath>
+      </m:oMathPara>
+    </w:p>
+    <w:p>
+      <w:pPr>
+        <w:ind w:left="426"/>
+        <w:rPr>
+          <w:rFonts w:eastAsiaTheme="minorEastAsia"/>
+        </w:rPr>
+      </w:pPr>
+      <w:r>
+        <w:t xml:space="preserve">Measured DC </w:t>
+      </w:r>
+      <m:oMath>
+        <m:sSub>
+          <m:sSubPr>
+            <m:ctrlPr>
+              <w:rPr>
+                <w:rFonts w:ascii="Cambria Math" w:eastAsiaTheme="minorEastAsia" w:hAnsi="Cambria Math"/>
+                <w:i/>
+              </w:rPr>
+            </m:ctrlPr>
+          </m:sSubPr>
+          <m:e>
+            <m:r>
+              <w:rPr>
+                <w:rFonts w:ascii="Cambria Math" w:eastAsiaTheme="minorEastAsia" w:hAnsi="Cambria Math"/>
+              </w:rPr>
+              <m:t>R</m:t>
+            </m:r>
+          </m:e>
+          <m:sub>
+            <m:r>
+              <w:rPr>
+                <w:rFonts w:ascii="Cambria Math" w:eastAsiaTheme="minorEastAsia" w:hAnsi="Cambria Math"/>
+              </w:rPr>
+              <m:t>e</m:t>
+            </m:r>
+          </m:sub>
+        </m:sSub>
+      </m:oMath>
+      <w:r>
+        <w:t>:</w:t>
+      </w:r>
+      <w:r>
+        <w:t xml:space="preserve"> </w:t>
+      </w:r>
+      <m:oMath>
+        <m:r>
+          <w:rPr>
+            <w:rFonts w:ascii="Cambria Math" w:hAnsi="Cambria Math"/>
+          </w:rPr>
+          <m:t>(1.8±0.05)</m:t>
+        </m:r>
+        <m:r>
+          <w:rPr>
+            <w:rFonts w:ascii="Cambria Math" w:eastAsiaTheme="minorEastAsia" w:hAnsi="Cambria Math"/>
+          </w:rPr>
+          <m:t>Ω</m:t>
+        </m:r>
+      </m:oMath>
+    </w:p>
+    <w:p>
+      <w:pPr>
+        <w:pStyle w:val="Caption"/>
+        <w:keepNext/>
+        <w:jc w:val="center"/>
+      </w:pPr>
+      <w:r>
+        <w:t xml:space="preserve">Table </w:t>
+      </w:r>
+      <w:r>
+        <w:fldChar w:fldCharType="begin"/>
+      </w:r>
+      <w:r>
+        <w:instrText xml:space="preserve"> SEQ Table \* ARABIC </w:instrText>
+      </w:r>
+      <w:r>
+        <w:fldChar w:fldCharType="separate"/>
+      </w:r>
+      <w:r>
+        <w:rPr>
+          <w:noProof/>
+        </w:rPr>
+        <w:t>5</w:t>
+      </w:r>
+      <w:r>
+        <w:fldChar w:fldCharType="end"/>
+      </w:r>
+      <w:r>
+        <w:t>: Capacitance values measured by DMM</w:t>
+      </w:r>
+    </w:p>
+    <w:tbl>
+      <w:tblPr>
+        <w:tblStyle w:val="TableGrid"/>
+        <w:tblW w:w="0" w:type="auto"/>
+        <w:jc w:val="center"/>
+        <w:tblLook w:val="04A0" w:firstRow="1" w:lastRow="0" w:firstColumn="1" w:lastColumn="0" w:noHBand="0" w:noVBand="1"/>
+      </w:tblPr>
+      <w:tblGrid>
+        <w:gridCol w:w="2417"/>
+        <w:gridCol w:w="2585"/>
+      </w:tblGrid>
+      <w:tr>
+        <w:trPr>
+          <w:jc w:val="center"/>
+        </w:trPr>
+        <w:tc>
+          <w:tcPr>
+            <w:tcW w:w="2417" w:type="dxa"/>
+            <w:shd w:val="clear" w:color="auto" w:fill="DAE9F7" w:themeFill="text2" w:themeFillTint="1A"/>
+          </w:tcPr>
+          <w:p>
+            <w:r>
+              <w:t>Expected Capacitance</w:t>
+            </w:r>
+          </w:p>
+        </w:tc>
+        <w:tc>
+          <w:tcPr>
+            <w:tcW w:w="2585" w:type="dxa"/>
+            <w:shd w:val="clear" w:color="auto" w:fill="DAE9F7" w:themeFill="text2" w:themeFillTint="1A"/>
+          </w:tcPr>
+          <w:p>
+            <w:r>
+              <w:t>Measured Capacitance</w:t>
+            </w:r>
+          </w:p>
+        </w:tc>
+      </w:tr>
+      <w:tr>
+        <w:trPr>
+          <w:jc w:val="center"/>
+        </w:trPr>
+        <w:tc>
+          <w:tcPr>
+            <w:tcW w:w="2417" w:type="dxa"/>
+          </w:tcPr>
+          <w:p>
+            <w:pPr>
+              <w:rPr>
+                <w:rFonts w:eastAsiaTheme="minorEastAsia"/>
+              </w:rPr>
+            </w:pPr>
+            <m:oMathPara>
+              <m:oMath>
+                <m:r>
+                  <w:rPr>
+                    <w:rFonts w:ascii="Cambria Math" w:eastAsiaTheme="minorEastAsia" w:hAnsi="Cambria Math"/>
+                  </w:rPr>
+                  <m:t>3.3</m:t>
+                </m:r>
+                <m:r>
+                  <w:rPr>
+                    <w:rFonts w:ascii="Cambria Math" w:eastAsiaTheme="minorEastAsia" w:hAnsi="Cambria Math"/>
+                  </w:rPr>
+                  <m:t xml:space="preserve"> </m:t>
+                </m:r>
+                <m:r>
+                  <w:rPr>
+                    <w:rFonts w:ascii="Cambria Math" w:hAnsi="Cambria Math"/>
+                  </w:rPr>
+                  <m:t>µF</m:t>
+                </m:r>
+              </m:oMath>
+            </m:oMathPara>
+          </w:p>
+        </w:tc>
+        <w:tc>
+          <w:tcPr>
+            <w:tcW w:w="2585" w:type="dxa"/>
+          </w:tcPr>
+          <w:p>
+            <m:oMathPara>
+              <m:oMath>
+                <m:r>
+                  <w:rPr>
+                    <w:rFonts w:ascii="Cambria Math" w:eastAsiaTheme="minorEastAsia" w:hAnsi="Cambria Math"/>
+                  </w:rPr>
+                  <m:t>(</m:t>
+                </m:r>
+                <m:r>
+                  <w:rPr>
+                    <w:rFonts w:ascii="Cambria Math" w:eastAsiaTheme="minorEastAsia" w:hAnsi="Cambria Math"/>
+                  </w:rPr>
+                  <m:t>3.</m:t>
+                </m:r>
+                <m:r>
+                  <w:rPr>
+                    <w:rFonts w:ascii="Cambria Math" w:eastAsiaTheme="minorEastAsia" w:hAnsi="Cambria Math"/>
+                  </w:rPr>
+                  <m:t>286±0.0005)</m:t>
+                </m:r>
+                <m:r>
+                  <w:rPr>
+                    <w:rFonts w:ascii="Cambria Math" w:hAnsi="Cambria Math"/>
+                  </w:rPr>
+                  <m:t>µF</m:t>
+                </m:r>
+              </m:oMath>
+            </m:oMathPara>
+          </w:p>
+        </w:tc>
+      </w:tr>
+      <w:tr>
+        <w:trPr>
+          <w:jc w:val="center"/>
+        </w:trPr>
+        <w:tc>
+          <w:tcPr>
+            <w:tcW w:w="2417" w:type="dxa"/>
+          </w:tcPr>
+          <w:p>
+            <m:oMathPara>
+              <m:oMath>
+                <m:r>
+                  <w:rPr>
+                    <w:rFonts w:ascii="Cambria Math" w:eastAsiaTheme="minorEastAsia" w:hAnsi="Cambria Math"/>
+                  </w:rPr>
+                  <m:t>0.3</m:t>
+                </m:r>
+                <m:r>
+                  <w:rPr>
+                    <w:rFonts w:ascii="Cambria Math" w:eastAsiaTheme="minorEastAsia" w:hAnsi="Cambria Math"/>
+                  </w:rPr>
+                  <m:t xml:space="preserve">3 </m:t>
+                </m:r>
+                <m:r>
+                  <w:rPr>
+                    <w:rFonts w:ascii="Cambria Math" w:hAnsi="Cambria Math"/>
+                  </w:rPr>
+                  <m:t>µF</m:t>
+                </m:r>
+              </m:oMath>
+            </m:oMathPara>
+          </w:p>
+        </w:tc>
+        <w:tc>
+          <w:tcPr>
+            <w:tcW w:w="2585" w:type="dxa"/>
+          </w:tcPr>
+          <w:p>
+            <m:oMathPara>
+              <m:oMath>
+                <m:r>
+                  <w:rPr>
+                    <w:rFonts w:ascii="Cambria Math" w:eastAsiaTheme="minorEastAsia" w:hAnsi="Cambria Math"/>
+                  </w:rPr>
+                  <m:t>(</m:t>
+                </m:r>
+                <m:r>
+                  <w:rPr>
+                    <w:rFonts w:ascii="Cambria Math" w:eastAsiaTheme="minorEastAsia" w:hAnsi="Cambria Math"/>
+                  </w:rPr>
+                  <m:t>0.307</m:t>
+                </m:r>
+                <m:r>
+                  <w:rPr>
+                    <w:rFonts w:ascii="Cambria Math" w:eastAsiaTheme="minorEastAsia" w:hAnsi="Cambria Math"/>
+                  </w:rPr>
+                  <m:t>±0.0005)</m:t>
+                </m:r>
+                <m:r>
+                  <w:rPr>
+                    <w:rFonts w:ascii="Cambria Math" w:hAnsi="Cambria Math"/>
+                  </w:rPr>
+                  <m:t>µF</m:t>
+                </m:r>
+              </m:oMath>
+            </m:oMathPara>
+          </w:p>
+        </w:tc>
+      </w:tr>
+      <w:tr>
+        <w:trPr>
+          <w:jc w:val="center"/>
+        </w:trPr>
+        <w:tc>
+          <w:tcPr>
+            <w:tcW w:w="2417" w:type="dxa"/>
+          </w:tcPr>
+          <w:p>
+            <m:oMathPara>
+              <m:oMath>
+                <m:r>
+                  <w:rPr>
+                    <w:rFonts w:ascii="Cambria Math" w:eastAsiaTheme="minorEastAsia" w:hAnsi="Cambria Math"/>
+                  </w:rPr>
+                  <m:t>0.033</m:t>
+                </m:r>
+                <m:r>
+                  <w:rPr>
+                    <w:rFonts w:ascii="Cambria Math" w:eastAsiaTheme="minorEastAsia" w:hAnsi="Cambria Math"/>
+                  </w:rPr>
+                  <m:t xml:space="preserve"> </m:t>
+                </m:r>
+                <m:r>
+                  <w:rPr>
+                    <w:rFonts w:ascii="Cambria Math" w:hAnsi="Cambria Math"/>
+                  </w:rPr>
+                  <m:t>µF</m:t>
+                </m:r>
+              </m:oMath>
+            </m:oMathPara>
+          </w:p>
+        </w:tc>
+        <w:tc>
+          <w:tcPr>
+            <w:tcW w:w="2585" w:type="dxa"/>
+          </w:tcPr>
+          <w:p>
+            <m:oMathPara>
+              <m:oMath>
+                <m:r>
+                  <w:rPr>
+                    <w:rFonts w:ascii="Cambria Math" w:eastAsiaTheme="minorEastAsia" w:hAnsi="Cambria Math"/>
+                  </w:rPr>
+                  <m:t>(</m:t>
+                </m:r>
+                <m:r>
+                  <w:rPr>
+                    <w:rFonts w:ascii="Cambria Math" w:eastAsiaTheme="minorEastAsia" w:hAnsi="Cambria Math"/>
+                  </w:rPr>
+                  <m:t>0.0368</m:t>
+                </m:r>
+                <m:r>
+                  <w:rPr>
+                    <w:rFonts w:ascii="Cambria Math" w:eastAsiaTheme="minorEastAsia" w:hAnsi="Cambria Math"/>
+                  </w:rPr>
+                  <m:t>±0.0005)</m:t>
+                </m:r>
+                <m:r>
+                  <w:rPr>
+                    <w:rFonts w:ascii="Cambria Math" w:hAnsi="Cambria Math"/>
+                  </w:rPr>
+                  <m:t>µF</m:t>
+                </m:r>
+              </m:oMath>
+            </m:oMathPara>
+          </w:p>
+        </w:tc>
+      </w:tr>
+      <w:tr>
+        <w:trPr>
+          <w:jc w:val="center"/>
+        </w:trPr>
+        <w:tc>
+          <w:tcPr>
+            <w:tcW w:w="2417" w:type="dxa"/>
+          </w:tcPr>
+          <w:p>
+            <m:oMathPara>
+              <m:oMath>
+                <m:r>
+                  <w:rPr>
+                    <w:rFonts w:ascii="Cambria Math" w:eastAsiaTheme="minorEastAsia" w:hAnsi="Cambria Math"/>
+                  </w:rPr>
+                  <m:t>0.0033</m:t>
+                </m:r>
+                <m:r>
+                  <w:rPr>
+                    <w:rFonts w:ascii="Cambria Math" w:eastAsiaTheme="minorEastAsia" w:hAnsi="Cambria Math"/>
+                  </w:rPr>
+                  <m:t xml:space="preserve"> </m:t>
+                </m:r>
+                <m:r>
+                  <w:rPr>
+                    <w:rFonts w:ascii="Cambria Math" w:hAnsi="Cambria Math"/>
+                  </w:rPr>
+                  <m:t>µF</m:t>
+                </m:r>
+              </m:oMath>
+            </m:oMathPara>
+          </w:p>
+        </w:tc>
+        <w:tc>
+          <w:tcPr>
+            <w:tcW w:w="2585" w:type="dxa"/>
+          </w:tcPr>
+          <w:p>
+            <m:oMathPara>
+              <m:oMath>
+                <m:r>
+                  <w:rPr>
+                    <w:rFonts w:ascii="Cambria Math" w:eastAsiaTheme="minorEastAsia" w:hAnsi="Cambria Math"/>
+                  </w:rPr>
+                  <m:t>(</m:t>
+                </m:r>
+                <m:r>
+                  <w:rPr>
+                    <w:rFonts w:ascii="Cambria Math" w:eastAsiaTheme="minorEastAsia" w:hAnsi="Cambria Math"/>
+                  </w:rPr>
+                  <m:t>0.0030</m:t>
+                </m:r>
+                <m:r>
+                  <w:rPr>
+                    <w:rFonts w:ascii="Cambria Math" w:eastAsiaTheme="minorEastAsia" w:hAnsi="Cambria Math"/>
+                  </w:rPr>
+                  <m:t>±0.0005)</m:t>
+                </m:r>
+                <m:r>
+                  <w:rPr>
+                    <w:rFonts w:ascii="Cambria Math" w:hAnsi="Cambria Math"/>
+                  </w:rPr>
+                  <m:t>µF</m:t>
+                </m:r>
+              </m:oMath>
+            </m:oMathPara>
+          </w:p>
+        </w:tc>
+      </w:tr>
+    </w:tbl>
+    <w:p>
+      <w:pPr>
+        <w:ind w:left="426"/>
+      </w:pPr>
+    </w:p>
+    <w:p>
+      <w:pPr>
+        <w:pStyle w:val="Caption"/>
+        <w:keepNext/>
+        <w:jc w:val="center"/>
+      </w:pPr>
+      <w:r>
+        <w:t xml:space="preserve">Table </w:t>
+      </w:r>
+      <w:r>
+        <w:fldChar w:fldCharType="begin"/>
+      </w:r>
+      <w:r>
+        <w:instrText xml:space="preserve"> SEQ Table \* ARABIC </w:instrText>
+      </w:r>
+      <w:r>
+        <w:fldChar w:fldCharType="separate"/>
+      </w:r>
+      <w:r>
+        <w:rPr>
+          <w:noProof/>
+        </w:rPr>
+        <w:t>6</w:t>
+      </w:r>
+      <w:r>
+        <w:fldChar w:fldCharType="end"/>
+      </w:r>
+      <w:r>
+        <w:t>: Resonant frequen</w:t>
+      </w:r>
+      <w:r>
+        <w:t xml:space="preserve">cies </w:t>
+      </w:r>
+      <w:r>
+        <w:t>for different capacitance</w:t>
+      </w:r>
+      <w:r>
+        <w:t xml:space="preserve"> values</w:t>
+      </w:r>
+    </w:p>
+    <w:tbl>
+      <w:tblPr>
+        <w:tblW w:w="8919" w:type="dxa"/>
+        <w:jc w:val="center"/>
+        <w:tblLook w:val="04A0" w:firstRow="1" w:lastRow="0" w:firstColumn="1" w:lastColumn="0" w:noHBand="0" w:noVBand="1"/>
+      </w:tblPr>
+      <w:tblGrid>
+        <w:gridCol w:w="1698"/>
+        <w:gridCol w:w="1584"/>
+        <w:gridCol w:w="2026"/>
+        <w:gridCol w:w="1808"/>
+        <w:gridCol w:w="1803"/>
+      </w:tblGrid>
+      <w:tr>
+        <w:trPr>
+          <w:trHeight w:val="600"/>
+          <w:jc w:val="center"/>
+        </w:trPr>
+        <w:tc>
+          <w:tcPr>
+            <w:tcW w:w="1698" w:type="dxa"/>
+            <w:tcBorders>
+              <w:top w:val="single" w:sz="4" w:space="0" w:color="auto"/>
+              <w:left w:val="single" w:sz="4" w:space="0" w:color="auto"/>
+              <w:bottom w:val="single" w:sz="4" w:space="0" w:color="auto"/>
+              <w:right w:val="single" w:sz="4" w:space="0" w:color="auto"/>
+            </w:tcBorders>
+            <w:shd w:val="clear" w:color="auto" w:fill="DAE9F7" w:themeFill="text2" w:themeFillTint="1A"/>
+            <w:vAlign w:val="bottom"/>
+            <w:hideMark/>
+          </w:tcPr>
+          <w:p>
+            <w:pPr>
+              <w:spacing w:after="0" w:line="240" w:lineRule="auto"/>
+              <w:jc w:val="center"/>
+              <w:rPr>
+                <w:rFonts w:ascii="Aptos Narrow" w:eastAsia="Times New Roman" w:hAnsi="Aptos Narrow" w:cs="Times New Roman"/>
+                <w:color w:val="000000"/>
+                <w:kern w:val="0"/>
+                <w:lang w:eastAsia="en-AU"/>
+                <w14:ligatures w14:val="none"/>
+              </w:rPr>
+            </w:pPr>
+            <w:r>
+              <w:rPr>
+                <w:rFonts w:ascii="Aptos Narrow" w:eastAsia="Times New Roman" w:hAnsi="Aptos Narrow" w:cs="Times New Roman"/>
+                <w:color w:val="000000"/>
+                <w:kern w:val="0"/>
+                <w:lang w:eastAsia="en-AU"/>
+                <w14:ligatures w14:val="none"/>
+              </w:rPr>
+              <w:t xml:space="preserve">Capacitance </w:t>
+            </w:r>
+            <w:r>
+              <w:rPr>
+                <w:rFonts w:ascii="Aptos Narrow" w:eastAsia="Times New Roman" w:hAnsi="Aptos Narrow" w:cs="Times New Roman"/>
+                <w:color w:val="000000"/>
+                <w:kern w:val="0"/>
+                <w:lang w:eastAsia="en-AU"/>
+                <w14:ligatures w14:val="none"/>
+              </w:rPr>
+              <w:t xml:space="preserve">Measured </w:t>
+            </w:r>
+            <w:r>
+              <w:rPr>
+                <w:rFonts w:ascii="Aptos Narrow" w:eastAsia="Times New Roman" w:hAnsi="Aptos Narrow" w:cs="Times New Roman"/>
+                <w:color w:val="000000"/>
+                <w:kern w:val="0"/>
+                <w:lang w:eastAsia="en-AU"/>
+                <w14:ligatures w14:val="none"/>
+              </w:rPr>
+              <w:t>(</w:t>
+            </w:r>
+            <m:oMath>
+              <m:r>
+                <w:rPr>
+                  <w:rFonts w:ascii="Cambria Math" w:hAnsi="Cambria Math"/>
+                </w:rPr>
+                <m:t>µF</m:t>
+              </m:r>
+            </m:oMath>
+            <w:r>
+              <w:rPr>
+                <w:rFonts w:ascii="Aptos Narrow" w:eastAsia="Times New Roman" w:hAnsi="Aptos Narrow" w:cs="Times New Roman"/>
+                <w:color w:val="000000"/>
+                <w:kern w:val="0"/>
+                <w:lang w:eastAsia="en-AU"/>
+                <w14:ligatures w14:val="none"/>
+              </w:rPr>
+              <w:t>)</w:t>
+            </w:r>
+          </w:p>
+        </w:tc>
+        <w:tc>
+          <w:tcPr>
+            <w:tcW w:w="1584" w:type="dxa"/>
+            <w:tcBorders>
+              <w:top w:val="single" w:sz="4" w:space="0" w:color="auto"/>
+              <w:left w:val="nil"/>
+              <w:bottom w:val="single" w:sz="4" w:space="0" w:color="auto"/>
+              <w:right w:val="single" w:sz="4" w:space="0" w:color="auto"/>
+            </w:tcBorders>
+            <w:shd w:val="clear" w:color="auto" w:fill="DAE9F7" w:themeFill="text2" w:themeFillTint="1A"/>
+            <w:vAlign w:val="bottom"/>
+            <w:hideMark/>
+          </w:tcPr>
+          <w:p>
+            <w:pPr>
+              <w:spacing w:after="0" w:line="240" w:lineRule="auto"/>
+              <w:jc w:val="center"/>
+              <w:rPr>
+                <w:rFonts w:ascii="Aptos Narrow" w:eastAsia="Times New Roman" w:hAnsi="Aptos Narrow" w:cs="Times New Roman"/>
+                <w:color w:val="000000"/>
+                <w:kern w:val="0"/>
+                <w:lang w:eastAsia="en-AU"/>
+                <w14:ligatures w14:val="none"/>
+              </w:rPr>
+            </w:pPr>
+            <w:r>
+              <w:rPr>
+                <w:rFonts w:ascii="Aptos Narrow" w:eastAsia="Times New Roman" w:hAnsi="Aptos Narrow" w:cs="Times New Roman"/>
+                <w:color w:val="000000"/>
+                <w:kern w:val="0"/>
+                <w:lang w:eastAsia="en-AU"/>
+                <w14:ligatures w14:val="none"/>
+              </w:rPr>
+              <w:t>Inductance (H)</w:t>
+            </w:r>
+          </w:p>
+        </w:tc>
+        <w:tc>
+          <w:tcPr>
+            <w:tcW w:w="2026" w:type="dxa"/>
+            <w:tcBorders>
+              <w:top w:val="single" w:sz="4" w:space="0" w:color="auto"/>
+              <w:left w:val="nil"/>
+              <w:bottom w:val="single" w:sz="4" w:space="0" w:color="auto"/>
+              <w:right w:val="single" w:sz="4" w:space="0" w:color="auto"/>
+            </w:tcBorders>
+            <w:shd w:val="clear" w:color="auto" w:fill="DAE9F7" w:themeFill="text2" w:themeFillTint="1A"/>
+            <w:noWrap/>
+            <w:vAlign w:val="bottom"/>
+            <w:hideMark/>
+          </w:tcPr>
+          <w:p>
+            <w:pPr>
+              <w:spacing w:after="0" w:line="240" w:lineRule="auto"/>
+              <w:jc w:val="center"/>
+              <w:rPr>
+                <w:rFonts w:ascii="Aptos Narrow" w:eastAsia="Times New Roman" w:hAnsi="Aptos Narrow" w:cs="Times New Roman"/>
+                <w:color w:val="000000"/>
+                <w:kern w:val="0"/>
+                <w:lang w:eastAsia="en-AU"/>
+                <w14:ligatures w14:val="none"/>
+              </w:rPr>
+            </w:pPr>
+            <m:oMath>
+              <m:sSub>
+                <m:sSubPr>
+                  <m:ctrlPr>
+                    <w:rPr>
+                      <w:rFonts w:ascii="Cambria Math" w:eastAsia="Times New Roman" w:hAnsi="Cambria Math" w:cs="Times New Roman"/>
+                      <w:i/>
+                      <w:color w:val="000000"/>
+                      <w:kern w:val="0"/>
+                      <w:lang w:eastAsia="en-AU"/>
+                      <w14:ligatures w14:val="none"/>
+                    </w:rPr>
+                  </m:ctrlPr>
+                </m:sSubPr>
+                <m:e>
+                  <m:r>
+                    <w:rPr>
+                      <w:rFonts w:ascii="Cambria Math" w:eastAsia="Times New Roman" w:hAnsi="Cambria Math" w:cs="Times New Roman"/>
+                      <w:color w:val="000000"/>
+                      <w:kern w:val="0"/>
+                      <w:lang w:eastAsia="en-AU"/>
+                      <w14:ligatures w14:val="none"/>
+                    </w:rPr>
+                    <m:t>f</m:t>
+                  </m:r>
+                </m:e>
+                <m:sub>
+                  <m:r>
+                    <w:rPr>
+                      <w:rFonts w:ascii="Cambria Math" w:eastAsia="Times New Roman" w:hAnsi="Cambria Math" w:cs="Times New Roman"/>
+                      <w:color w:val="000000"/>
+                      <w:kern w:val="0"/>
+                      <w:lang w:eastAsia="en-AU"/>
+                      <w14:ligatures w14:val="none"/>
+                    </w:rPr>
+                    <m:t>0</m:t>
+                  </m:r>
+                </m:sub>
+              </m:sSub>
+              <m:r>
+                <w:rPr>
+                  <w:rFonts w:ascii="Cambria Math" w:eastAsia="Times New Roman" w:hAnsi="Cambria Math" w:cs="Times New Roman"/>
+                  <w:color w:val="000000"/>
+                  <w:kern w:val="0"/>
+                  <w:lang w:eastAsia="en-AU"/>
+                  <w14:ligatures w14:val="none"/>
+                </w:rPr>
+                <m:t xml:space="preserve"> </m:t>
+              </m:r>
+            </m:oMath>
+            <w:r>
+              <w:rPr>
+                <w:rFonts w:ascii="Aptos Narrow" w:eastAsia="Times New Roman" w:hAnsi="Aptos Narrow" w:cs="Times New Roman"/>
+                <w:color w:val="000000"/>
+                <w:kern w:val="0"/>
+                <w:lang w:eastAsia="en-AU"/>
+                <w14:ligatures w14:val="none"/>
+              </w:rPr>
+              <w:t>(Hz)</w:t>
+            </w:r>
+            <w:r>
+              <w:rPr>
+                <w:rFonts w:ascii="Aptos Narrow" w:eastAsia="Times New Roman" w:hAnsi="Aptos Narrow" w:cs="Times New Roman"/>
+                <w:color w:val="000000"/>
+                <w:kern w:val="0"/>
+                <w:lang w:eastAsia="en-AU"/>
+                <w14:ligatures w14:val="none"/>
+              </w:rPr>
+              <w:t xml:space="preserve"> </w:t>
+            </w:r>
+            <w:r>
+              <w:rPr>
+                <w:rFonts w:ascii="Aptos Narrow" w:eastAsia="Times New Roman" w:hAnsi="Aptos Narrow" w:cs="Times New Roman"/>
+                <w:color w:val="000000"/>
+                <w:kern w:val="0"/>
+                <w:lang w:eastAsia="en-AU"/>
+                <w14:ligatures w14:val="none"/>
+              </w:rPr>
+              <w:t>(</w:t>
+            </w:r>
+            <w:r>
+              <w:rPr>
+                <w:rFonts w:ascii="Aptos Narrow" w:eastAsia="Times New Roman" w:hAnsi="Aptos Narrow" w:cs="Times New Roman"/>
+                <w:color w:val="000000"/>
+                <w:kern w:val="0"/>
+                <w:lang w:eastAsia="en-AU"/>
+                <w14:ligatures w14:val="none"/>
+              </w:rPr>
+              <w:t>Calculated</w:t>
+            </w:r>
+            <w:r>
+              <w:rPr>
+                <w:rFonts w:ascii="Aptos Narrow" w:eastAsia="Times New Roman" w:hAnsi="Aptos Narrow" w:cs="Times New Roman"/>
+                <w:color w:val="000000"/>
+                <w:kern w:val="0"/>
+                <w:lang w:eastAsia="en-AU"/>
+                <w14:ligatures w14:val="none"/>
+              </w:rPr>
+              <w:t>)</w:t>
+            </w:r>
+          </w:p>
+        </w:tc>
+        <w:tc>
+          <w:tcPr>
+            <w:tcW w:w="1808" w:type="dxa"/>
+            <w:tcBorders>
+              <w:top w:val="single" w:sz="4" w:space="0" w:color="auto"/>
+              <w:left w:val="nil"/>
+              <w:bottom w:val="single" w:sz="4" w:space="0" w:color="auto"/>
+              <w:right w:val="single" w:sz="4" w:space="0" w:color="auto"/>
+            </w:tcBorders>
+            <w:shd w:val="clear" w:color="auto" w:fill="DAE9F7" w:themeFill="text2" w:themeFillTint="1A"/>
+            <w:noWrap/>
+            <w:vAlign w:val="bottom"/>
+            <w:hideMark/>
+          </w:tcPr>
+          <w:p>
+            <w:pPr>
+              <w:spacing w:after="0" w:line="240" w:lineRule="auto"/>
+              <w:jc w:val="center"/>
+              <w:rPr>
+                <w:rFonts w:ascii="Aptos Narrow" w:eastAsia="Times New Roman" w:hAnsi="Aptos Narrow" w:cs="Times New Roman"/>
+                <w:color w:val="000000"/>
+                <w:kern w:val="0"/>
+                <w:lang w:eastAsia="en-AU"/>
+                <w14:ligatures w14:val="none"/>
+              </w:rPr>
+            </w:pPr>
+            <m:oMath>
+              <m:sSub>
+                <m:sSubPr>
+                  <m:ctrlPr>
+                    <w:rPr>
+                      <w:rFonts w:ascii="Cambria Math" w:hAnsi="Cambria Math"/>
+                    </w:rPr>
+                  </m:ctrlPr>
+                </m:sSubPr>
+                <m:e>
+                  <m:r>
+                    <w:rPr>
+                      <w:rFonts w:ascii="Cambria Math" w:hAnsi="Cambria Math"/>
+                    </w:rPr>
+                    <m:t>f</m:t>
+                  </m:r>
+                </m:e>
+                <m:sub>
+                  <m:r>
+                    <w:rPr>
+                      <w:rFonts w:ascii="Cambria Math" w:hAnsi="Cambria Math"/>
+                    </w:rPr>
+                    <m:t>0</m:t>
+                  </m:r>
+                </m:sub>
+              </m:sSub>
+            </m:oMath>
+            <w:r>
+              <w:rPr>
+                <w:rFonts w:ascii="Aptos Narrow" w:eastAsia="Times New Roman" w:hAnsi="Aptos Narrow" w:cs="Times New Roman"/>
+                <w:color w:val="000000"/>
+                <w:kern w:val="0"/>
+                <w:lang w:eastAsia="en-AU"/>
+                <w14:ligatures w14:val="none"/>
+              </w:rPr>
+              <w:t>(Hz)</w:t>
+            </w:r>
+            <w:r>
+              <w:rPr>
+                <w:rFonts w:ascii="Aptos Narrow" w:eastAsia="Times New Roman" w:hAnsi="Aptos Narrow" w:cs="Times New Roman"/>
+                <w:color w:val="000000"/>
+                <w:kern w:val="0"/>
+                <w:lang w:eastAsia="en-AU"/>
+                <w14:ligatures w14:val="none"/>
+              </w:rPr>
+              <w:t xml:space="preserve"> (Measured)</w:t>
+            </w:r>
+          </w:p>
+        </w:tc>
+        <w:tc>
+          <w:tcPr>
+            <w:tcW w:w="1803" w:type="dxa"/>
+            <w:tcBorders>
+              <w:top w:val="single" w:sz="4" w:space="0" w:color="auto"/>
+              <w:left w:val="nil"/>
+              <w:bottom w:val="single" w:sz="4" w:space="0" w:color="auto"/>
+              <w:right w:val="single" w:sz="4" w:space="0" w:color="auto"/>
+            </w:tcBorders>
+            <w:shd w:val="clear" w:color="auto" w:fill="DAE9F7" w:themeFill="text2" w:themeFillTint="1A"/>
+            <w:noWrap/>
+            <w:vAlign w:val="bottom"/>
+            <w:hideMark/>
+          </w:tcPr>
+          <w:p>
+            <w:pPr>
+              <w:spacing w:after="0" w:line="240" w:lineRule="auto"/>
+              <w:jc w:val="center"/>
+              <w:rPr>
+                <w:rFonts w:ascii="Aptos Narrow" w:eastAsia="Times New Roman" w:hAnsi="Aptos Narrow" w:cs="Times New Roman"/>
+                <w:color w:val="000000"/>
+                <w:kern w:val="0"/>
+                <w:lang w:eastAsia="en-AU"/>
+                <w14:ligatures w14:val="none"/>
+              </w:rPr>
+            </w:pPr>
+            <m:oMath>
+              <m:sSub>
+                <m:sSubPr>
+                  <m:ctrlPr>
+                    <w:rPr>
+                      <w:rFonts w:ascii="Cambria Math" w:hAnsi="Cambria Math"/>
+                    </w:rPr>
+                  </m:ctrlPr>
+                </m:sSubPr>
+                <m:e>
+                  <m:r>
+                    <w:rPr>
+                      <w:rFonts w:ascii="Cambria Math" w:hAnsi="Cambria Math"/>
+                    </w:rPr>
+                    <m:t>R</m:t>
+                  </m:r>
+                </m:e>
+                <m:sub>
+                  <m:r>
+                    <w:rPr>
+                      <w:rFonts w:ascii="Cambria Math" w:hAnsi="Cambria Math"/>
+                    </w:rPr>
+                    <m:t>e</m:t>
+                  </m:r>
+                </m:sub>
+              </m:sSub>
+            </m:oMath>
+            <w:r>
+              <w:rPr>
+                <w:rFonts w:ascii="Aptos Narrow" w:eastAsia="Times New Roman" w:hAnsi="Aptos Narrow" w:cs="Times New Roman"/>
+                <w:color w:val="000000"/>
+                <w:kern w:val="0"/>
+                <w:lang w:eastAsia="en-AU"/>
+                <w14:ligatures w14:val="none"/>
+              </w:rPr>
+              <w:t xml:space="preserve"> (</w:t>
+            </w:r>
+            <w:r>
+              <w:rPr>
+                <w:rFonts w:ascii="Aptos Narrow" w:eastAsia="Times New Roman" w:hAnsi="Aptos Narrow" w:cs="Times New Roman"/>
+                <w:color w:val="000000"/>
+                <w:kern w:val="0"/>
+                <w:lang w:eastAsia="en-AU"/>
+                <w14:ligatures w14:val="none"/>
+              </w:rPr>
+              <w:t>Ω</w:t>
+            </w:r>
+            <w:r>
+              <w:rPr>
+                <w:rFonts w:ascii="Aptos Narrow" w:eastAsia="Times New Roman" w:hAnsi="Aptos Narrow" w:cs="Times New Roman"/>
+                <w:color w:val="000000"/>
+                <w:kern w:val="0"/>
+                <w:lang w:eastAsia="en-AU"/>
+                <w14:ligatures w14:val="none"/>
+              </w:rPr>
+              <w:t>)</w:t>
+            </w:r>
+            <w:r>
+              <w:rPr>
+                <w:rFonts w:ascii="Aptos Narrow" w:eastAsia="Times New Roman" w:hAnsi="Aptos Narrow" w:cs="Times New Roman"/>
+                <w:color w:val="000000"/>
+                <w:kern w:val="0"/>
+                <w:lang w:eastAsia="en-AU"/>
+                <w14:ligatures w14:val="none"/>
+              </w:rPr>
+              <w:t xml:space="preserve"> (Calculated)</w:t>
+            </w:r>
+          </w:p>
+        </w:tc>
+      </w:tr>
+      <w:tr>
+        <w:trPr>
+          <w:trHeight w:val="232"/>
+          <w:jc w:val="center"/>
+        </w:trPr>
+        <w:tc>
+          <w:tcPr>
+            <w:tcW w:w="1698" w:type="dxa"/>
+            <w:tcBorders>
+              <w:top w:val="nil"/>
+              <w:left w:val="single" w:sz="4" w:space="0" w:color="auto"/>
+              <w:bottom w:val="single" w:sz="4" w:space="0" w:color="auto"/>
+              <w:right w:val="single" w:sz="4" w:space="0" w:color="auto"/>
+            </w:tcBorders>
+            <w:shd w:val="clear" w:color="auto" w:fill="auto"/>
+            <w:noWrap/>
+            <w:vAlign w:val="bottom"/>
+            <w:hideMark/>
+          </w:tcPr>
+          <w:p>
+            <w:pPr>
+              <w:spacing w:after="0" w:line="240" w:lineRule="auto"/>
+              <w:jc w:val="right"/>
+              <w:rPr>
+                <w:rFonts w:ascii="Aptos Narrow" w:eastAsia="Times New Roman" w:hAnsi="Aptos Narrow" w:cs="Times New Roman"/>
+                <w:color w:val="000000"/>
+                <w:kern w:val="0"/>
+                <w:lang w:eastAsia="en-AU"/>
+                <w14:ligatures w14:val="none"/>
+              </w:rPr>
+            </w:pPr>
+            <w:r>
+              <w:rPr>
+                <w:rFonts w:ascii="Aptos Narrow" w:eastAsia="Times New Roman" w:hAnsi="Aptos Narrow" w:cs="Times New Roman"/>
+                <w:color w:val="000000"/>
+                <w:kern w:val="0"/>
+                <w:lang w:eastAsia="en-AU"/>
+                <w14:ligatures w14:val="none"/>
+              </w:rPr>
+              <w:t>(</w:t>
+            </w:r>
+            <w:r>
+              <w:rPr>
+                <w:rFonts w:ascii="Aptos Narrow" w:eastAsia="Times New Roman" w:hAnsi="Aptos Narrow" w:cs="Times New Roman"/>
+                <w:color w:val="000000"/>
+                <w:kern w:val="0"/>
+                <w:lang w:eastAsia="en-AU"/>
+                <w14:ligatures w14:val="none"/>
+              </w:rPr>
+              <w:t>3.286</w:t>
+            </w:r>
+            <w:r>
+              <w:rPr>
+                <w:rFonts w:ascii="Aptos Narrow" w:eastAsia="Times New Roman" w:hAnsi="Aptos Narrow" w:cs="Times New Roman"/>
+                <w:color w:val="000000"/>
+                <w:kern w:val="0"/>
+                <w:lang w:eastAsia="en-AU"/>
+                <w14:ligatures w14:val="none"/>
+              </w:rPr>
+              <w:t>±0.0005)</w:t>
+            </w:r>
+          </w:p>
+        </w:tc>
+        <w:tc>
+          <w:tcPr>
+            <w:tcW w:w="1584" w:type="dxa"/>
+            <w:tcBorders>
+              <w:top w:val="nil"/>
+              <w:left w:val="nil"/>
+              <w:bottom w:val="single" w:sz="4" w:space="0" w:color="auto"/>
+              <w:right w:val="single" w:sz="4" w:space="0" w:color="auto"/>
+            </w:tcBorders>
+            <w:shd w:val="clear" w:color="auto" w:fill="auto"/>
+            <w:noWrap/>
+            <w:vAlign w:val="bottom"/>
+            <w:hideMark/>
+          </w:tcPr>
+          <w:p>
+            <w:pPr>
+              <w:spacing w:after="0" w:line="240" w:lineRule="auto"/>
+              <w:jc w:val="right"/>
+              <w:rPr>
+                <w:rFonts w:ascii="Aptos Narrow" w:eastAsia="Times New Roman" w:hAnsi="Aptos Narrow" w:cs="Times New Roman"/>
+                <w:color w:val="000000"/>
+                <w:kern w:val="0"/>
+                <w:lang w:eastAsia="en-AU"/>
+                <w14:ligatures w14:val="none"/>
+              </w:rPr>
+            </w:pPr>
+            <w:r>
+              <w:rPr>
+                <w:rFonts w:ascii="Aptos Narrow" w:eastAsia="Times New Roman" w:hAnsi="Aptos Narrow" w:cs="Times New Roman"/>
+                <w:color w:val="000000"/>
+                <w:kern w:val="0"/>
+                <w:lang w:eastAsia="en-AU"/>
+                <w14:ligatures w14:val="none"/>
+              </w:rPr>
+              <w:t>(</w:t>
+            </w:r>
+            <w:r>
+              <w:rPr>
+                <w:rFonts w:ascii="Aptos Narrow" w:eastAsia="Times New Roman" w:hAnsi="Aptos Narrow" w:cs="Times New Roman"/>
+                <w:color w:val="000000"/>
+                <w:kern w:val="0"/>
+                <w:lang w:eastAsia="en-AU"/>
+                <w14:ligatures w14:val="none"/>
+              </w:rPr>
+              <w:t>0.1</w:t>
+            </w:r>
+            <w:r>
+              <w:rPr>
+                <w:rFonts w:ascii="Aptos Narrow" w:eastAsia="Times New Roman" w:hAnsi="Aptos Narrow" w:cs="Times New Roman"/>
+                <w:color w:val="000000"/>
+                <w:kern w:val="0"/>
+                <w:lang w:eastAsia="en-AU"/>
+                <w14:ligatures w14:val="none"/>
+              </w:rPr>
+              <w:t>±0</w:t>
+            </w:r>
+            <w:r>
+              <w:rPr>
+                <w:rFonts w:ascii="Aptos Narrow" w:eastAsia="Times New Roman" w:hAnsi="Aptos Narrow" w:cs="Times New Roman"/>
+                <w:color w:val="000000"/>
+                <w:kern w:val="0"/>
+                <w:lang w:eastAsia="en-AU"/>
+                <w14:ligatures w14:val="none"/>
+              </w:rPr>
+              <w:t>.01</w:t>
+            </w:r>
+            <w:r>
+              <w:rPr>
+                <w:rFonts w:ascii="Aptos Narrow" w:eastAsia="Times New Roman" w:hAnsi="Aptos Narrow" w:cs="Times New Roman"/>
+                <w:color w:val="000000"/>
+                <w:kern w:val="0"/>
+                <w:lang w:eastAsia="en-AU"/>
+                <w14:ligatures w14:val="none"/>
+              </w:rPr>
+              <w:t>)</w:t>
+            </w:r>
+          </w:p>
+        </w:tc>
+        <w:tc>
+          <w:tcPr>
+            <w:tcW w:w="2026" w:type="dxa"/>
+            <w:tcBorders>
+              <w:top w:val="nil"/>
+              <w:left w:val="nil"/>
+              <w:bottom w:val="single" w:sz="4" w:space="0" w:color="auto"/>
+              <w:right w:val="single" w:sz="4" w:space="0" w:color="auto"/>
+            </w:tcBorders>
+            <w:shd w:val="clear" w:color="auto" w:fill="auto"/>
+            <w:noWrap/>
+            <w:vAlign w:val="bottom"/>
+            <w:hideMark/>
+          </w:tcPr>
+          <w:p>
+            <w:pPr>
+              <w:spacing w:after="0" w:line="240" w:lineRule="auto"/>
+              <w:jc w:val="right"/>
+              <w:rPr>
+                <w:rFonts w:ascii="Aptos Narrow" w:eastAsia="Times New Roman" w:hAnsi="Aptos Narrow" w:cs="Times New Roman"/>
+                <w:color w:val="000000"/>
+                <w:kern w:val="0"/>
+                <w:lang w:eastAsia="en-AU"/>
+                <w14:ligatures w14:val="none"/>
+              </w:rPr>
+            </w:pPr>
+            <w:r>
+              <w:rPr>
+                <w:rFonts w:ascii="Aptos Narrow" w:eastAsia="Times New Roman" w:hAnsi="Aptos Narrow" w:cs="Times New Roman"/>
+                <w:color w:val="000000"/>
+                <w:kern w:val="0"/>
+                <w:lang w:eastAsia="en-AU"/>
+                <w14:ligatures w14:val="none"/>
+              </w:rPr>
+              <w:t>(</w:t>
+            </w:r>
+            <w:r>
+              <w:rPr>
+                <w:rFonts w:ascii="Aptos Narrow" w:eastAsia="Times New Roman" w:hAnsi="Aptos Narrow" w:cs="Times New Roman"/>
+                <w:color w:val="000000"/>
+                <w:kern w:val="0"/>
+                <w:lang w:eastAsia="en-AU"/>
+                <w14:ligatures w14:val="none"/>
+              </w:rPr>
+              <w:t>277.643</w:t>
+            </w:r>
+            <w:r>
+              <w:rPr>
+                <w:rFonts w:ascii="Aptos Narrow" w:eastAsia="Times New Roman" w:hAnsi="Aptos Narrow" w:cs="Times New Roman"/>
+                <w:color w:val="000000"/>
+                <w:kern w:val="0"/>
+                <w:lang w:eastAsia="en-AU"/>
+                <w14:ligatures w14:val="none"/>
+              </w:rPr>
+              <w:t>±</w:t>
+            </w:r>
+            <w:r>
+              <w:rPr>
+                <w:rFonts w:ascii="Aptos Narrow" w:hAnsi="Aptos Narrow"/>
+                <w:color w:val="000000"/>
+              </w:rPr>
+              <w:t>27.8</w:t>
+            </w:r>
+            <w:r>
+              <w:rPr>
+                <w:rFonts w:ascii="Aptos Narrow" w:hAnsi="Aptos Narrow"/>
+                <w:color w:val="000000"/>
+              </w:rPr>
+              <w:t>1)</w:t>
+            </w:r>
+          </w:p>
+        </w:tc>
+        <w:tc>
+          <w:tcPr>
+            <w:tcW w:w="1808" w:type="dxa"/>
+            <w:tcBorders>
+              <w:top w:val="nil"/>
+              <w:left w:val="nil"/>
+              <w:bottom w:val="single" w:sz="4" w:space="0" w:color="auto"/>
+              <w:right w:val="single" w:sz="4" w:space="0" w:color="auto"/>
+            </w:tcBorders>
+            <w:shd w:val="clear" w:color="auto" w:fill="auto"/>
+            <w:noWrap/>
+            <w:vAlign w:val="bottom"/>
+            <w:hideMark/>
+          </w:tcPr>
+          <w:p>
+            <w:pPr>
+              <w:spacing w:after="0" w:line="240" w:lineRule="auto"/>
+              <w:rPr>
+                <w:rFonts w:ascii="Aptos Narrow" w:eastAsia="Times New Roman" w:hAnsi="Aptos Narrow" w:cs="Times New Roman"/>
+                <w:color w:val="000000"/>
+                <w:kern w:val="0"/>
+                <w:lang w:eastAsia="en-AU"/>
+                <w14:ligatures w14:val="none"/>
+              </w:rPr>
+            </w:pPr>
+            <w:r>
+              <w:rPr>
+                <w:rFonts w:ascii="Aptos Narrow" w:eastAsia="Times New Roman" w:hAnsi="Aptos Narrow" w:cs="Times New Roman"/>
+                <w:color w:val="000000"/>
+                <w:kern w:val="0"/>
+                <w:lang w:eastAsia="en-AU"/>
+                <w14:ligatures w14:val="none"/>
+              </w:rPr>
+              <w:t>(</w:t>
+            </w:r>
+            <w:r>
+              <w:rPr>
+                <w:rFonts w:ascii="Aptos Narrow" w:eastAsia="Times New Roman" w:hAnsi="Aptos Narrow" w:cs="Times New Roman"/>
+                <w:color w:val="000000"/>
+                <w:kern w:val="0"/>
+                <w:lang w:eastAsia="en-AU"/>
+                <w14:ligatures w14:val="none"/>
+              </w:rPr>
+              <w:t>271</w:t>
+            </w:r>
+            <w:r>
+              <w:rPr>
+                <w:rFonts w:ascii="Aptos Narrow" w:eastAsia="Times New Roman" w:hAnsi="Aptos Narrow" w:cs="Times New Roman"/>
+                <w:color w:val="000000"/>
+                <w:kern w:val="0"/>
+                <w:lang w:eastAsia="en-AU"/>
+                <w14:ligatures w14:val="none"/>
+              </w:rPr>
+              <w:t>±</w:t>
+            </w:r>
+            <w:r>
+              <w:rPr>
+                <w:rFonts w:ascii="Aptos Narrow" w:eastAsia="Times New Roman" w:hAnsi="Aptos Narrow" w:cs="Times New Roman"/>
+                <w:color w:val="000000"/>
+                <w:kern w:val="0"/>
+                <w:lang w:eastAsia="en-AU"/>
+                <w14:ligatures w14:val="none"/>
+              </w:rPr>
+              <w:t>0.5)</w:t>
+            </w:r>
+          </w:p>
+        </w:tc>
+        <w:tc>
+          <w:tcPr>
+            <w:tcW w:w="1803" w:type="dxa"/>
+            <w:tcBorders>
+              <w:top w:val="nil"/>
+              <w:left w:val="nil"/>
+              <w:bottom w:val="single" w:sz="4" w:space="0" w:color="auto"/>
+              <w:right w:val="single" w:sz="4" w:space="0" w:color="auto"/>
+            </w:tcBorders>
+            <w:shd w:val="clear" w:color="auto" w:fill="auto"/>
+            <w:noWrap/>
+            <w:vAlign w:val="bottom"/>
+            <w:hideMark/>
+          </w:tcPr>
+          <w:p>
+            <w:pPr>
+              <w:jc w:val="right"/>
+              <w:rPr>
+                <w:rFonts w:ascii="Aptos Narrow" w:hAnsi="Aptos Narrow"/>
+                <w:color w:val="000000"/>
+              </w:rPr>
+            </w:pPr>
+            <w:r>
+              <w:rPr>
+                <w:rFonts w:ascii="Aptos Narrow" w:hAnsi="Aptos Narrow"/>
+                <w:color w:val="000000"/>
+              </w:rPr>
+              <w:t>(</w:t>
+            </w:r>
+            <w:r>
+              <w:rPr>
+                <w:rFonts w:ascii="Aptos Narrow" w:hAnsi="Aptos Narrow"/>
+                <w:color w:val="000000"/>
+              </w:rPr>
+              <w:t>13.023</w:t>
+            </w:r>
+            <w:r>
+              <w:rPr>
+                <w:rFonts w:ascii="Aptos Narrow" w:eastAsia="Times New Roman" w:hAnsi="Aptos Narrow" w:cs="Times New Roman"/>
+                <w:color w:val="000000"/>
+                <w:kern w:val="0"/>
+                <w:lang w:eastAsia="en-AU"/>
+                <w14:ligatures w14:val="none"/>
+              </w:rPr>
+              <w:t>±</w:t>
+            </w:r>
+            <w:r>
+              <w:rPr>
+                <w:rFonts w:ascii="Aptos Narrow" w:eastAsia="Times New Roman" w:hAnsi="Aptos Narrow" w:cs="Times New Roman"/>
+                <w:color w:val="000000"/>
+                <w:kern w:val="0"/>
+                <w:lang w:eastAsia="en-AU"/>
+                <w14:ligatures w14:val="none"/>
+              </w:rPr>
+              <w:t>2.253</w:t>
+            </w:r>
+            <w:r>
+              <w:rPr>
+                <w:rFonts w:ascii="Aptos Narrow" w:eastAsia="Times New Roman" w:hAnsi="Aptos Narrow" w:cs="Times New Roman"/>
+                <w:color w:val="000000"/>
+                <w:kern w:val="0"/>
+                <w:lang w:eastAsia="en-AU"/>
+                <w14:ligatures w14:val="none"/>
+              </w:rPr>
+              <w:t>)</w:t>
+            </w:r>
+          </w:p>
+        </w:tc>
+      </w:tr>
+      <w:tr>
+        <w:trPr>
+          <w:trHeight w:val="300"/>
+          <w:jc w:val="center"/>
+        </w:trPr>
+        <w:tc>
+          <w:tcPr>
+            <w:tcW w:w="1698" w:type="dxa"/>
+            <w:tcBorders>
+              <w:top w:val="nil"/>
+              <w:left w:val="single" w:sz="4" w:space="0" w:color="auto"/>
+              <w:bottom w:val="single" w:sz="4" w:space="0" w:color="auto"/>
+              <w:right w:val="single" w:sz="4" w:space="0" w:color="auto"/>
+            </w:tcBorders>
+            <w:shd w:val="clear" w:color="auto" w:fill="auto"/>
+            <w:noWrap/>
+            <w:vAlign w:val="bottom"/>
+            <w:hideMark/>
+          </w:tcPr>
+          <w:p>
+            <w:pPr>
+              <w:spacing w:after="0" w:line="240" w:lineRule="auto"/>
+              <w:jc w:val="right"/>
+              <w:rPr>
+                <w:rFonts w:ascii="Aptos Narrow" w:eastAsia="Times New Roman" w:hAnsi="Aptos Narrow" w:cs="Times New Roman"/>
+                <w:color w:val="000000"/>
+                <w:kern w:val="0"/>
+                <w:lang w:eastAsia="en-AU"/>
+                <w14:ligatures w14:val="none"/>
+              </w:rPr>
+            </w:pPr>
+            <w:r>
+              <w:rPr>
+                <w:rFonts w:ascii="Aptos Narrow" w:eastAsia="Times New Roman" w:hAnsi="Aptos Narrow" w:cs="Times New Roman"/>
+                <w:color w:val="000000"/>
+                <w:kern w:val="0"/>
+                <w:lang w:eastAsia="en-AU"/>
+                <w14:ligatures w14:val="none"/>
+              </w:rPr>
+              <w:t>(</w:t>
+            </w:r>
+            <w:r>
+              <w:rPr>
+                <w:rFonts w:ascii="Aptos Narrow" w:eastAsia="Times New Roman" w:hAnsi="Aptos Narrow" w:cs="Times New Roman"/>
+                <w:color w:val="000000"/>
+                <w:kern w:val="0"/>
+                <w:lang w:eastAsia="en-AU"/>
+                <w14:ligatures w14:val="none"/>
+              </w:rPr>
+              <w:t>0.307</w:t>
+            </w:r>
+            <w:r>
+              <w:rPr>
+                <w:rFonts w:ascii="Aptos Narrow" w:eastAsia="Times New Roman" w:hAnsi="Aptos Narrow" w:cs="Times New Roman"/>
+                <w:color w:val="000000"/>
+                <w:kern w:val="0"/>
+                <w:lang w:eastAsia="en-AU"/>
+                <w14:ligatures w14:val="none"/>
+              </w:rPr>
+              <w:t>±0.0005)</w:t>
+            </w:r>
+          </w:p>
+        </w:tc>
+        <w:tc>
+          <w:tcPr>
+            <w:tcW w:w="1584" w:type="dxa"/>
+            <w:tcBorders>
+              <w:top w:val="nil"/>
+              <w:left w:val="nil"/>
+              <w:bottom w:val="single" w:sz="4" w:space="0" w:color="auto"/>
+              <w:right w:val="single" w:sz="4" w:space="0" w:color="auto"/>
+            </w:tcBorders>
+            <w:shd w:val="clear" w:color="auto" w:fill="auto"/>
+            <w:noWrap/>
+            <w:vAlign w:val="bottom"/>
+            <w:hideMark/>
+          </w:tcPr>
+          <w:p>
+            <w:pPr>
+              <w:spacing w:after="0" w:line="240" w:lineRule="auto"/>
+              <w:jc w:val="right"/>
+              <w:rPr>
+                <w:rFonts w:ascii="Aptos Narrow" w:eastAsia="Times New Roman" w:hAnsi="Aptos Narrow" w:cs="Times New Roman"/>
+                <w:color w:val="000000"/>
+                <w:kern w:val="0"/>
+                <w:lang w:eastAsia="en-AU"/>
+                <w14:ligatures w14:val="none"/>
+              </w:rPr>
+            </w:pPr>
+            <w:r>
+              <w:rPr>
+                <w:rFonts w:ascii="Aptos Narrow" w:eastAsia="Times New Roman" w:hAnsi="Aptos Narrow" w:cs="Times New Roman"/>
+                <w:color w:val="000000"/>
+                <w:kern w:val="0"/>
+                <w:lang w:eastAsia="en-AU"/>
+                <w14:ligatures w14:val="none"/>
+              </w:rPr>
+              <w:t>(</w:t>
+            </w:r>
+            <w:r>
+              <w:rPr>
+                <w:rFonts w:ascii="Aptos Narrow" w:eastAsia="Times New Roman" w:hAnsi="Aptos Narrow" w:cs="Times New Roman"/>
+                <w:color w:val="000000"/>
+                <w:kern w:val="0"/>
+                <w:lang w:eastAsia="en-AU"/>
+                <w14:ligatures w14:val="none"/>
+              </w:rPr>
+              <w:t>0.1</w:t>
+            </w:r>
+            <w:r>
+              <w:rPr>
+                <w:rFonts w:ascii="Aptos Narrow" w:eastAsia="Times New Roman" w:hAnsi="Aptos Narrow" w:cs="Times New Roman"/>
+                <w:color w:val="000000"/>
+                <w:kern w:val="0"/>
+                <w:lang w:eastAsia="en-AU"/>
+                <w14:ligatures w14:val="none"/>
+              </w:rPr>
+              <w:t>±0.01)</w:t>
+            </w:r>
+          </w:p>
+        </w:tc>
+        <w:tc>
+          <w:tcPr>
+            <w:tcW w:w="2026" w:type="dxa"/>
+            <w:tcBorders>
+              <w:top w:val="nil"/>
+              <w:left w:val="nil"/>
+              <w:bottom w:val="single" w:sz="4" w:space="0" w:color="auto"/>
+              <w:right w:val="single" w:sz="4" w:space="0" w:color="auto"/>
+            </w:tcBorders>
+            <w:shd w:val="clear" w:color="auto" w:fill="auto"/>
+            <w:noWrap/>
+            <w:vAlign w:val="bottom"/>
+            <w:hideMark/>
+          </w:tcPr>
+          <w:p>
+            <w:pPr>
+              <w:spacing w:after="0" w:line="240" w:lineRule="auto"/>
+              <w:jc w:val="right"/>
+              <w:rPr>
+                <w:rFonts w:ascii="Aptos Narrow" w:eastAsia="Times New Roman" w:hAnsi="Aptos Narrow" w:cs="Times New Roman"/>
+                <w:color w:val="000000"/>
+                <w:kern w:val="0"/>
+                <w:lang w:eastAsia="en-AU"/>
+                <w14:ligatures w14:val="none"/>
+              </w:rPr>
+            </w:pPr>
+            <w:r>
+              <w:rPr>
+                <w:rFonts w:ascii="Aptos Narrow" w:eastAsia="Times New Roman" w:hAnsi="Aptos Narrow" w:cs="Times New Roman"/>
+                <w:color w:val="000000"/>
+                <w:kern w:val="0"/>
+                <w:lang w:eastAsia="en-AU"/>
+                <w14:ligatures w14:val="none"/>
+              </w:rPr>
+              <w:t>(</w:t>
+            </w:r>
+            <w:r>
+              <w:rPr>
+                <w:rFonts w:ascii="Aptos Narrow" w:eastAsia="Times New Roman" w:hAnsi="Aptos Narrow" w:cs="Times New Roman"/>
+                <w:color w:val="000000"/>
+                <w:kern w:val="0"/>
+                <w:lang w:eastAsia="en-AU"/>
+                <w14:ligatures w14:val="none"/>
+              </w:rPr>
+              <w:t>908.345</w:t>
+            </w:r>
+            <w:r>
+              <w:rPr>
+                <w:rFonts w:ascii="Aptos Narrow" w:eastAsia="Times New Roman" w:hAnsi="Aptos Narrow" w:cs="Times New Roman"/>
+                <w:color w:val="000000"/>
+                <w:kern w:val="0"/>
+                <w:lang w:eastAsia="en-AU"/>
+                <w14:ligatures w14:val="none"/>
+              </w:rPr>
+              <w:t>±</w:t>
+            </w:r>
+            <w:r>
+              <w:rPr>
+                <w:rFonts w:ascii="Aptos Narrow" w:hAnsi="Aptos Narrow"/>
+                <w:color w:val="000000"/>
+              </w:rPr>
+              <w:t>92.31</w:t>
+            </w:r>
+            <w:r>
+              <w:rPr>
+                <w:rFonts w:ascii="Aptos Narrow" w:hAnsi="Aptos Narrow"/>
+                <w:color w:val="000000"/>
+              </w:rPr>
+              <w:t>)</w:t>
+            </w:r>
+          </w:p>
+        </w:tc>
+        <w:tc>
+          <w:tcPr>
+            <w:tcW w:w="1808" w:type="dxa"/>
+            <w:tcBorders>
+              <w:top w:val="nil"/>
+              <w:left w:val="nil"/>
+              <w:bottom w:val="single" w:sz="4" w:space="0" w:color="auto"/>
+              <w:right w:val="single" w:sz="4" w:space="0" w:color="auto"/>
+            </w:tcBorders>
+            <w:shd w:val="clear" w:color="auto" w:fill="auto"/>
+            <w:noWrap/>
+            <w:vAlign w:val="bottom"/>
+            <w:hideMark/>
+          </w:tcPr>
+          <w:p>
+            <w:pPr>
+              <w:spacing w:after="0" w:line="240" w:lineRule="auto"/>
+              <w:rPr>
+                <w:rFonts w:ascii="Aptos Narrow" w:eastAsia="Times New Roman" w:hAnsi="Aptos Narrow" w:cs="Times New Roman"/>
+                <w:color w:val="000000"/>
+                <w:kern w:val="0"/>
+                <w:lang w:eastAsia="en-AU"/>
+                <w14:ligatures w14:val="none"/>
+              </w:rPr>
+            </w:pPr>
+            <w:r>
+              <w:rPr>
+                <w:rFonts w:ascii="Aptos Narrow" w:eastAsia="Times New Roman" w:hAnsi="Aptos Narrow" w:cs="Times New Roman"/>
+                <w:color w:val="000000"/>
+                <w:kern w:val="0"/>
+                <w:lang w:eastAsia="en-AU"/>
+                <w14:ligatures w14:val="none"/>
+              </w:rPr>
+              <w:t>(</w:t>
+            </w:r>
+            <w:r>
+              <w:rPr>
+                <w:rFonts w:ascii="Aptos Narrow" w:eastAsia="Times New Roman" w:hAnsi="Aptos Narrow" w:cs="Times New Roman"/>
+                <w:color w:val="000000"/>
+                <w:kern w:val="0"/>
+                <w:lang w:eastAsia="en-AU"/>
+                <w14:ligatures w14:val="none"/>
+              </w:rPr>
+              <w:t>911</w:t>
+            </w:r>
+            <w:r>
+              <w:rPr>
+                <w:rFonts w:ascii="Aptos Narrow" w:eastAsia="Times New Roman" w:hAnsi="Aptos Narrow" w:cs="Times New Roman"/>
+                <w:color w:val="000000"/>
+                <w:kern w:val="0"/>
+                <w:lang w:eastAsia="en-AU"/>
+                <w14:ligatures w14:val="none"/>
+              </w:rPr>
+              <w:t>±0.5</w:t>
+            </w:r>
+            <w:r>
+              <w:rPr>
+                <w:rFonts w:ascii="Aptos Narrow" w:eastAsia="Times New Roman" w:hAnsi="Aptos Narrow" w:cs="Times New Roman"/>
+                <w:color w:val="000000"/>
+                <w:kern w:val="0"/>
+                <w:lang w:eastAsia="en-AU"/>
+                <w14:ligatures w14:val="none"/>
+              </w:rPr>
+              <w:t>)</w:t>
+            </w:r>
+          </w:p>
+        </w:tc>
+        <w:tc>
+          <w:tcPr>
+            <w:tcW w:w="1803" w:type="dxa"/>
+            <w:tcBorders>
+              <w:top w:val="nil"/>
+              <w:left w:val="nil"/>
+              <w:bottom w:val="single" w:sz="4" w:space="0" w:color="auto"/>
+              <w:right w:val="single" w:sz="4" w:space="0" w:color="auto"/>
+            </w:tcBorders>
+            <w:shd w:val="clear" w:color="auto" w:fill="auto"/>
+            <w:noWrap/>
+            <w:vAlign w:val="bottom"/>
+            <w:hideMark/>
+          </w:tcPr>
+          <w:p>
+            <w:pPr>
+              <w:spacing w:after="0" w:line="240" w:lineRule="auto"/>
+              <w:jc w:val="right"/>
+              <w:rPr>
+                <w:rFonts w:ascii="Aptos Narrow" w:eastAsia="Times New Roman" w:hAnsi="Aptos Narrow" w:cs="Times New Roman"/>
+                <w:color w:val="000000"/>
+                <w:kern w:val="0"/>
+                <w:lang w:eastAsia="en-AU"/>
+                <w14:ligatures w14:val="none"/>
+              </w:rPr>
+            </w:pPr>
+            <w:r>
+              <w:rPr>
+                <w:rFonts w:ascii="Aptos Narrow" w:eastAsia="Times New Roman" w:hAnsi="Aptos Narrow" w:cs="Times New Roman"/>
+                <w:color w:val="000000"/>
+                <w:kern w:val="0"/>
+                <w:lang w:eastAsia="en-AU"/>
+                <w14:ligatures w14:val="none"/>
+              </w:rPr>
+              <w:t>(</w:t>
+            </w:r>
+            <w:r>
+              <w:rPr>
+                <w:rFonts w:ascii="Aptos Narrow" w:eastAsia="Times New Roman" w:hAnsi="Aptos Narrow" w:cs="Times New Roman"/>
+                <w:color w:val="000000"/>
+                <w:kern w:val="0"/>
+                <w:lang w:eastAsia="en-AU"/>
+                <w14:ligatures w14:val="none"/>
+              </w:rPr>
+              <w:t>43.778</w:t>
+            </w:r>
+            <w:r>
+              <w:rPr>
+                <w:rFonts w:ascii="Aptos Narrow" w:eastAsia="Times New Roman" w:hAnsi="Aptos Narrow" w:cs="Times New Roman"/>
+                <w:color w:val="000000"/>
+                <w:kern w:val="0"/>
+                <w:lang w:eastAsia="en-AU"/>
+                <w14:ligatures w14:val="none"/>
+              </w:rPr>
+              <w:t>±</w:t>
+            </w:r>
+            <w:r>
+              <w:rPr>
+                <w:rFonts w:ascii="Aptos Narrow" w:eastAsia="Times New Roman" w:hAnsi="Aptos Narrow" w:cs="Times New Roman"/>
+                <w:color w:val="000000"/>
+                <w:kern w:val="0"/>
+                <w:lang w:eastAsia="en-AU"/>
+                <w14:ligatures w14:val="none"/>
+              </w:rPr>
+              <w:t>5.333</w:t>
+            </w:r>
+            <w:r>
+              <w:rPr>
+                <w:rFonts w:ascii="Aptos Narrow" w:eastAsia="Times New Roman" w:hAnsi="Aptos Narrow" w:cs="Times New Roman"/>
+                <w:color w:val="000000"/>
+                <w:kern w:val="0"/>
+                <w:lang w:eastAsia="en-AU"/>
+                <w14:ligatures w14:val="none"/>
+              </w:rPr>
+              <w:t>)</w:t>
+            </w:r>
+          </w:p>
+        </w:tc>
+      </w:tr>
+      <w:tr>
+        <w:trPr>
+          <w:trHeight w:val="300"/>
+          <w:jc w:val="center"/>
+        </w:trPr>
+        <w:tc>
+          <w:tcPr>
+            <w:tcW w:w="1698" w:type="dxa"/>
+            <w:tcBorders>
+              <w:top w:val="nil"/>
+              <w:left w:val="single" w:sz="4" w:space="0" w:color="auto"/>
+              <w:bottom w:val="single" w:sz="4" w:space="0" w:color="auto"/>
+              <w:right w:val="single" w:sz="4" w:space="0" w:color="auto"/>
+            </w:tcBorders>
+            <w:shd w:val="clear" w:color="auto" w:fill="auto"/>
+            <w:noWrap/>
+            <w:vAlign w:val="bottom"/>
+            <w:hideMark/>
+          </w:tcPr>
+          <w:p>
+            <w:pPr>
+              <w:spacing w:after="0" w:line="240" w:lineRule="auto"/>
+              <w:jc w:val="right"/>
+              <w:rPr>
+                <w:rFonts w:ascii="Aptos Narrow" w:eastAsia="Times New Roman" w:hAnsi="Aptos Narrow" w:cs="Times New Roman"/>
+                <w:color w:val="000000"/>
+                <w:kern w:val="0"/>
+                <w:lang w:eastAsia="en-AU"/>
+                <w14:ligatures w14:val="none"/>
+              </w:rPr>
+            </w:pPr>
+            <w:r>
+              <w:rPr>
+                <w:rFonts w:ascii="Aptos Narrow" w:eastAsia="Times New Roman" w:hAnsi="Aptos Narrow" w:cs="Times New Roman"/>
+                <w:color w:val="000000"/>
+                <w:kern w:val="0"/>
+                <w:lang w:eastAsia="en-AU"/>
+                <w14:ligatures w14:val="none"/>
+              </w:rPr>
+              <w:t>(</w:t>
+            </w:r>
+            <w:r>
+              <w:rPr>
+                <w:rFonts w:ascii="Aptos Narrow" w:eastAsia="Times New Roman" w:hAnsi="Aptos Narrow" w:cs="Times New Roman"/>
+                <w:color w:val="000000"/>
+                <w:kern w:val="0"/>
+                <w:lang w:eastAsia="en-AU"/>
+                <w14:ligatures w14:val="none"/>
+              </w:rPr>
+              <w:t>0.0368</w:t>
+            </w:r>
+            <w:r>
+              <w:rPr>
+                <w:rFonts w:ascii="Aptos Narrow" w:eastAsia="Times New Roman" w:hAnsi="Aptos Narrow" w:cs="Times New Roman"/>
+                <w:color w:val="000000"/>
+                <w:kern w:val="0"/>
+                <w:lang w:eastAsia="en-AU"/>
+                <w14:ligatures w14:val="none"/>
+              </w:rPr>
+              <w:t>±0.0005)</w:t>
+            </w:r>
+          </w:p>
+        </w:tc>
+        <w:tc>
+          <w:tcPr>
+            <w:tcW w:w="1584" w:type="dxa"/>
+            <w:tcBorders>
+              <w:top w:val="nil"/>
+              <w:left w:val="nil"/>
+              <w:bottom w:val="single" w:sz="4" w:space="0" w:color="auto"/>
+              <w:right w:val="single" w:sz="4" w:space="0" w:color="auto"/>
+            </w:tcBorders>
+            <w:shd w:val="clear" w:color="auto" w:fill="auto"/>
+            <w:noWrap/>
+            <w:vAlign w:val="bottom"/>
+            <w:hideMark/>
+          </w:tcPr>
+          <w:p>
+            <w:pPr>
+              <w:spacing w:after="0" w:line="240" w:lineRule="auto"/>
+              <w:jc w:val="right"/>
+              <w:rPr>
+                <w:rFonts w:ascii="Aptos Narrow" w:eastAsia="Times New Roman" w:hAnsi="Aptos Narrow" w:cs="Times New Roman"/>
+                <w:color w:val="000000"/>
+                <w:kern w:val="0"/>
+                <w:lang w:eastAsia="en-AU"/>
+                <w14:ligatures w14:val="none"/>
+              </w:rPr>
+            </w:pPr>
+            <w:r>
+              <w:rPr>
+                <w:rFonts w:ascii="Aptos Narrow" w:eastAsia="Times New Roman" w:hAnsi="Aptos Narrow" w:cs="Times New Roman"/>
+                <w:color w:val="000000"/>
+                <w:kern w:val="0"/>
+                <w:lang w:eastAsia="en-AU"/>
+                <w14:ligatures w14:val="none"/>
+              </w:rPr>
+              <w:t>(</w:t>
+            </w:r>
+            <w:r>
+              <w:rPr>
+                <w:rFonts w:ascii="Aptos Narrow" w:eastAsia="Times New Roman" w:hAnsi="Aptos Narrow" w:cs="Times New Roman"/>
+                <w:color w:val="000000"/>
+                <w:kern w:val="0"/>
+                <w:lang w:eastAsia="en-AU"/>
+                <w14:ligatures w14:val="none"/>
+              </w:rPr>
+              <w:t>0.1</w:t>
+            </w:r>
+            <w:r>
+              <w:rPr>
+                <w:rFonts w:ascii="Aptos Narrow" w:eastAsia="Times New Roman" w:hAnsi="Aptos Narrow" w:cs="Times New Roman"/>
+                <w:color w:val="000000"/>
+                <w:kern w:val="0"/>
+                <w:lang w:eastAsia="en-AU"/>
+                <w14:ligatures w14:val="none"/>
+              </w:rPr>
+              <w:t>±0.01)</w:t>
+            </w:r>
+          </w:p>
+        </w:tc>
+        <w:tc>
+          <w:tcPr>
+            <w:tcW w:w="2026" w:type="dxa"/>
+            <w:tcBorders>
+              <w:top w:val="nil"/>
+              <w:left w:val="nil"/>
+              <w:bottom w:val="single" w:sz="4" w:space="0" w:color="auto"/>
+              <w:right w:val="single" w:sz="4" w:space="0" w:color="auto"/>
+            </w:tcBorders>
+            <w:shd w:val="clear" w:color="auto" w:fill="auto"/>
+            <w:noWrap/>
+            <w:vAlign w:val="bottom"/>
+            <w:hideMark/>
+          </w:tcPr>
+          <w:p>
+            <w:pPr>
+              <w:spacing w:after="0" w:line="240" w:lineRule="auto"/>
+              <w:jc w:val="right"/>
+              <w:rPr>
+                <w:rFonts w:ascii="Aptos Narrow" w:eastAsia="Times New Roman" w:hAnsi="Aptos Narrow" w:cs="Times New Roman"/>
+                <w:color w:val="000000"/>
+                <w:kern w:val="0"/>
+                <w:lang w:eastAsia="en-AU"/>
+                <w14:ligatures w14:val="none"/>
+              </w:rPr>
+            </w:pPr>
+            <w:r>
+              <w:rPr>
+                <w:rFonts w:ascii="Aptos Narrow" w:eastAsia="Times New Roman" w:hAnsi="Aptos Narrow" w:cs="Times New Roman"/>
+                <w:color w:val="000000"/>
+                <w:kern w:val="0"/>
+                <w:lang w:eastAsia="en-AU"/>
+                <w14:ligatures w14:val="none"/>
+              </w:rPr>
+              <w:t>(</w:t>
+            </w:r>
+            <w:r>
+              <w:rPr>
+                <w:rFonts w:ascii="Aptos Narrow" w:eastAsia="Times New Roman" w:hAnsi="Aptos Narrow" w:cs="Times New Roman"/>
+                <w:color w:val="000000"/>
+                <w:kern w:val="0"/>
+                <w:lang w:eastAsia="en-AU"/>
+                <w14:ligatures w14:val="none"/>
+              </w:rPr>
+              <w:t>2623.592</w:t>
+            </w:r>
+            <w:r>
+              <w:rPr>
+                <w:rFonts w:ascii="Aptos Narrow" w:eastAsia="Times New Roman" w:hAnsi="Aptos Narrow" w:cs="Times New Roman"/>
+                <w:color w:val="000000"/>
+                <w:kern w:val="0"/>
+                <w:lang w:eastAsia="en-AU"/>
+                <w14:ligatures w14:val="none"/>
+              </w:rPr>
+              <w:t>±</w:t>
+            </w:r>
+            <w:r>
+              <w:rPr>
+                <w:rFonts w:ascii="Aptos Narrow" w:hAnsi="Aptos Narrow"/>
+                <w:color w:val="000000"/>
+              </w:rPr>
+              <w:t>298.01</w:t>
+            </w:r>
+            <w:r>
+              <w:rPr>
+                <w:rFonts w:ascii="Aptos Narrow" w:hAnsi="Aptos Narrow"/>
+                <w:color w:val="000000"/>
+              </w:rPr>
+              <w:t>)</w:t>
+            </w:r>
+          </w:p>
+        </w:tc>
+        <w:tc>
+          <w:tcPr>
+            <w:tcW w:w="1808" w:type="dxa"/>
+            <w:tcBorders>
+              <w:top w:val="nil"/>
+              <w:left w:val="nil"/>
+              <w:bottom w:val="single" w:sz="4" w:space="0" w:color="auto"/>
+              <w:right w:val="single" w:sz="4" w:space="0" w:color="auto"/>
+            </w:tcBorders>
+            <w:shd w:val="clear" w:color="auto" w:fill="auto"/>
+            <w:noWrap/>
+            <w:vAlign w:val="bottom"/>
+            <w:hideMark/>
+          </w:tcPr>
+          <w:p>
+            <w:pPr>
+              <w:spacing w:after="0" w:line="240" w:lineRule="auto"/>
+              <w:rPr>
+                <w:rFonts w:ascii="Aptos Narrow" w:eastAsia="Times New Roman" w:hAnsi="Aptos Narrow" w:cs="Times New Roman"/>
+                <w:color w:val="000000"/>
+                <w:kern w:val="0"/>
+                <w:lang w:eastAsia="en-AU"/>
+                <w14:ligatures w14:val="none"/>
+              </w:rPr>
+            </w:pPr>
+            <w:r>
+              <w:rPr>
+                <w:rFonts w:ascii="Aptos Narrow" w:eastAsia="Times New Roman" w:hAnsi="Aptos Narrow" w:cs="Times New Roman"/>
+                <w:color w:val="000000"/>
+                <w:kern w:val="0"/>
+                <w:lang w:eastAsia="en-AU"/>
+                <w14:ligatures w14:val="none"/>
+              </w:rPr>
+              <w:t>(</w:t>
+            </w:r>
+            <w:r>
+              <w:rPr>
+                <w:rFonts w:ascii="Aptos Narrow" w:eastAsia="Times New Roman" w:hAnsi="Aptos Narrow" w:cs="Times New Roman"/>
+                <w:color w:val="000000"/>
+                <w:kern w:val="0"/>
+                <w:lang w:eastAsia="en-AU"/>
+                <w14:ligatures w14:val="none"/>
+              </w:rPr>
+              <w:t>2615</w:t>
+            </w:r>
+            <w:r>
+              <w:rPr>
+                <w:rFonts w:ascii="Aptos Narrow" w:eastAsia="Times New Roman" w:hAnsi="Aptos Narrow" w:cs="Times New Roman"/>
+                <w:color w:val="000000"/>
+                <w:kern w:val="0"/>
+                <w:lang w:eastAsia="en-AU"/>
+                <w14:ligatures w14:val="none"/>
+              </w:rPr>
+              <w:t>±0.5</w:t>
+            </w:r>
+            <w:r>
+              <w:rPr>
+                <w:rFonts w:ascii="Aptos Narrow" w:eastAsia="Times New Roman" w:hAnsi="Aptos Narrow" w:cs="Times New Roman"/>
+                <w:color w:val="000000"/>
+                <w:kern w:val="0"/>
+                <w:lang w:eastAsia="en-AU"/>
+                <w14:ligatures w14:val="none"/>
+              </w:rPr>
+              <w:t>)</w:t>
+            </w:r>
+          </w:p>
+        </w:tc>
+        <w:tc>
+          <w:tcPr>
+            <w:tcW w:w="1803" w:type="dxa"/>
+            <w:tcBorders>
+              <w:top w:val="nil"/>
+              <w:left w:val="nil"/>
+              <w:bottom w:val="single" w:sz="4" w:space="0" w:color="auto"/>
+              <w:right w:val="single" w:sz="4" w:space="0" w:color="auto"/>
+            </w:tcBorders>
+            <w:shd w:val="clear" w:color="auto" w:fill="auto"/>
+            <w:noWrap/>
+            <w:vAlign w:val="bottom"/>
+            <w:hideMark/>
+          </w:tcPr>
+          <w:p>
+            <w:pPr>
+              <w:spacing w:after="0" w:line="240" w:lineRule="auto"/>
+              <w:jc w:val="right"/>
+              <w:rPr>
+                <w:rFonts w:ascii="Aptos Narrow" w:eastAsia="Times New Roman" w:hAnsi="Aptos Narrow" w:cs="Times New Roman"/>
+                <w:color w:val="000000"/>
+                <w:kern w:val="0"/>
+                <w:lang w:eastAsia="en-AU"/>
+                <w14:ligatures w14:val="none"/>
+              </w:rPr>
+            </w:pPr>
+            <w:r>
+              <w:rPr>
+                <w:rFonts w:ascii="Aptos Narrow" w:eastAsia="Times New Roman" w:hAnsi="Aptos Narrow" w:cs="Times New Roman"/>
+                <w:color w:val="000000"/>
+                <w:kern w:val="0"/>
+                <w:lang w:eastAsia="en-AU"/>
+                <w14:ligatures w14:val="none"/>
+              </w:rPr>
+              <w:t>(</w:t>
+            </w:r>
+            <w:r>
+              <w:rPr>
+                <w:rFonts w:ascii="Aptos Narrow" w:eastAsia="Times New Roman" w:hAnsi="Aptos Narrow" w:cs="Times New Roman"/>
+                <w:color w:val="000000"/>
+                <w:kern w:val="0"/>
+                <w:lang w:eastAsia="en-AU"/>
+                <w14:ligatures w14:val="none"/>
+              </w:rPr>
+              <w:t>125.664</w:t>
+            </w:r>
+            <w:r>
+              <w:rPr>
+                <w:rFonts w:ascii="Aptos Narrow" w:eastAsia="Times New Roman" w:hAnsi="Aptos Narrow" w:cs="Times New Roman"/>
+                <w:color w:val="000000"/>
+                <w:kern w:val="0"/>
+                <w:lang w:eastAsia="en-AU"/>
+                <w14:ligatures w14:val="none"/>
+              </w:rPr>
+              <w:t>±</w:t>
+            </w:r>
+            <w:r>
+              <w:rPr>
+                <w:rFonts w:ascii="Aptos Narrow" w:eastAsia="Times New Roman" w:hAnsi="Aptos Narrow" w:cs="Times New Roman"/>
+                <w:color w:val="000000"/>
+                <w:kern w:val="0"/>
+                <w:lang w:eastAsia="en-AU"/>
+                <w14:ligatures w14:val="none"/>
+              </w:rPr>
+              <w:t>13.534</w:t>
+            </w:r>
+            <w:r>
+              <w:rPr>
+                <w:rFonts w:ascii="Aptos Narrow" w:eastAsia="Times New Roman" w:hAnsi="Aptos Narrow" w:cs="Times New Roman"/>
+                <w:color w:val="000000"/>
+                <w:kern w:val="0"/>
+                <w:lang w:eastAsia="en-AU"/>
+                <w14:ligatures w14:val="none"/>
+              </w:rPr>
+              <w:t>)</w:t>
+            </w:r>
+          </w:p>
+        </w:tc>
+      </w:tr>
+      <w:tr>
+        <w:trPr>
+          <w:trHeight w:val="300"/>
+          <w:jc w:val="center"/>
+        </w:trPr>
+        <w:tc>
+          <w:tcPr>
+            <w:tcW w:w="1698" w:type="dxa"/>
+            <w:tcBorders>
+              <w:top w:val="nil"/>
+              <w:left w:val="single" w:sz="4" w:space="0" w:color="auto"/>
+              <w:bottom w:val="single" w:sz="4" w:space="0" w:color="auto"/>
+              <w:right w:val="single" w:sz="4" w:space="0" w:color="auto"/>
+            </w:tcBorders>
+            <w:shd w:val="clear" w:color="auto" w:fill="auto"/>
+            <w:noWrap/>
+            <w:vAlign w:val="bottom"/>
+            <w:hideMark/>
+          </w:tcPr>
+          <w:p>
+            <w:pPr>
+              <w:spacing w:after="0" w:line="240" w:lineRule="auto"/>
+              <w:jc w:val="right"/>
+              <w:rPr>
+                <w:rFonts w:ascii="Aptos Narrow" w:eastAsia="Times New Roman" w:hAnsi="Aptos Narrow" w:cs="Times New Roman"/>
+                <w:color w:val="000000"/>
+                <w:kern w:val="0"/>
+                <w:lang w:eastAsia="en-AU"/>
+                <w14:ligatures w14:val="none"/>
+              </w:rPr>
+            </w:pPr>
+            <w:r>
+              <w:rPr>
+                <w:rFonts w:ascii="Aptos Narrow" w:eastAsia="Times New Roman" w:hAnsi="Aptos Narrow" w:cs="Times New Roman"/>
+                <w:color w:val="000000"/>
+                <w:kern w:val="0"/>
+                <w:lang w:eastAsia="en-AU"/>
+                <w14:ligatures w14:val="none"/>
+              </w:rPr>
+              <w:t>(</w:t>
+            </w:r>
+            <w:r>
+              <w:rPr>
+                <w:rFonts w:ascii="Aptos Narrow" w:eastAsia="Times New Roman" w:hAnsi="Aptos Narrow" w:cs="Times New Roman"/>
+                <w:color w:val="000000"/>
+                <w:kern w:val="0"/>
+                <w:lang w:eastAsia="en-AU"/>
+                <w14:ligatures w14:val="none"/>
+              </w:rPr>
+              <w:t>0.003</w:t>
+            </w:r>
+            <w:r>
+              <w:rPr>
+                <w:rFonts w:ascii="Aptos Narrow" w:eastAsia="Times New Roman" w:hAnsi="Aptos Narrow" w:cs="Times New Roman"/>
+                <w:color w:val="000000"/>
+                <w:kern w:val="0"/>
+                <w:lang w:eastAsia="en-AU"/>
+                <w14:ligatures w14:val="none"/>
+              </w:rPr>
+              <w:t>0</w:t>
+            </w:r>
+            <w:r>
+              <w:rPr>
+                <w:rFonts w:ascii="Aptos Narrow" w:eastAsia="Times New Roman" w:hAnsi="Aptos Narrow" w:cs="Times New Roman"/>
+                <w:color w:val="000000"/>
+                <w:kern w:val="0"/>
+                <w:lang w:eastAsia="en-AU"/>
+                <w14:ligatures w14:val="none"/>
+              </w:rPr>
+              <w:t>±0.0005)</w:t>
+            </w:r>
+          </w:p>
+        </w:tc>
+        <w:tc>
+          <w:tcPr>
+            <w:tcW w:w="1584" w:type="dxa"/>
+            <w:tcBorders>
+              <w:top w:val="nil"/>
+              <w:left w:val="nil"/>
+              <w:bottom w:val="single" w:sz="4" w:space="0" w:color="auto"/>
+              <w:right w:val="single" w:sz="4" w:space="0" w:color="auto"/>
+            </w:tcBorders>
+            <w:shd w:val="clear" w:color="auto" w:fill="auto"/>
+            <w:noWrap/>
+            <w:vAlign w:val="bottom"/>
+            <w:hideMark/>
+          </w:tcPr>
+          <w:p>
+            <w:pPr>
+              <w:spacing w:after="0" w:line="240" w:lineRule="auto"/>
+              <w:jc w:val="right"/>
+              <w:rPr>
+                <w:rFonts w:ascii="Aptos Narrow" w:eastAsia="Times New Roman" w:hAnsi="Aptos Narrow" w:cs="Times New Roman"/>
+                <w:color w:val="000000"/>
+                <w:kern w:val="0"/>
+                <w:lang w:eastAsia="en-AU"/>
+                <w14:ligatures w14:val="none"/>
+              </w:rPr>
+            </w:pPr>
+            <w:r>
+              <w:rPr>
+                <w:rFonts w:ascii="Aptos Narrow" w:eastAsia="Times New Roman" w:hAnsi="Aptos Narrow" w:cs="Times New Roman"/>
+                <w:color w:val="000000"/>
+                <w:kern w:val="0"/>
+                <w:lang w:eastAsia="en-AU"/>
+                <w14:ligatures w14:val="none"/>
+              </w:rPr>
+              <w:t>(</w:t>
+            </w:r>
+            <w:r>
+              <w:rPr>
+                <w:rFonts w:ascii="Aptos Narrow" w:eastAsia="Times New Roman" w:hAnsi="Aptos Narrow" w:cs="Times New Roman"/>
+                <w:color w:val="000000"/>
+                <w:kern w:val="0"/>
+                <w:lang w:eastAsia="en-AU"/>
+                <w14:ligatures w14:val="none"/>
+              </w:rPr>
+              <w:t>0.1</w:t>
+            </w:r>
+            <w:r>
+              <w:rPr>
+                <w:rFonts w:ascii="Aptos Narrow" w:eastAsia="Times New Roman" w:hAnsi="Aptos Narrow" w:cs="Times New Roman"/>
+                <w:color w:val="000000"/>
+                <w:kern w:val="0"/>
+                <w:lang w:eastAsia="en-AU"/>
+                <w14:ligatures w14:val="none"/>
+              </w:rPr>
+              <w:t>±0.01)</w:t>
+            </w:r>
+          </w:p>
+        </w:tc>
+        <w:tc>
+          <w:tcPr>
+            <w:tcW w:w="2026" w:type="dxa"/>
+            <w:tcBorders>
+              <w:top w:val="nil"/>
+              <w:left w:val="nil"/>
+              <w:bottom w:val="single" w:sz="4" w:space="0" w:color="auto"/>
+              <w:right w:val="single" w:sz="4" w:space="0" w:color="auto"/>
+            </w:tcBorders>
+            <w:shd w:val="clear" w:color="auto" w:fill="auto"/>
+            <w:noWrap/>
+            <w:vAlign w:val="bottom"/>
+            <w:hideMark/>
+          </w:tcPr>
+          <w:p>
+            <w:pPr>
+              <w:spacing w:after="0" w:line="240" w:lineRule="auto"/>
+              <w:jc w:val="right"/>
+              <w:rPr>
+                <w:rFonts w:ascii="Aptos Narrow" w:eastAsia="Times New Roman" w:hAnsi="Aptos Narrow" w:cs="Times New Roman"/>
+                <w:color w:val="000000"/>
+                <w:kern w:val="0"/>
+                <w:lang w:eastAsia="en-AU"/>
+                <w14:ligatures w14:val="none"/>
+              </w:rPr>
+            </w:pPr>
+            <w:r>
+              <w:rPr>
+                <w:rFonts w:ascii="Aptos Narrow" w:eastAsia="Times New Roman" w:hAnsi="Aptos Narrow" w:cs="Times New Roman"/>
+                <w:color w:val="000000"/>
+                <w:kern w:val="0"/>
+                <w:lang w:eastAsia="en-AU"/>
+                <w14:ligatures w14:val="none"/>
+              </w:rPr>
+              <w:t>(</w:t>
+            </w:r>
+            <w:r>
+              <w:rPr>
+                <w:rFonts w:ascii="Aptos Narrow" w:eastAsia="Times New Roman" w:hAnsi="Aptos Narrow" w:cs="Times New Roman"/>
+                <w:color w:val="000000"/>
+                <w:kern w:val="0"/>
+                <w:lang w:eastAsia="en-AU"/>
+                <w14:ligatures w14:val="none"/>
+              </w:rPr>
+              <w:t>9188.815</w:t>
+            </w:r>
+            <w:r>
+              <w:rPr>
+                <w:rFonts w:ascii="Aptos Narrow" w:eastAsia="Times New Roman" w:hAnsi="Aptos Narrow" w:cs="Times New Roman"/>
+                <w:color w:val="000000"/>
+                <w:kern w:val="0"/>
+                <w:lang w:eastAsia="en-AU"/>
+                <w14:ligatures w14:val="none"/>
+              </w:rPr>
+              <w:t>±</w:t>
+            </w:r>
+            <w:r>
+              <w:rPr>
+                <w:rFonts w:ascii="Aptos Narrow" w:hAnsi="Aptos Narrow"/>
+                <w:color w:val="000000"/>
+              </w:rPr>
+              <w:t>2450.3</w:t>
+            </w:r>
+            <w:r>
+              <w:rPr>
+                <w:rFonts w:ascii="Aptos Narrow" w:hAnsi="Aptos Narrow"/>
+                <w:color w:val="000000"/>
+              </w:rPr>
+              <w:t>5)</w:t>
+            </w:r>
+          </w:p>
+        </w:tc>
+        <w:tc>
+          <w:tcPr>
+            <w:tcW w:w="1808" w:type="dxa"/>
+            <w:tcBorders>
+              <w:top w:val="nil"/>
+              <w:left w:val="nil"/>
+              <w:bottom w:val="single" w:sz="4" w:space="0" w:color="auto"/>
+              <w:right w:val="single" w:sz="4" w:space="0" w:color="auto"/>
+            </w:tcBorders>
+            <w:shd w:val="clear" w:color="auto" w:fill="auto"/>
+            <w:noWrap/>
+            <w:vAlign w:val="bottom"/>
+            <w:hideMark/>
+          </w:tcPr>
+          <w:p>
+            <w:pPr>
+              <w:spacing w:after="0" w:line="240" w:lineRule="auto"/>
+              <w:rPr>
+                <w:rFonts w:ascii="Aptos Narrow" w:eastAsia="Times New Roman" w:hAnsi="Aptos Narrow" w:cs="Times New Roman"/>
+                <w:color w:val="000000"/>
+                <w:kern w:val="0"/>
+                <w:lang w:eastAsia="en-AU"/>
+                <w14:ligatures w14:val="none"/>
+              </w:rPr>
+            </w:pPr>
+            <w:r>
+              <w:rPr>
+                <w:rFonts w:ascii="Aptos Narrow" w:eastAsia="Times New Roman" w:hAnsi="Aptos Narrow" w:cs="Times New Roman"/>
+                <w:color w:val="000000"/>
+                <w:kern w:val="0"/>
+                <w:lang w:eastAsia="en-AU"/>
+                <w14:ligatures w14:val="none"/>
+              </w:rPr>
+              <w:t>(</w:t>
+            </w:r>
+            <w:r>
+              <w:rPr>
+                <w:rFonts w:ascii="Aptos Narrow" w:eastAsia="Times New Roman" w:hAnsi="Aptos Narrow" w:cs="Times New Roman"/>
+                <w:color w:val="000000"/>
+                <w:kern w:val="0"/>
+                <w:lang w:eastAsia="en-AU"/>
+                <w14:ligatures w14:val="none"/>
+              </w:rPr>
+              <w:t>9208</w:t>
+            </w:r>
+            <w:r>
+              <w:rPr>
+                <w:rFonts w:ascii="Aptos Narrow" w:eastAsia="Times New Roman" w:hAnsi="Aptos Narrow" w:cs="Times New Roman"/>
+                <w:color w:val="000000"/>
+                <w:kern w:val="0"/>
+                <w:lang w:eastAsia="en-AU"/>
+                <w14:ligatures w14:val="none"/>
+              </w:rPr>
+              <w:t>±0.5</w:t>
+            </w:r>
+            <w:r>
+              <w:rPr>
+                <w:rFonts w:ascii="Aptos Narrow" w:eastAsia="Times New Roman" w:hAnsi="Aptos Narrow" w:cs="Times New Roman"/>
+                <w:color w:val="000000"/>
+                <w:kern w:val="0"/>
+                <w:lang w:eastAsia="en-AU"/>
+                <w14:ligatures w14:val="none"/>
+              </w:rPr>
+              <w:t>)</w:t>
+            </w:r>
+          </w:p>
+        </w:tc>
+        <w:tc>
+          <w:tcPr>
+            <w:tcW w:w="1803" w:type="dxa"/>
+            <w:tcBorders>
+              <w:top w:val="nil"/>
+              <w:left w:val="nil"/>
+              <w:bottom w:val="single" w:sz="4" w:space="0" w:color="auto"/>
+              <w:right w:val="single" w:sz="4" w:space="0" w:color="auto"/>
+            </w:tcBorders>
+            <w:shd w:val="clear" w:color="auto" w:fill="auto"/>
+            <w:noWrap/>
+            <w:vAlign w:val="bottom"/>
+            <w:hideMark/>
+          </w:tcPr>
+          <w:p>
+            <w:pPr>
+              <w:spacing w:after="0" w:line="240" w:lineRule="auto"/>
+              <w:jc w:val="right"/>
+              <w:rPr>
+                <w:rFonts w:ascii="Aptos Narrow" w:eastAsia="Times New Roman" w:hAnsi="Aptos Narrow" w:cs="Times New Roman"/>
+                <w:color w:val="000000"/>
+                <w:kern w:val="0"/>
+                <w:lang w:eastAsia="en-AU"/>
+                <w14:ligatures w14:val="none"/>
+              </w:rPr>
+            </w:pPr>
+            <w:r>
+              <w:rPr>
+                <w:rFonts w:ascii="Aptos Narrow" w:eastAsia="Times New Roman" w:hAnsi="Aptos Narrow" w:cs="Times New Roman"/>
+                <w:color w:val="000000"/>
+                <w:kern w:val="0"/>
+                <w:lang w:eastAsia="en-AU"/>
+                <w14:ligatures w14:val="none"/>
+              </w:rPr>
+              <w:t>(</w:t>
+            </w:r>
+            <w:r>
+              <w:rPr>
+                <w:rFonts w:ascii="Aptos Narrow" w:eastAsia="Times New Roman" w:hAnsi="Aptos Narrow" w:cs="Times New Roman"/>
+                <w:color w:val="000000"/>
+                <w:kern w:val="0"/>
+                <w:lang w:eastAsia="en-AU"/>
+                <w14:ligatures w14:val="none"/>
+              </w:rPr>
+              <w:t>442.490</w:t>
+            </w:r>
+            <w:r>
+              <w:rPr>
+                <w:rFonts w:ascii="Aptos Narrow" w:eastAsia="Times New Roman" w:hAnsi="Aptos Narrow" w:cs="Times New Roman"/>
+                <w:color w:val="000000"/>
+                <w:kern w:val="0"/>
+                <w:lang w:eastAsia="en-AU"/>
+                <w14:ligatures w14:val="none"/>
+              </w:rPr>
+              <w:t>±</w:t>
+            </w:r>
+            <w:r>
+              <w:rPr>
+                <w:rFonts w:ascii="Aptos Narrow" w:eastAsia="Times New Roman" w:hAnsi="Aptos Narrow" w:cs="Times New Roman"/>
+                <w:color w:val="000000"/>
+                <w:kern w:val="0"/>
+                <w:lang w:eastAsia="en-AU"/>
+                <w14:ligatures w14:val="none"/>
+              </w:rPr>
+              <w:t>45.265</w:t>
+            </w:r>
+            <w:r>
+              <w:rPr>
+                <w:rFonts w:ascii="Aptos Narrow" w:eastAsia="Times New Roman" w:hAnsi="Aptos Narrow" w:cs="Times New Roman"/>
+                <w:color w:val="000000"/>
+                <w:kern w:val="0"/>
+                <w:lang w:eastAsia="en-AU"/>
+                <w14:ligatures w14:val="none"/>
+              </w:rPr>
+              <w:t>)</w:t>
+            </w:r>
+          </w:p>
+        </w:tc>
+      </w:tr>
+    </w:tbl>
+    <w:p>
+      <w:pPr>
         <w:pStyle w:val="Heading1"/>
       </w:pPr>
       <w:r>
+        <w:lastRenderedPageBreak/>
         <w:t>Analysis of Results</w:t>
       </w:r>
     </w:p>
-    <w:p/>
     <w:p>
       <w:pPr>
         <w:pStyle w:val="Heading1"/>
-      </w:pPr>
-      <w:r>
+        <w:numPr>
+          <w:ilvl w:val="1"/>
+          <w:numId w:val="1"/>
+        </w:numPr>
+      </w:pPr>
+      <w:r>
+        <w:t>Frequency Response of an RLC Circuit</w:t>
+      </w:r>
+    </w:p>
+    <w:p>
+      <w:pPr>
+        <w:ind w:left="426"/>
+      </w:pPr>
+      <w:r>
+        <w:t>The</w:t>
+      </w:r>
+      <w:r>
+        <w:t xml:space="preserve"> predicted value for the</w:t>
+      </w:r>
+      <w:r>
+        <w:t xml:space="preserve"> resonant frequency is shown in Figure 6 and 7 to correspond to a peak in both voltage across the resistor, and circuit current. Given the large </w:t>
+      </w:r>
+      <w:r>
+        <w:t xml:space="preserve">10% </w:t>
+      </w:r>
+      <w:r>
+        <w:t xml:space="preserve">error </w:t>
+      </w:r>
+      <w:r>
+        <w:t>associated with the inductor, our calculated frequency has an uncertainty of ±27.78Hz, its possible that the circuit resonates more strongly at a frequency within that range. The predicted value was calculated using measured values, these are subject to fluctuating value errors from DMM measurements as well as tolerance errors from manufacturing.</w:t>
+      </w:r>
+    </w:p>
+    <w:p>
+      <w:pPr>
+        <w:ind w:left="426"/>
+      </w:pPr>
+      <w:r>
+        <w:t>Comparing our expected</w:t>
+      </w:r>
+      <w:r>
+        <w:t xml:space="preserve"> frequency response in Figure 2 with our measured response in Figures 6 and 7, a definitive peak can be seen at the resonant frequency. This lines up with expected resonance behaviours, with voltages higher than the input voltage being generated across circuit components. For a clearer picture of the frequency curve, more samples should be taken across the 500Hz frequency range. Very few measurements were taken close to the resonant peak, as such it is difficult to tell </w:t>
+      </w:r>
+      <w:r>
+        <w:t>if the expected resonant peak is the same as our experimental peak.</w:t>
+      </w:r>
+    </w:p>
+    <w:p>
+      <w:pPr>
+        <w:pStyle w:val="Heading1"/>
+        <w:numPr>
+          <w:ilvl w:val="1"/>
+          <w:numId w:val="1"/>
+        </w:numPr>
+      </w:pPr>
+      <w:r>
+        <w:t>Measuring Quality Factor (Q)</w:t>
+      </w:r>
+    </w:p>
+    <w:p>
+      <w:pPr>
+        <w:ind w:left="426"/>
+        <w:rPr>
+          <w:rFonts w:eastAsiaTheme="minorEastAsia"/>
+        </w:rPr>
+      </w:pPr>
+      <w:r>
+        <w:t xml:space="preserve">Given the definition for </w:t>
+      </w:r>
+      <m:oMath>
+        <m:sSub>
+          <m:sSubPr>
+            <m:ctrlPr>
+              <w:rPr>
+                <w:rFonts w:ascii="Cambria Math" w:hAnsi="Cambria Math"/>
+                <w:i/>
+              </w:rPr>
+            </m:ctrlPr>
+          </m:sSubPr>
+          <m:e>
+            <m:r>
+              <w:rPr>
+                <w:rFonts w:ascii="Cambria Math" w:hAnsi="Cambria Math"/>
+              </w:rPr>
+              <m:t>Q</m:t>
+            </m:r>
+          </m:e>
+          <m:sub>
+            <m:r>
+              <w:rPr>
+                <w:rFonts w:ascii="Cambria Math" w:hAnsi="Cambria Math"/>
+              </w:rPr>
+              <m:t>M</m:t>
+            </m:r>
+          </m:sub>
+        </m:sSub>
+      </m:oMath>
+      <w:r>
+        <w:rPr>
+          <w:rFonts w:eastAsiaTheme="minorEastAsia"/>
+        </w:rPr>
+        <w:t xml:space="preserve"> described in Eq(3) a magnification factor of 13.075</w:t>
+      </w:r>
+      <w:r>
+        <w:rPr>
+          <w:rFonts w:eastAsiaTheme="minorEastAsia"/>
+        </w:rPr>
+        <w:t>±0.002</w:t>
+      </w:r>
+      <w:r>
+        <w:rPr>
+          <w:rFonts w:eastAsiaTheme="minorEastAsia"/>
+        </w:rPr>
+        <w:t xml:space="preserve"> was observed, </w:t>
+      </w:r>
+      <w:r>
+        <w:rPr>
+          <w:rFonts w:eastAsiaTheme="minorEastAsia"/>
+        </w:rPr>
+        <w:t>this</w:t>
+      </w:r>
+      <w:r>
+        <w:rPr>
+          <w:rFonts w:eastAsiaTheme="minorEastAsia"/>
+        </w:rPr>
+        <w:t xml:space="preserve"> is consistent with expected behaviour at resonance, as a resonating circuit will generate higher voltages than the driving voltage across circuit components. </w:t>
+      </w:r>
+      <w:r>
+        <w:rPr>
+          <w:rFonts w:eastAsiaTheme="minorEastAsia"/>
+        </w:rPr>
+        <w:t xml:space="preserve">Voltage measurements for </w:t>
+      </w:r>
+      <m:oMath>
+        <m:sSub>
+          <m:sSubPr>
+            <m:ctrlPr>
+              <w:rPr>
+                <w:rFonts w:ascii="Cambria Math" w:eastAsiaTheme="minorEastAsia" w:hAnsi="Cambria Math"/>
+                <w:i/>
+              </w:rPr>
+            </m:ctrlPr>
+          </m:sSubPr>
+          <m:e>
+            <m:r>
+              <w:rPr>
+                <w:rFonts w:ascii="Cambria Math" w:eastAsiaTheme="minorEastAsia" w:hAnsi="Cambria Math"/>
+              </w:rPr>
+              <m:t>V</m:t>
+            </m:r>
+          </m:e>
+          <m:sub>
+            <m:r>
+              <w:rPr>
+                <w:rFonts w:ascii="Cambria Math" w:eastAsiaTheme="minorEastAsia" w:hAnsi="Cambria Math"/>
+              </w:rPr>
+              <m:t>0</m:t>
+            </m:r>
+          </m:sub>
+        </m:sSub>
+      </m:oMath>
+      <w:r>
+        <w:rPr>
+          <w:rFonts w:eastAsiaTheme="minorEastAsia"/>
+        </w:rPr>
+        <w:t xml:space="preserve"> were taken with a DMM to avoid using the value reported on the signal generator, as this was not as accurate as the DMM and would misreport the current voltage.</w:t>
+      </w:r>
+      <w:r>
+        <w:rPr>
+          <w:rFonts w:eastAsiaTheme="minorEastAsia"/>
+        </w:rPr>
+        <w:t xml:space="preserve"> Voltage measurements across both the inductor and the capacitor were the same as recorded in Table 3, this is due to the impedance of the components being relative to frequency. As the circuit is at resonance, the impedances of both components are equal in magnitude but opposite in phase. As the magnitude of the impedance is the same, the voltage generated across the capacitor and inductor is equal.</w:t>
+      </w:r>
+    </w:p>
+    <w:p>
+      <w:pPr>
+        <w:ind w:left="426"/>
+        <w:rPr>
+          <w:rFonts w:eastAsiaTheme="minorEastAsia"/>
+        </w:rPr>
+      </w:pPr>
+      <w:r>
+        <w:t xml:space="preserve">The range </w:t>
+      </w:r>
+      <m:oMath>
+        <m:r>
+          <w:rPr>
+            <w:rFonts w:ascii="Cambria Math" w:hAnsi="Cambria Math"/>
+          </w:rPr>
+          <m:t>f∆</m:t>
+        </m:r>
+      </m:oMath>
+      <w:r>
+        <w:rPr>
+          <w:rFonts w:eastAsiaTheme="minorEastAsia"/>
+        </w:rPr>
+        <w:t xml:space="preserve"> is also determined using DMM measurements across the inductor. </w:t>
+      </w:r>
+      <w:r>
+        <w:rPr>
+          <w:rFonts w:eastAsiaTheme="minorEastAsia"/>
+        </w:rPr>
+        <w:t xml:space="preserve">The value of </w:t>
+      </w:r>
+      <m:oMath>
+        <m:sSub>
+          <m:sSubPr>
+            <m:ctrlPr>
+              <w:rPr>
+                <w:rFonts w:ascii="Cambria Math" w:hAnsi="Cambria Math"/>
+                <w:i/>
+              </w:rPr>
+            </m:ctrlPr>
+          </m:sSubPr>
+          <m:e>
+            <m:r>
+              <w:rPr>
+                <w:rFonts w:ascii="Cambria Math" w:hAnsi="Cambria Math"/>
+              </w:rPr>
+              <m:t>Q</m:t>
+            </m:r>
+          </m:e>
+          <m:sub>
+            <m:r>
+              <w:rPr>
+                <w:rFonts w:ascii="Cambria Math" w:hAnsi="Cambria Math"/>
+              </w:rPr>
+              <m:t>W</m:t>
+            </m:r>
+          </m:sub>
+        </m:sSub>
+      </m:oMath>
+      <w:r>
+        <w:rPr>
+          <w:rFonts w:eastAsiaTheme="minorEastAsia"/>
+        </w:rPr>
+        <w:t xml:space="preserve"> was calculated to be 11.125</w:t>
+      </w:r>
+      <w:r>
+        <w:rPr>
+          <w:rFonts w:eastAsiaTheme="minorEastAsia"/>
+        </w:rPr>
+        <w:t>±</w:t>
+      </w:r>
+      <w:r>
+        <w:rPr>
+          <w:rFonts w:eastAsiaTheme="minorEastAsia"/>
+        </w:rPr>
+        <w:t>0.0</w:t>
+      </w:r>
+      <w:r>
+        <w:rPr>
+          <w:rFonts w:eastAsiaTheme="minorEastAsia"/>
+        </w:rPr>
+        <w:t>4</w:t>
+      </w:r>
+      <w:r>
+        <w:rPr>
+          <w:rFonts w:eastAsiaTheme="minorEastAsia"/>
+        </w:rPr>
+        <w:t xml:space="preserve">, this value is expected to be equal to the value of </w:t>
+      </w:r>
+      <m:oMath>
+        <m:sSub>
+          <m:sSubPr>
+            <m:ctrlPr>
+              <w:rPr>
+                <w:rFonts w:ascii="Cambria Math" w:hAnsi="Cambria Math"/>
+                <w:i/>
+              </w:rPr>
+            </m:ctrlPr>
+          </m:sSubPr>
+          <m:e>
+            <m:r>
+              <w:rPr>
+                <w:rFonts w:ascii="Cambria Math" w:hAnsi="Cambria Math"/>
+              </w:rPr>
+              <m:t>Q</m:t>
+            </m:r>
+          </m:e>
+          <m:sub>
+            <m:r>
+              <w:rPr>
+                <w:rFonts w:ascii="Cambria Math" w:hAnsi="Cambria Math"/>
+              </w:rPr>
+              <m:t>M</m:t>
+            </m:r>
+          </m:sub>
+        </m:sSub>
+      </m:oMath>
+      <w:r>
+        <w:rPr>
+          <w:rFonts w:eastAsiaTheme="minorEastAsia"/>
+        </w:rPr>
+        <w:t xml:space="preserve"> although these are not within margin of error of each other. This can be partially be attributed to the use of measurements taken from the signal generator</w:t>
+      </w:r>
+      <w:r>
+        <w:rPr>
+          <w:rFonts w:eastAsiaTheme="minorEastAsia"/>
+        </w:rPr>
+        <w:t>, as the frequency was not verified and the error is quite large. Inefficiencies can also influence this reading, although given the voltages and current present in the circuit these would be almost negligible.</w:t>
+      </w:r>
+      <w:r>
+        <w:rPr>
+          <w:rFonts w:eastAsiaTheme="minorEastAsia"/>
+        </w:rPr>
+        <w:t xml:space="preserve"> </w:t>
+      </w:r>
+    </w:p>
+    <w:p>
+      <w:pPr>
+        <w:pStyle w:val="Heading1"/>
+        <w:numPr>
+          <w:ilvl w:val="1"/>
+          <w:numId w:val="1"/>
+        </w:numPr>
+      </w:pPr>
+      <w:r>
+        <w:t xml:space="preserve">Measurement of Equivalent Resistance </w:t>
+      </w:r>
+      <m:oMath>
+        <m:sSub>
+          <m:sSubPr>
+            <m:ctrlPr>
+              <w:rPr>
+                <w:rFonts w:ascii="Cambria Math" w:hAnsi="Cambria Math"/>
+              </w:rPr>
+            </m:ctrlPr>
+          </m:sSubPr>
+          <m:e>
+            <m:r>
+              <m:rPr>
+                <m:sty m:val="bi"/>
+              </m:rPr>
+              <w:rPr>
+                <w:rFonts w:ascii="Cambria Math" w:hAnsi="Cambria Math"/>
+              </w:rPr>
+              <m:t>(R</m:t>
+            </m:r>
+          </m:e>
+          <m:sub>
+            <m:r>
+              <m:rPr>
+                <m:sty m:val="bi"/>
+              </m:rPr>
+              <w:rPr>
+                <w:rFonts w:ascii="Cambria Math" w:hAnsi="Cambria Math"/>
+              </w:rPr>
+              <m:t>e</m:t>
+            </m:r>
+          </m:sub>
+        </m:sSub>
+        <m:r>
+          <m:rPr>
+            <m:sty m:val="bi"/>
+          </m:rPr>
+          <w:rPr>
+            <w:rFonts w:ascii="Cambria Math" w:hAnsi="Cambria Math"/>
+          </w:rPr>
+          <m:t>)</m:t>
+        </m:r>
+      </m:oMath>
+    </w:p>
+    <w:p>
+      <w:pPr>
+        <w:ind w:left="426"/>
+        <w:rPr>
+          <w:rFonts w:eastAsiaTheme="minorEastAsia"/>
+        </w:rPr>
+      </w:pPr>
+      <w:r>
+        <w:t xml:space="preserve">Unfortunately, this portion of the experiment could not be completed in full. Time constraints as well as difficulties with hardware during the experiment meant the required measurements for experimentally determining equivalent resistance weren’t taken. </w:t>
+      </w:r>
+      <w:r>
+        <w:t xml:space="preserve">Measurements for DC resistance were recorded, and can be compared to predicted values. The measured DC resistance </w:t>
+      </w:r>
+      <m:oMath>
+        <m:r>
+          <w:rPr>
+            <w:rFonts w:ascii="Cambria Math" w:hAnsi="Cambria Math"/>
+          </w:rPr>
+          <m:t>(1.8±0.05)</m:t>
+        </m:r>
+        <m:r>
+          <w:rPr>
+            <w:rFonts w:ascii="Cambria Math" w:eastAsiaTheme="minorEastAsia" w:hAnsi="Cambria Math"/>
+          </w:rPr>
+          <m:t>Ω</m:t>
+        </m:r>
+      </m:oMath>
+      <w:r>
+        <w:rPr>
+          <w:rFonts w:eastAsiaTheme="minorEastAsia"/>
+        </w:rPr>
+        <w:t xml:space="preserve"> is significantly different to the predicted value of AC equivalent resistance of </w:t>
+      </w:r>
+      <m:oMath>
+        <m:r>
+          <w:rPr>
+            <w:rFonts w:ascii="Cambria Math" w:eastAsiaTheme="minorEastAsia" w:hAnsi="Cambria Math"/>
+          </w:rPr>
+          <m:t>(12.83±1.28)</m:t>
+        </m:r>
+        <m:r>
+          <m:rPr>
+            <m:sty m:val="p"/>
+          </m:rPr>
+          <w:rPr>
+            <w:rFonts w:ascii="Cambria Math" w:eastAsiaTheme="minorEastAsia" w:hAnsi="Cambria Math"/>
+          </w:rPr>
+          <m:t>Ω</m:t>
+        </m:r>
+      </m:oMath>
+      <w:r>
+        <w:rPr>
+          <w:rFonts w:eastAsiaTheme="minorEastAsia"/>
+        </w:rPr>
+        <w:t>. This is expected, as the impedance of reactive components in a circuit is dependent of the frequency. The resonant frequency was also calculated for RL circuits with different capacitance values, the resonant frequency was observed to increase as capacitance decreased. Due to time constraints this could not be experimentally proven.</w:t>
+      </w:r>
+    </w:p>
+    <w:p>
+      <w:pPr>
+        <w:ind w:left="426"/>
+      </w:pPr>
+      <w:r>
+        <w:t>In the future, more careful preparation and planning of the practical class will ensure adequate time to complete the practical. If the practical is not completed, additional time with the hardware should be organised with the unit coordinator.</w:t>
+      </w:r>
+    </w:p>
+    <w:p>
+      <w:pPr>
+        <w:pStyle w:val="Heading1"/>
+      </w:pPr>
+      <w:r>
+        <w:lastRenderedPageBreak/>
         <w:t>Conclusion</w:t>
       </w:r>
     </w:p>
-    <w:p/>
+    <w:p>
+      <w:r>
+        <w:t xml:space="preserve">Results acquired from the experiments described above effectively demonstrate the concept of resonance, and the importance of the frequency response in RLC circuits. Calculated predictions correspond clearly with experimentally determined values, and fit expected behaviour given the background theory. Values regarding Q factor </w:t>
+      </w:r>
+      <w:r>
+        <w:t>were inconsistent</w:t>
+      </w:r>
+      <w:r>
+        <w:t xml:space="preserve"> with each other, likely as a result of improper measurement techniques and failing to verify measurements.</w:t>
+      </w:r>
+      <w:r>
+        <w:t xml:space="preserve"> Unfortunately, due to time constraints and hardware struggles the full practical was not completed. More investigation is necessary to verify the predicted value with a result found experimentally. </w:t>
+      </w:r>
+      <w:r>
+        <w:t>More investigation into the discrepancy between Q factors would also be valuable for further insight.</w:t>
+      </w:r>
+    </w:p>
+    <w:p>
+      <w:r>
+        <w:t xml:space="preserve">In the future, it would be best to </w:t>
+      </w:r>
+      <w:r>
+        <w:t>plan and prepare for the practical more thoroughly in advance to avoid time limitations preventing completion of the practical. If more time was allowed, further measurements could be taken to verify the frequency response of the initial RLC circuit, as well as completing the equivalent resistance portion of the experiment.</w:t>
+      </w:r>
+    </w:p>
+    <w:p>
+      <w:r>
+        <w:t>The experiments accurately addressed the aims of the report, with the exception of investigating equivalent resistance.</w:t>
+      </w:r>
+    </w:p>
     <w:p>
       <w:pPr>
         <w:pStyle w:val="Heading1"/>
@@ -6573,19 +9714,26 @@
         <w:t>Acknowledgements</w:t>
       </w:r>
     </w:p>
-    <w:p/>
-    <w:p>
-      <w:pPr>
-        <w:pStyle w:val="Heading1"/>
-      </w:pPr>
-      <w:r>
-        <w:t>Appendices</w:t>
-      </w:r>
-    </w:p>
-    <w:p>
-      <w:pPr>
-        <w:pStyle w:val="Heading2"/>
-      </w:pPr>
+    <w:p>
+      <w:r>
+        <w:t xml:space="preserve">I would like to acknowledge </w:t>
+      </w:r>
+      <w:r>
+        <w:t>and thank our</w:t>
+      </w:r>
+      <w:r>
+        <w:t xml:space="preserve"> convenors for this unit, Alexei Gilchrist and David Spence, for their hard work on the unit and clear communication. Special thanks to Adam Joyce the lab manager, who helped with understanding results and diagnosing hardware issues during the practical.</w:t>
+      </w:r>
+    </w:p>
+    <w:p>
+      <w:r>
+        <w:t>A thank you to my fellow students present in the lab, with whom we compared results to make sure we were on the right track.</w:t>
+      </w:r>
+    </w:p>
+    <w:p>
+      <w:r>
+        <w:t>And of course a thank you to my lab partner Adam, who helped immensely in the lab and with preparing the lab report.</w:t>
+      </w:r>
     </w:p>
     <w:sectPr>
       <w:headerReference w:type="default" r:id="rId14"/>
@@ -7054,6 +10202,119 @@
     </w:lvl>
   </w:abstractNum>
   <w:abstractNum w:abstractNumId="3" w15:restartNumberingAfterBreak="0">
+    <w:nsid w:val="68943F6D"/>
+    <w:multiLevelType w:val="hybridMultilevel"/>
+    <w:tmpl w:val="D7F676BA"/>
+    <w:lvl w:ilvl="0" w:tplc="0C090001">
+      <w:start w:val="1"/>
+      <w:numFmt w:val="bullet"/>
+      <w:lvlText w:val=""/>
+      <w:lvlJc w:val="left"/>
+      <w:pPr>
+        <w:ind w:left="720" w:hanging="360"/>
+      </w:pPr>
+      <w:rPr>
+        <w:rFonts w:ascii="Symbol" w:hAnsi="Symbol" w:hint="default"/>
+      </w:rPr>
+    </w:lvl>
+    <w:lvl w:ilvl="1" w:tplc="0C090003" w:tentative="1">
+      <w:start w:val="1"/>
+      <w:numFmt w:val="bullet"/>
+      <w:lvlText w:val="o"/>
+      <w:lvlJc w:val="left"/>
+      <w:pPr>
+        <w:ind w:left="1440" w:hanging="360"/>
+      </w:pPr>
+      <w:rPr>
+        <w:rFonts w:ascii="Courier New" w:hAnsi="Courier New" w:cs="Courier New" w:hint="default"/>
+      </w:rPr>
+    </w:lvl>
+    <w:lvl w:ilvl="2" w:tplc="0C090005" w:tentative="1">
+      <w:start w:val="1"/>
+      <w:numFmt w:val="bullet"/>
+      <w:lvlText w:val=""/>
+      <w:lvlJc w:val="left"/>
+      <w:pPr>
+        <w:ind w:left="2160" w:hanging="360"/>
+      </w:pPr>
+      <w:rPr>
+        <w:rFonts w:ascii="Wingdings" w:hAnsi="Wingdings" w:hint="default"/>
+      </w:rPr>
+    </w:lvl>
+    <w:lvl w:ilvl="3" w:tplc="0C090001" w:tentative="1">
+      <w:start w:val="1"/>
+      <w:numFmt w:val="bullet"/>
+      <w:lvlText w:val=""/>
+      <w:lvlJc w:val="left"/>
+      <w:pPr>
+        <w:ind w:left="2880" w:hanging="360"/>
+      </w:pPr>
+      <w:rPr>
+        <w:rFonts w:ascii="Symbol" w:hAnsi="Symbol" w:hint="default"/>
+      </w:rPr>
+    </w:lvl>
+    <w:lvl w:ilvl="4" w:tplc="0C090003" w:tentative="1">
+      <w:start w:val="1"/>
+      <w:numFmt w:val="bullet"/>
+      <w:lvlText w:val="o"/>
+      <w:lvlJc w:val="left"/>
+      <w:pPr>
+        <w:ind w:left="3600" w:hanging="360"/>
+      </w:pPr>
+      <w:rPr>
+        <w:rFonts w:ascii="Courier New" w:hAnsi="Courier New" w:cs="Courier New" w:hint="default"/>
+      </w:rPr>
+    </w:lvl>
+    <w:lvl w:ilvl="5" w:tplc="0C090005" w:tentative="1">
+      <w:start w:val="1"/>
+      <w:numFmt w:val="bullet"/>
+      <w:lvlText w:val=""/>
+      <w:lvlJc w:val="left"/>
+      <w:pPr>
+        <w:ind w:left="4320" w:hanging="360"/>
+      </w:pPr>
+      <w:rPr>
+        <w:rFonts w:ascii="Wingdings" w:hAnsi="Wingdings" w:hint="default"/>
+      </w:rPr>
+    </w:lvl>
+    <w:lvl w:ilvl="6" w:tplc="0C090001" w:tentative="1">
+      <w:start w:val="1"/>
+      <w:numFmt w:val="bullet"/>
+      <w:lvlText w:val=""/>
+      <w:lvlJc w:val="left"/>
+      <w:pPr>
+        <w:ind w:left="5040" w:hanging="360"/>
+      </w:pPr>
+      <w:rPr>
+        <w:rFonts w:ascii="Symbol" w:hAnsi="Symbol" w:hint="default"/>
+      </w:rPr>
+    </w:lvl>
+    <w:lvl w:ilvl="7" w:tplc="0C090003" w:tentative="1">
+      <w:start w:val="1"/>
+      <w:numFmt w:val="bullet"/>
+      <w:lvlText w:val="o"/>
+      <w:lvlJc w:val="left"/>
+      <w:pPr>
+        <w:ind w:left="5760" w:hanging="360"/>
+      </w:pPr>
+      <w:rPr>
+        <w:rFonts w:ascii="Courier New" w:hAnsi="Courier New" w:cs="Courier New" w:hint="default"/>
+      </w:rPr>
+    </w:lvl>
+    <w:lvl w:ilvl="8" w:tplc="0C090005" w:tentative="1">
+      <w:start w:val="1"/>
+      <w:numFmt w:val="bullet"/>
+      <w:lvlText w:val=""/>
+      <w:lvlJc w:val="left"/>
+      <w:pPr>
+        <w:ind w:left="6480" w:hanging="360"/>
+      </w:pPr>
+      <w:rPr>
+        <w:rFonts w:ascii="Wingdings" w:hAnsi="Wingdings" w:hint="default"/>
+      </w:rPr>
+    </w:lvl>
+  </w:abstractNum>
+  <w:abstractNum w:abstractNumId="4" w15:restartNumberingAfterBreak="0">
     <w:nsid w:val="6F490D86"/>
     <w:multiLevelType w:val="hybridMultilevel"/>
     <w:tmpl w:val="F5D8E87E"/>
@@ -7172,10 +10433,13 @@
     <w:abstractNumId w:val="2"/>
   </w:num>
   <w:num w:numId="3" w16cid:durableId="1543054517">
-    <w:abstractNumId w:val="3"/>
+    <w:abstractNumId w:val="4"/>
   </w:num>
   <w:num w:numId="4" w16cid:durableId="62215398">
     <w:abstractNumId w:val="1"/>
+  </w:num>
+  <w:num w:numId="5" w16cid:durableId="1088893447">
+    <w:abstractNumId w:val="3"/>
   </w:num>
 </w:numbering>
 </file>
@@ -7580,7 +10844,7 @@
   <w:style w:type="paragraph" w:default="1" w:styleId="Normal">
     <w:name w:val="Normal"/>
     <w:qFormat/>
-    <w:rsid w:val="00A22CD0"/>
+    <w:rsid w:val="004815A0"/>
     <w:rPr>
       <w:rFonts w:ascii="Roboto" w:hAnsi="Roboto"/>
     </w:rPr>

</xml_diff>